<commit_message>
inf for student and for admin
</commit_message>
<xml_diff>
--- a/server/src/api/utils/service/PDFservice/output.docx
+++ b/server/src/api/utils/service/PDFservice/output.docx
@@ -910,7 +910,7 @@
               <w:rPr>
                 <w:color w:val="000000"/>
               </w:rPr>
-              <w:t xml:space="preserve">Jan – June 2022 Dual Degree/ Integrated M. Tech courses only (2022 batch)</w:t>
+              <w:t xml:space="preserve">May – July 2022 Pre-final year students of ALL courses (2023 batch)</w:t>
             </w:r>
             <w:proofErr w:type="spellStart"/>
             <w:r>
@@ -980,7 +980,7 @@
                 <w:b/>
                 <w:color w:val="000000"/>
               </w:rPr>
-              <w:t xml:space="preserve">Software Developer Intern</w:t>
+              <w:t xml:space="preserve">SW Intern</w:t>
             </w:r>
             <w:proofErr w:type="spellStart"/>
             <w:r>
@@ -1232,7 +1232,7 @@
                 <w:b/>
                 <w:color w:val="000000"/>
               </w:rPr>
-              <w:t xml:space="preserve">Pune</w:t>
+              <w:t xml:space="preserve">Delhi</w:t>
             </w:r>
             <w:proofErr w:type="spellStart"/>
             <w:r>
@@ -1386,7 +1386,7 @@
               <w:rPr>
                 <w:color w:val="000000"/>
               </w:rPr>
-              <w:t xml:space="preserve">90k</w:t>
+              <w:t xml:space="preserve">50k</w:t>
             </w:r>
             <w:proofErr w:type="spellStart"/>
             <w:r>
@@ -1521,7 +1521,7 @@
               <w:cnfStyle w:val="000000000000" w:firstRow="0" w:lastRow="0" w:firstColumn="0" w:lastColumn="0" w:oddVBand="0" w:evenVBand="0" w:oddHBand="0" w:evenHBand="0" w:firstRowFirstColumn="0" w:firstRowLastColumn="0" w:lastRowFirstColumn="0" w:lastRowLastColumn="0"/>
             </w:pPr>
             <w:r>
-              <w:t xml:space="preserve">20L</w:t>
+              <w:t xml:space="preserve">8L</w:t>
             </w:r>
           </w:p>
         </w:tc>
@@ -1825,7 +1825,7 @@
                 <w:rFonts w:ascii="Quattrocento Sans" w:eastAsia="Quattrocento Sans" w:hAnsi="Quattrocento Sans" w:cs="Quattrocento Sans"/>
                 <w:color w:val="000000"/>
               </w:rPr>
-              <w:t xml:space="preserve">Yes</w:t>
+              <w:t xml:space="preserve">No</w:t>
             </w:r>
             <w:proofErr w:type="spellStart"/>
             <w:r>
@@ -1892,7 +1892,7 @@
                 <w:rFonts w:ascii="Avenir" w:eastAsia="Avenir" w:hAnsi="Avenir" w:cs="Avenir"/>
                 <w:color w:val="000000"/>
               </w:rPr>
-              <w:t xml:space="preserve">Yes</w:t>
+              <w:t xml:space="preserve">No</w:t>
             </w:r>
             <w:proofErr w:type="spellStart"/>
             <w:r>
@@ -1960,7 +1960,7 @@
                 <w:rFonts w:ascii="Avenir" w:eastAsia="Avenir" w:hAnsi="Avenir" w:cs="Avenir"/>
                 <w:color w:val="000000"/>
               </w:rPr>
-              <w:t xml:space="preserve">Yes</w:t>
+              <w:t xml:space="preserve">No</w:t>
             </w:r>
             <w:proofErr w:type="spellStart"/>
             <w:r>
@@ -2227,7 +2227,7 @@
                 <w:rFonts w:ascii="Avenir" w:eastAsia="Avenir" w:hAnsi="Avenir" w:cs="Avenir"/>
                 <w:color w:val="000000"/>
               </w:rPr>
-              <w:t xml:space="preserve">Yes</w:t>
+              <w:t xml:space="preserve">No</w:t>
             </w:r>
             <w:proofErr w:type="spellStart"/>
             <w:r>
@@ -2294,7 +2294,7 @@
                 <w:rFonts w:ascii="Avenir" w:eastAsia="Avenir" w:hAnsi="Avenir" w:cs="Avenir"/>
                 <w:color w:val="000000"/>
               </w:rPr>
-              <w:t xml:space="preserve">Yes</w:t>
+              <w:t xml:space="preserve">No</w:t>
             </w:r>
             <w:proofErr w:type="spellStart"/>
             <w:r>
@@ -2362,7 +2362,7 @@
                 <w:rFonts w:ascii="Avenir" w:eastAsia="Avenir" w:hAnsi="Avenir" w:cs="Avenir"/>
                 <w:color w:val="000000"/>
               </w:rPr>
-              <w:t xml:space="preserve">Yes</w:t>
+              <w:t xml:space="preserve">No</w:t>
             </w:r>
             <w:proofErr w:type="spellStart"/>
             <w:r>
@@ -2429,7 +2429,7 @@
                 <w:rFonts w:ascii="Avenir" w:eastAsia="Avenir" w:hAnsi="Avenir" w:cs="Avenir"/>
                 <w:color w:val="000000"/>
               </w:rPr>
-              <w:t xml:space="preserve">Yes</w:t>
+              <w:t xml:space="preserve">No</w:t>
             </w:r>
             <w:proofErr w:type="spellStart"/>
             <w:r>
@@ -2497,7 +2497,7 @@
                 <w:rFonts w:ascii="Avenir" w:eastAsia="Avenir" w:hAnsi="Avenir" w:cs="Avenir"/>
                 <w:color w:val="000000"/>
               </w:rPr>
-              <w:t xml:space="preserve">Yes</w:t>
+              <w:t xml:space="preserve">No</w:t>
             </w:r>
             <w:proofErr w:type="spellStart"/>
             <w:r>
@@ -2565,7 +2565,7 @@
                 <w:rFonts w:ascii="Avenir" w:eastAsia="Avenir" w:hAnsi="Avenir" w:cs="Avenir"/>
                 <w:color w:val="000000"/>
               </w:rPr>
-              <w:t xml:space="preserve">Yes</w:t>
+              <w:t xml:space="preserve">No</w:t>
             </w:r>
             <w:proofErr w:type="spellStart"/>
             <w:r>
@@ -2633,7 +2633,7 @@
                 <w:rFonts w:ascii="Avenir" w:eastAsia="Avenir" w:hAnsi="Avenir" w:cs="Avenir"/>
                 <w:color w:val="000000"/>
               </w:rPr>
-              <w:t xml:space="preserve">Yes</w:t>
+              <w:t xml:space="preserve">No</w:t>
             </w:r>
             <w:proofErr w:type="spellStart"/>
             <w:r>
@@ -3005,7 +3005,7 @@
               <w:rPr>
                 <w:rFonts w:ascii="Quattrocento Sans" w:eastAsia="Quattrocento Sans" w:hAnsi="Quattrocento Sans" w:cs="Quattrocento Sans"/>
               </w:rPr>
-              <w:t xml:space="preserve">No</w:t>
+              <w:t xml:space="preserve">Yes</w:t>
             </w:r>
             <w:proofErr w:type="spellStart"/>
             <w:r>

</xml_diff>

<commit_message>
HR details inf & Jnf backend, Select All issue INF, Mail to HR and CDC
</commit_message>
<xml_diff>
--- a/server/src/api/utils/service/PDFservice/output.docx
+++ b/server/src/api/utils/service/PDFservice/output.docx
@@ -816,7 +816,7 @@
               <w:rPr>
                 <w:b/>
               </w:rPr>
-              <w:t xml:space="preserve">www.google.com</w:t>
+              <w:t xml:space="preserve">google.com</w:t>
             </w:r>
           </w:p>
         </w:tc>
@@ -910,7 +910,7 @@
               <w:rPr>
                 <w:color w:val="000000"/>
               </w:rPr>
-              <w:t xml:space="preserve">May – July 2022 Pre-final year students of ALL courses (2023 batch)</w:t>
+              <w:t xml:space="preserve">Jan – June 2022 Dual Degree/ Integrated M. Tech courses only (2022 batch)</w:t>
             </w:r>
             <w:proofErr w:type="spellStart"/>
             <w:r>
@@ -980,7 +980,7 @@
                 <w:b/>
                 <w:color w:val="000000"/>
               </w:rPr>
-              <w:t xml:space="preserve">SW Intern</w:t>
+              <w:t xml:space="preserve">Data Analyst</w:t>
             </w:r>
             <w:proofErr w:type="spellStart"/>
             <w:r>
@@ -1051,7 +1051,7 @@
                 <w:b/>
                 <w:color w:val="000000"/>
               </w:rPr>
-              <w:t xml:space="preserve">NA</w:t>
+              <w:t xml:space="preserve">Data interpretation</w:t>
             </w:r>
             <w:proofErr w:type="spellStart"/>
             <w:r>
@@ -1386,7 +1386,7 @@
               <w:rPr>
                 <w:color w:val="000000"/>
               </w:rPr>
-              <w:t xml:space="preserve">50k</w:t>
+              <w:t xml:space="preserve">30k</w:t>
             </w:r>
             <w:proofErr w:type="spellStart"/>
             <w:r>
@@ -1825,7 +1825,7 @@
                 <w:rFonts w:ascii="Quattrocento Sans" w:eastAsia="Quattrocento Sans" w:hAnsi="Quattrocento Sans" w:cs="Quattrocento Sans"/>
                 <w:color w:val="000000"/>
               </w:rPr>
-              <w:t xml:space="preserve">No</w:t>
+              <w:t xml:space="preserve">Yes</w:t>
             </w:r>
             <w:proofErr w:type="spellStart"/>
             <w:r>
@@ -2027,7 +2027,7 @@
                 <w:rFonts w:ascii="Avenir" w:eastAsia="Avenir" w:hAnsi="Avenir" w:cs="Avenir"/>
                 <w:color w:val="000000"/>
               </w:rPr>
-              <w:t xml:space="preserve">Yes</w:t>
+              <w:t xml:space="preserve">No</w:t>
             </w:r>
             <w:proofErr w:type="spellStart"/>
             <w:r>
@@ -2227,7 +2227,7 @@
                 <w:rFonts w:ascii="Avenir" w:eastAsia="Avenir" w:hAnsi="Avenir" w:cs="Avenir"/>
                 <w:color w:val="000000"/>
               </w:rPr>
-              <w:t xml:space="preserve">No</w:t>
+              <w:t xml:space="preserve">Yes</w:t>
             </w:r>
             <w:proofErr w:type="spellStart"/>
             <w:r>
@@ -2294,7 +2294,7 @@
                 <w:rFonts w:ascii="Avenir" w:eastAsia="Avenir" w:hAnsi="Avenir" w:cs="Avenir"/>
                 <w:color w:val="000000"/>
               </w:rPr>
-              <w:t xml:space="preserve">No</w:t>
+              <w:t xml:space="preserve">Yes</w:t>
             </w:r>
             <w:proofErr w:type="spellStart"/>
             <w:r>
@@ -2362,7 +2362,7 @@
                 <w:rFonts w:ascii="Avenir" w:eastAsia="Avenir" w:hAnsi="Avenir" w:cs="Avenir"/>
                 <w:color w:val="000000"/>
               </w:rPr>
-              <w:t xml:space="preserve">No</w:t>
+              <w:t xml:space="preserve">Yes</w:t>
             </w:r>
             <w:proofErr w:type="spellStart"/>
             <w:r>
@@ -2429,7 +2429,7 @@
                 <w:rFonts w:ascii="Avenir" w:eastAsia="Avenir" w:hAnsi="Avenir" w:cs="Avenir"/>
                 <w:color w:val="000000"/>
               </w:rPr>
-              <w:t xml:space="preserve">No</w:t>
+              <w:t xml:space="preserve">Yes</w:t>
             </w:r>
             <w:proofErr w:type="spellStart"/>
             <w:r>
@@ -2497,7 +2497,7 @@
                 <w:rFonts w:ascii="Avenir" w:eastAsia="Avenir" w:hAnsi="Avenir" w:cs="Avenir"/>
                 <w:color w:val="000000"/>
               </w:rPr>
-              <w:t xml:space="preserve">No</w:t>
+              <w:t xml:space="preserve">Yes</w:t>
             </w:r>
             <w:proofErr w:type="spellStart"/>
             <w:r>
@@ -2565,7 +2565,7 @@
                 <w:rFonts w:ascii="Avenir" w:eastAsia="Avenir" w:hAnsi="Avenir" w:cs="Avenir"/>
                 <w:color w:val="000000"/>
               </w:rPr>
-              <w:t xml:space="preserve">No</w:t>
+              <w:t xml:space="preserve">Yes</w:t>
             </w:r>
             <w:proofErr w:type="spellStart"/>
             <w:r>
@@ -2633,7 +2633,7 @@
                 <w:rFonts w:ascii="Avenir" w:eastAsia="Avenir" w:hAnsi="Avenir" w:cs="Avenir"/>
                 <w:color w:val="000000"/>
               </w:rPr>
-              <w:t xml:space="preserve">No</w:t>
+              <w:t xml:space="preserve">Yes</w:t>
             </w:r>
             <w:proofErr w:type="spellStart"/>
             <w:r>
@@ -2878,7 +2878,7 @@
               <w:rPr>
                 <w:rFonts w:ascii="Quattrocento Sans" w:eastAsia="Quattrocento Sans" w:hAnsi="Quattrocento Sans" w:cs="Quattrocento Sans"/>
               </w:rPr>
-              <w:t xml:space="preserve">No</w:t>
+              <w:t xml:space="preserve">Yes</w:t>
             </w:r>
             <w:proofErr w:type="spellStart"/>
             <w:r>
@@ -3071,7 +3071,7 @@
               <w:rPr>
                 <w:rFonts w:ascii="Quattrocento Sans" w:eastAsia="Quattrocento Sans" w:hAnsi="Quattrocento Sans" w:cs="Quattrocento Sans"/>
               </w:rPr>
-              <w:t xml:space="preserve">No</w:t>
+              <w:t xml:space="preserve">Yes</w:t>
             </w:r>
             <w:proofErr w:type="spellStart"/>
             <w:r>
@@ -3144,7 +3144,7 @@
               <w:rPr>
                 <w:rFonts w:ascii="Quattrocento Sans" w:eastAsia="Quattrocento Sans" w:hAnsi="Quattrocento Sans" w:cs="Quattrocento Sans"/>
               </w:rPr>
-              <w:t xml:space="preserve">No</w:t>
+              <w:t xml:space="preserve">Yes</w:t>
             </w:r>
             <w:proofErr w:type="spellStart"/>
             <w:r>
@@ -3762,7 +3762,7 @@
                 <w:rFonts w:ascii="Avenir" w:eastAsia="Avenir" w:hAnsi="Avenir" w:cs="Avenir"/>
                 <w:color w:val="000000"/>
               </w:rPr>
-              <w:t xml:space="preserve">No</w:t>
+              <w:t xml:space="preserve">Yes</w:t>
             </w:r>
             <w:proofErr w:type="spellStart"/>
             <w:r>
@@ -3829,7 +3829,7 @@
                 <w:rFonts w:ascii="Avenir" w:eastAsia="Avenir" w:hAnsi="Avenir" w:cs="Avenir"/>
                 <w:color w:val="000000"/>
               </w:rPr>
-              <w:t xml:space="preserve">No</w:t>
+              <w:t xml:space="preserve">Yes</w:t>
             </w:r>
             <w:proofErr w:type="spellStart"/>
             <w:r>
@@ -3897,7 +3897,7 @@
                 <w:rFonts w:ascii="Avenir" w:eastAsia="Avenir" w:hAnsi="Avenir" w:cs="Avenir"/>
                 <w:color w:val="000000"/>
               </w:rPr>
-              <w:t xml:space="preserve">No</w:t>
+              <w:t xml:space="preserve">Yes</w:t>
             </w:r>
             <w:proofErr w:type="spellStart"/>
             <w:r>
@@ -3964,7 +3964,7 @@
                 <w:rFonts w:ascii="Avenir" w:eastAsia="Avenir" w:hAnsi="Avenir" w:cs="Avenir"/>
                 <w:color w:val="000000"/>
               </w:rPr>
-              <w:t xml:space="preserve">No</w:t>
+              <w:t xml:space="preserve">Yes</w:t>
             </w:r>
             <w:proofErr w:type="spellStart"/>
             <w:r>
@@ -4032,7 +4032,7 @@
                 <w:rFonts w:ascii="Avenir" w:eastAsia="Avenir" w:hAnsi="Avenir" w:cs="Avenir"/>
                 <w:color w:val="000000"/>
               </w:rPr>
-              <w:t xml:space="preserve">No</w:t>
+              <w:t xml:space="preserve">Yes</w:t>
             </w:r>
             <w:proofErr w:type="spellStart"/>
             <w:r>
@@ -4099,7 +4099,7 @@
                 <w:rFonts w:ascii="Avenir" w:eastAsia="Avenir" w:hAnsi="Avenir" w:cs="Avenir"/>
                 <w:color w:val="000000"/>
               </w:rPr>
-              <w:t xml:space="preserve">No</w:t>
+              <w:t xml:space="preserve">Yes</w:t>
             </w:r>
             <w:proofErr w:type="spellStart"/>
             <w:r>
@@ -4167,7 +4167,7 @@
                 <w:rFonts w:ascii="Avenir" w:eastAsia="Avenir" w:hAnsi="Avenir" w:cs="Avenir"/>
                 <w:color w:val="000000"/>
               </w:rPr>
-              <w:t xml:space="preserve">No</w:t>
+              <w:t xml:space="preserve">Yes</w:t>
             </w:r>
             <w:proofErr w:type="spellStart"/>
             <w:r>
@@ -4234,7 +4234,7 @@
                 <w:rFonts w:ascii="Avenir" w:eastAsia="Avenir" w:hAnsi="Avenir" w:cs="Avenir"/>
                 <w:color w:val="000000"/>
               </w:rPr>
-              <w:t xml:space="preserve">No</w:t>
+              <w:t xml:space="preserve">Yes</w:t>
             </w:r>
             <w:proofErr w:type="spellStart"/>
             <w:r>
@@ -4301,7 +4301,7 @@
                 <w:rFonts w:ascii="Avenir" w:eastAsia="Avenir" w:hAnsi="Avenir" w:cs="Avenir"/>
                 <w:color w:val="000000"/>
               </w:rPr>
-              <w:t xml:space="preserve">No</w:t>
+              <w:t xml:space="preserve">Yes</w:t>
             </w:r>
             <w:proofErr w:type="spellStart"/>
             <w:r>
@@ -4436,7 +4436,7 @@
                 <w:rFonts w:ascii="Avenir" w:eastAsia="Avenir" w:hAnsi="Avenir" w:cs="Avenir"/>
                 <w:color w:val="000000"/>
               </w:rPr>
-              <w:t xml:space="preserve">No</w:t>
+              <w:t xml:space="preserve">Yes</w:t>
             </w:r>
             <w:proofErr w:type="spellStart"/>
             <w:r>
@@ -4503,7 +4503,7 @@
                 <w:rFonts w:ascii="Avenir" w:eastAsia="Avenir" w:hAnsi="Avenir" w:cs="Avenir"/>
                 <w:color w:val="000000"/>
               </w:rPr>
-              <w:t xml:space="preserve">No</w:t>
+              <w:t xml:space="preserve">Yes</w:t>
             </w:r>
             <w:proofErr w:type="spellStart"/>
             <w:r>
@@ -4571,7 +4571,7 @@
                 <w:rFonts w:ascii="Avenir" w:eastAsia="Avenir" w:hAnsi="Avenir" w:cs="Avenir"/>
                 <w:color w:val="000000"/>
               </w:rPr>
-              <w:t xml:space="preserve">No</w:t>
+              <w:t xml:space="preserve">Yes</w:t>
             </w:r>
             <w:proofErr w:type="spellStart"/>
             <w:r>
@@ -4638,7 +4638,7 @@
                 <w:rFonts w:ascii="Avenir" w:eastAsia="Avenir" w:hAnsi="Avenir" w:cs="Avenir"/>
                 <w:color w:val="000000"/>
               </w:rPr>
-              <w:t xml:space="preserve">No</w:t>
+              <w:t xml:space="preserve">Yes</w:t>
             </w:r>
             <w:proofErr w:type="spellStart"/>
             <w:r>
@@ -4707,7 +4707,7 @@
                 <w:rFonts w:ascii="Avenir" w:eastAsia="Avenir" w:hAnsi="Avenir" w:cs="Avenir"/>
                 <w:color w:val="000000"/>
               </w:rPr>
-              <w:t xml:space="preserve">No</w:t>
+              <w:t xml:space="preserve">Yes</w:t>
             </w:r>
             <w:proofErr w:type="spellStart"/>
             <w:r>
@@ -4774,7 +4774,7 @@
                 <w:rFonts w:ascii="Avenir" w:eastAsia="Avenir" w:hAnsi="Avenir" w:cs="Avenir"/>
                 <w:color w:val="000000"/>
               </w:rPr>
-              <w:t xml:space="preserve">No</w:t>
+              <w:t xml:space="preserve">Yes</w:t>
             </w:r>
             <w:proofErr w:type="spellStart"/>
             <w:r>
@@ -4842,7 +4842,7 @@
                 <w:rFonts w:ascii="Avenir" w:eastAsia="Avenir" w:hAnsi="Avenir" w:cs="Avenir"/>
                 <w:color w:val="000000"/>
               </w:rPr>
-              <w:t xml:space="preserve">No</w:t>
+              <w:t xml:space="preserve">Yes</w:t>
             </w:r>
             <w:proofErr w:type="spellStart"/>
             <w:r>
@@ -6224,7 +6224,7 @@
                 <w:sz w:val="24"/>
                 <w:szCs w:val="24"/>
               </w:rPr>
-              <w:t xml:space="preserve">Technical:Yes</w:t>
+              <w:t xml:space="preserve">Technical:No</w:t>
             </w:r>
             <w:proofErr w:type="gramEnd"/>
             <w:r>
@@ -6494,7 +6494,7 @@
                 <w:sz w:val="24"/>
                 <w:szCs w:val="24"/>
               </w:rPr>
-              <w:t xml:space="preserve">Interview:Yes</w:t>
+              <w:t xml:space="preserve">Interview:No</w:t>
             </w:r>
           </w:p>
         </w:tc>
@@ -6554,7 +6554,7 @@
                 <w:sz w:val="24"/>
                 <w:szCs w:val="24"/>
               </w:rPr>
-              <w:t xml:space="preserve">3</w:t>
+              <w:t xml:space="preserve">1</w:t>
             </w:r>
             <w:proofErr w:type="spellStart"/>
             <w:r>
@@ -6635,7 +6635,7 @@
                 <w:sz w:val="24"/>
                 <w:szCs w:val="24"/>
               </w:rPr>
-              <w:t xml:space="preserve">5-10</w:t>
+              <w:t xml:space="preserve">2</w:t>
             </w:r>
             <w:proofErr w:type="spellStart"/>
             <w:r>
@@ -6715,7 +6715,7 @@
                 <w:sz w:val="24"/>
                 <w:szCs w:val="24"/>
               </w:rPr>
-              <w:t xml:space="preserve">NA</w:t>
+              <w:t xml:space="preserve">3</w:t>
             </w:r>
             <w:proofErr w:type="spellStart"/>
             <w:r>

</xml_diff>

<commit_message>
job notification mail styling
</commit_message>
<xml_diff>
--- a/server/src/api/utils/service/PDFservice/output.docx
+++ b/server/src/api/utils/service/PDFservice/output.docx
@@ -14,21 +14,20 @@
       <w:r>
         <w:rPr>
           <w:noProof/>
-          <w:lang w:eastAsia="en-US"/>
         </w:rPr>
         <w:drawing>
-          <wp:anchor distT="0" distB="0" distL="114300" distR="114300" simplePos="0" relativeHeight="251658240" behindDoc="0" locked="0" layoutInCell="1" hidden="0" allowOverlap="1" wp14:anchorId="001D64C2" wp14:editId="02AF257F">
+          <wp:anchor distT="0" distB="0" distL="114300" distR="114300" simplePos="0" relativeHeight="251658240" behindDoc="0" locked="0" layoutInCell="1" hidden="0" allowOverlap="1">
             <wp:simplePos x="0" y="0"/>
             <wp:positionH relativeFrom="margin">
-              <wp:posOffset>-549908</wp:posOffset>
+              <wp:posOffset>-549907</wp:posOffset>
             </wp:positionH>
             <wp:positionV relativeFrom="margin">
-              <wp:posOffset>-570228</wp:posOffset>
+              <wp:posOffset>-570227</wp:posOffset>
             </wp:positionV>
             <wp:extent cx="1152525" cy="1165860"/>
             <wp:effectExtent l="0" t="0" r="0" b="0"/>
             <wp:wrapNone/>
-            <wp:docPr id="8" name="image1.png"/>
+            <wp:docPr id="11" name="image1.png"/>
             <wp:cNvGraphicFramePr/>
             <a:graphic xmlns:a="http://schemas.openxmlformats.org/drawingml/2006/main">
               <a:graphicData uri="http://schemas.openxmlformats.org/drawingml/2006/picture">
@@ -63,23 +62,22 @@
       <w:r>
         <w:rPr>
           <w:noProof/>
-          <w:lang w:eastAsia="en-US"/>
         </w:rPr>
         <mc:AlternateContent>
-          <mc:Choice Requires="wps">
+          <mc:Choice Requires="wpg">
             <w:drawing>
-              <wp:anchor distT="0" distB="0" distL="114300" distR="114300" simplePos="0" relativeHeight="251659264" behindDoc="0" locked="0" layoutInCell="1" hidden="0" allowOverlap="1" wp14:anchorId="143E2367" wp14:editId="2EE0D2FD">
+              <wp:anchor distT="0" distB="0" distL="114300" distR="114300" simplePos="0" relativeHeight="251659264" behindDoc="0" locked="0" layoutInCell="1" hidden="0" allowOverlap="1">
                 <wp:simplePos x="0" y="0"/>
                 <wp:positionH relativeFrom="margin">
-                  <wp:posOffset>-638807</wp:posOffset>
+                  <wp:posOffset>-643568</wp:posOffset>
                 </wp:positionH>
                 <wp:positionV relativeFrom="margin">
-                  <wp:posOffset>-709927</wp:posOffset>
+                  <wp:posOffset>-714688</wp:posOffset>
                 </wp:positionV>
-                <wp:extent cx="7934325" cy="1400175"/>
+                <wp:extent cx="7943850" cy="1409700"/>
                 <wp:effectExtent l="0" t="0" r="0" b="0"/>
                 <wp:wrapSquare wrapText="bothSides" distT="0" distB="0" distL="114300" distR="114300"/>
-                <wp:docPr id="7" name="Rectangle 7"/>
+                <wp:docPr id="10" name="Rectangle 10"/>
                 <wp:cNvGraphicFramePr/>
                 <a:graphic xmlns:a="http://schemas.openxmlformats.org/drawingml/2006/main">
                   <a:graphicData uri="http://schemas.microsoft.com/office/word/2010/wordprocessingShape">
@@ -271,7 +269,27 @@
                                 <w:color w:val="FFFFFF"/>
                                 <w:sz w:val="32"/>
                               </w:rPr>
-                              <w:t xml:space="preserve">  Dhanbad </w:t>
+                              <w:t xml:space="preserve">  </w:t>
+                            </w:r>
+                            <w:proofErr w:type="spellStart"/>
+                            <w:r>
+                              <w:rPr>
+                                <w:rFonts w:ascii="Malgun Gothic" w:eastAsia="Malgun Gothic" w:hAnsi="Malgun Gothic" w:cs="Malgun Gothic"/>
+                                <w:b/>
+                                <w:color w:val="FFFFFF"/>
+                                <w:sz w:val="32"/>
+                              </w:rPr>
+                              <w:t>Dhanbad</w:t>
+                            </w:r>
+                            <w:proofErr w:type="spellEnd"/>
+                            <w:r>
+                              <w:rPr>
+                                <w:rFonts w:ascii="Malgun Gothic" w:eastAsia="Malgun Gothic" w:hAnsi="Malgun Gothic" w:cs="Malgun Gothic"/>
+                                <w:b/>
+                                <w:color w:val="FFFFFF"/>
+                                <w:sz w:val="32"/>
+                              </w:rPr>
+                              <w:t xml:space="preserve"> </w:t>
                             </w:r>
                             <w:r>
                               <w:rPr>
@@ -310,234 +328,67 @@
               </wp:anchor>
             </w:drawing>
           </mc:Choice>
-          <mc:Fallback>
-            <w:pict>
-              <v:rect w14:anchorId="143E2367" id="Rectangle 7" o:spid="_x0000_s1026" style="position:absolute;margin-left:-50.3pt;margin-top:-55.9pt;width:624.75pt;height:110.25pt;z-index:251659264;visibility:visible;mso-wrap-style:square;mso-wrap-distance-left:9pt;mso-wrap-distance-top:0;mso-wrap-distance-right:9pt;mso-wrap-distance-bottom:0;mso-position-horizontal:absolute;mso-position-horizontal-relative:margin;mso-position-vertical:absolute;mso-position-vertical-relative:margin;v-text-anchor:middle" o:gfxdata="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" fillcolor="#0070c0" stroked="f">
-                <v:textbox inset="2.53958mm,1.2694mm,2.53958mm,1.2694mm">
-                  <w:txbxContent>
-                    <w:p>
-                      <w:pPr>
-                        <w:jc w:val="center"/>
-                        <w:textDirection w:val="btLr"/>
-                      </w:pPr>
-                    </w:p>
-                    <w:p>
-                      <w:pPr>
-                        <w:jc w:val="center"/>
-                        <w:textDirection w:val="btLr"/>
-                      </w:pPr>
-                      <w:r>
-                        <w:rPr>
-                          <w:rFonts w:ascii="Nirmala UI" w:eastAsia="Nirmala UI" w:hAnsi="Nirmala UI" w:cs="Nirmala UI"/>
-                          <w:b/>
-                          <w:color w:val="FFFFFF"/>
-                          <w:sz w:val="32"/>
-                        </w:rPr>
-                        <w:t xml:space="preserve">  </w:t>
-                      </w:r>
-                      <w:proofErr w:type="spellStart"/>
-                      <w:r>
-                        <w:rPr>
-                          <w:rFonts w:ascii="Nirmala UI" w:eastAsia="Nirmala UI" w:hAnsi="Nirmala UI" w:cs="Nirmala UI"/>
-                          <w:b/>
-                          <w:color w:val="FFFFFF"/>
-                          <w:sz w:val="32"/>
-                        </w:rPr>
-                        <w:t>भारतीय</w:t>
-                      </w:r>
-                      <w:proofErr w:type="spellEnd"/>
-                      <w:r>
-                        <w:rPr>
-                          <w:rFonts w:ascii="Nirmala UI" w:eastAsia="Nirmala UI" w:hAnsi="Nirmala UI" w:cs="Nirmala UI"/>
-                          <w:b/>
-                          <w:color w:val="FFFFFF"/>
-                          <w:sz w:val="32"/>
-                        </w:rPr>
-                        <w:t xml:space="preserve"> </w:t>
-                      </w:r>
-                      <w:proofErr w:type="spellStart"/>
-                      <w:r>
-                        <w:rPr>
-                          <w:rFonts w:ascii="Nirmala UI" w:eastAsia="Nirmala UI" w:hAnsi="Nirmala UI" w:cs="Nirmala UI"/>
-                          <w:b/>
-                          <w:color w:val="FFFFFF"/>
-                          <w:sz w:val="32"/>
-                        </w:rPr>
-                        <w:t>प्रौद्योगिकी</w:t>
-                      </w:r>
-                      <w:proofErr w:type="spellEnd"/>
-                      <w:r>
-                        <w:rPr>
-                          <w:rFonts w:ascii="Nirmala UI" w:eastAsia="Nirmala UI" w:hAnsi="Nirmala UI" w:cs="Nirmala UI"/>
-                          <w:b/>
-                          <w:color w:val="FFFFFF"/>
-                          <w:sz w:val="32"/>
-                        </w:rPr>
-                        <w:t xml:space="preserve"> </w:t>
-                      </w:r>
-                      <w:proofErr w:type="spellStart"/>
-                      <w:r>
-                        <w:rPr>
-                          <w:rFonts w:ascii="Nirmala UI" w:eastAsia="Nirmala UI" w:hAnsi="Nirmala UI" w:cs="Nirmala UI"/>
-                          <w:b/>
-                          <w:color w:val="FFFFFF"/>
-                          <w:sz w:val="32"/>
-                        </w:rPr>
-                        <w:t>संस्थान</w:t>
-                      </w:r>
-                      <w:proofErr w:type="spellEnd"/>
-                      <w:r>
-                        <w:rPr>
-                          <w:rFonts w:ascii="Nirmala UI" w:eastAsia="Nirmala UI" w:hAnsi="Nirmala UI" w:cs="Nirmala UI"/>
-                          <w:b/>
-                          <w:color w:val="FFFFFF"/>
-                          <w:sz w:val="32"/>
-                        </w:rPr>
-                        <w:t xml:space="preserve"> (</w:t>
-                      </w:r>
-                      <w:proofErr w:type="spellStart"/>
-                      <w:r>
-                        <w:rPr>
-                          <w:rFonts w:ascii="Nirmala UI" w:eastAsia="Nirmala UI" w:hAnsi="Nirmala UI" w:cs="Nirmala UI"/>
-                          <w:b/>
-                          <w:color w:val="FFFFFF"/>
-                          <w:sz w:val="32"/>
-                        </w:rPr>
-                        <w:t>भारतीय</w:t>
-                      </w:r>
-                      <w:proofErr w:type="spellEnd"/>
-                      <w:r>
-                        <w:rPr>
-                          <w:rFonts w:ascii="Nirmala UI" w:eastAsia="Nirmala UI" w:hAnsi="Nirmala UI" w:cs="Nirmala UI"/>
-                          <w:b/>
-                          <w:color w:val="FFFFFF"/>
-                          <w:sz w:val="32"/>
-                        </w:rPr>
-                        <w:t xml:space="preserve"> </w:t>
-                      </w:r>
-                      <w:proofErr w:type="spellStart"/>
-                      <w:r>
-                        <w:rPr>
-                          <w:rFonts w:ascii="Nirmala UI" w:eastAsia="Nirmala UI" w:hAnsi="Nirmala UI" w:cs="Nirmala UI"/>
-                          <w:b/>
-                          <w:color w:val="FFFFFF"/>
-                          <w:sz w:val="32"/>
-                        </w:rPr>
-                        <w:t>खनि</w:t>
-                      </w:r>
-                      <w:proofErr w:type="spellEnd"/>
-                      <w:r>
-                        <w:rPr>
-                          <w:rFonts w:ascii="Nirmala UI" w:eastAsia="Nirmala UI" w:hAnsi="Nirmala UI" w:cs="Nirmala UI"/>
-                          <w:b/>
-                          <w:color w:val="FFFFFF"/>
-                          <w:sz w:val="32"/>
-                        </w:rPr>
-                        <w:t xml:space="preserve"> </w:t>
-                      </w:r>
-                      <w:proofErr w:type="spellStart"/>
-                      <w:r>
-                        <w:rPr>
-                          <w:rFonts w:ascii="Nirmala UI" w:eastAsia="Nirmala UI" w:hAnsi="Nirmala UI" w:cs="Nirmala UI"/>
-                          <w:b/>
-                          <w:color w:val="FFFFFF"/>
-                          <w:sz w:val="32"/>
-                        </w:rPr>
-                        <w:t>विद्यापीठ</w:t>
-                      </w:r>
-                      <w:proofErr w:type="spellEnd"/>
-                      <w:r>
-                        <w:rPr>
-                          <w:rFonts w:ascii="Nirmala UI" w:eastAsia="Nirmala UI" w:hAnsi="Nirmala UI" w:cs="Nirmala UI"/>
-                          <w:b/>
-                          <w:color w:val="FFFFFF"/>
-                          <w:sz w:val="32"/>
-                        </w:rPr>
-                        <w:t>)</w:t>
-                      </w:r>
-                    </w:p>
-                    <w:p>
-                      <w:pPr>
-                        <w:jc w:val="center"/>
-                        <w:textDirection w:val="btLr"/>
-                      </w:pPr>
-                      <w:r>
-                        <w:rPr>
-                          <w:rFonts w:ascii="Malgun Gothic" w:eastAsia="Malgun Gothic" w:hAnsi="Malgun Gothic" w:cs="Malgun Gothic"/>
-                          <w:b/>
-                          <w:color w:val="FFFFFF"/>
-                          <w:sz w:val="32"/>
-                        </w:rPr>
-                        <w:t xml:space="preserve">  Indian Institute of Technology (Indian School of Mines)</w:t>
-                      </w:r>
-                    </w:p>
-                    <w:p>
-                      <w:pPr>
-                        <w:spacing w:line="180" w:lineRule="auto"/>
-                        <w:jc w:val="center"/>
-                        <w:textDirection w:val="btLr"/>
-                      </w:pPr>
-                      <w:r>
-                        <w:rPr>
-                          <w:rFonts w:ascii="Malgun Gothic" w:eastAsia="Malgun Gothic" w:hAnsi="Malgun Gothic" w:cs="Malgun Gothic"/>
-                          <w:b/>
-                          <w:color w:val="FFFFFF"/>
-                          <w:sz w:val="32"/>
-                        </w:rPr>
-                        <w:t xml:space="preserve">  Dhanbad </w:t>
-                      </w:r>
-                      <w:r>
-                        <w:rPr>
-                          <w:rFonts w:ascii="Malgun Gothic" w:eastAsia="Malgun Gothic" w:hAnsi="Malgun Gothic" w:cs="Malgun Gothic"/>
-                          <w:color w:val="FFFFFF"/>
-                        </w:rPr>
-                        <w:t>– 826 004 Jharkhand, India</w:t>
-                      </w:r>
-                    </w:p>
-                    <w:p>
-                      <w:pPr>
-                        <w:textDirection w:val="btLr"/>
-                      </w:pPr>
-                      <w:r>
-                        <w:rPr>
-                          <w:rFonts w:ascii="Malgun Gothic" w:eastAsia="Malgun Gothic" w:hAnsi="Malgun Gothic" w:cs="Malgun Gothic"/>
-                          <w:color w:val="FFFFFF"/>
-                        </w:rPr>
-                        <w:t xml:space="preserve">                                                                Since 1926</w:t>
-                      </w:r>
-                    </w:p>
-                    <w:p>
-                      <w:pPr>
-                        <w:jc w:val="center"/>
-                        <w:textDirection w:val="btLr"/>
-                      </w:pPr>
-                    </w:p>
-                  </w:txbxContent>
-                </v:textbox>
-                <w10:wrap type="square" anchorx="margin" anchory="margin"/>
-              </v:rect>
-            </w:pict>
+          <mc:Fallback xmlns:dgm="http://schemas.openxmlformats.org/drawingml/2006/diagram" xmlns:lc="http://schemas.openxmlformats.org/drawingml/2006/lockedCanvas" xmlns:c="http://schemas.openxmlformats.org/drawingml/2006/chart" xmlns:pic="http://schemas.openxmlformats.org/drawingml/2006/picture" xmlns:a="http://schemas.openxmlformats.org/drawingml/2006/main" xmlns:sl="http://schemas.openxmlformats.org/schemaLibrary/2006/main">
+            <w:drawing>
+              <wp:anchor allowOverlap="1" behindDoc="0" distB="0" distT="0" distL="114300" distR="114300" hidden="0" layoutInCell="1" locked="0" relativeHeight="0" simplePos="0">
+                <wp:simplePos x="0" y="0"/>
+                <wp:positionH relativeFrom="margin">
+                  <wp:posOffset>-643568</wp:posOffset>
+                </wp:positionH>
+                <wp:positionV relativeFrom="margin">
+                  <wp:posOffset>-714688</wp:posOffset>
+                </wp:positionV>
+                <wp:extent cx="7943850" cy="1409700"/>
+                <wp:effectExtent b="0" l="0" r="0" t="0"/>
+                <wp:wrapSquare wrapText="bothSides" distB="0" distT="0" distL="114300" distR="114300"/>
+                <wp:docPr id="10" name="image2.png"/>
+                <a:graphic>
+                  <a:graphicData uri="http://schemas.openxmlformats.org/drawingml/2006/picture">
+                    <pic:pic>
+                      <pic:nvPicPr>
+                        <pic:cNvPr id="0" name="image2.png"/>
+                        <pic:cNvPicPr preferRelativeResize="0"/>
+                      </pic:nvPicPr>
+                      <pic:blipFill>
+                        <a:blip r:embed="rId8"/>
+                        <a:srcRect/>
+                        <a:stretch>
+                          <a:fillRect/>
+                        </a:stretch>
+                      </pic:blipFill>
+                      <pic:spPr>
+                        <a:xfrm>
+                          <a:off x="0" y="0"/>
+                          <a:ext cx="7943850" cy="1409700"/>
+                        </a:xfrm>
+                        <a:prstGeom prst="rect"/>
+                        <a:ln/>
+                      </pic:spPr>
+                    </pic:pic>
+                  </a:graphicData>
+                </a:graphic>
+              </wp:anchor>
+            </w:drawing>
           </mc:Fallback>
         </mc:AlternateContent>
       </w:r>
       <w:r>
         <w:rPr>
           <w:noProof/>
-          <w:lang w:eastAsia="en-US"/>
         </w:rPr>
         <w:drawing>
-          <wp:anchor distT="0" distB="0" distL="114300" distR="114300" simplePos="0" relativeHeight="251660288" behindDoc="0" locked="0" layoutInCell="1" hidden="0" allowOverlap="1" wp14:anchorId="020B10CA" wp14:editId="7D8FBB2E">
+          <wp:anchor distT="0" distB="0" distL="114300" distR="114300" simplePos="0" relativeHeight="251660288" behindDoc="0" locked="0" layoutInCell="1" hidden="0" allowOverlap="1">
             <wp:simplePos x="0" y="0"/>
             <wp:positionH relativeFrom="margin">
-              <wp:posOffset>-539111</wp:posOffset>
+              <wp:posOffset>-539110</wp:posOffset>
             </wp:positionH>
             <wp:positionV relativeFrom="margin">
-              <wp:posOffset>-572448</wp:posOffset>
+              <wp:posOffset>-572447</wp:posOffset>
             </wp:positionV>
             <wp:extent cx="1113164" cy="1122364"/>
             <wp:effectExtent l="0" t="0" r="0" b="0"/>
             <wp:wrapNone/>
-            <wp:docPr id="9" name="image1.png"/>
+            <wp:docPr id="12" name="image1.png"/>
             <wp:cNvGraphicFramePr/>
             <a:graphic xmlns:a="http://schemas.openxmlformats.org/drawingml/2006/main">
               <a:graphicData uri="http://schemas.openxmlformats.org/drawingml/2006/picture">
@@ -622,7 +473,7 @@
     </w:p>
     <w:tbl>
       <w:tblPr>
-        <w:tblStyle w:val="afa"/>
+        <w:tblStyle w:val="aff6"/>
         <w:tblW w:w="9895" w:type="dxa"/>
         <w:tblBorders>
           <w:top w:val="single" w:sz="4" w:space="0" w:color="000000"/>
@@ -844,12 +695,12 @@
           <w:sz w:val="28"/>
           <w:szCs w:val="28"/>
         </w:rPr>
-        <w:t>INTERN PROFILE</w:t>
+        <w:t>JOB DETAILS</w:t>
       </w:r>
     </w:p>
     <w:tbl>
       <w:tblPr>
-        <w:tblStyle w:val="afb"/>
+        <w:tblStyle w:val="aff7"/>
         <w:tblW w:w="9895" w:type="dxa"/>
         <w:tblBorders>
           <w:top w:val="single" w:sz="4" w:space="0" w:color="000000"/>
@@ -869,7 +720,7 @@
       <w:tr>
         <w:trPr>
           <w:cnfStyle w:val="100000000000" w:firstRow="1" w:lastRow="0" w:firstColumn="0" w:lastColumn="0" w:oddVBand="0" w:evenVBand="0" w:oddHBand="0" w:evenHBand="0" w:firstRowFirstColumn="0" w:firstRowLastColumn="0" w:lastRowFirstColumn="0" w:lastRowLastColumn="0"/>
-          <w:trHeight w:val="431"/>
+          <w:trHeight w:val="600"/>
         </w:trPr>
         <w:tc>
           <w:tcPr>
@@ -883,16 +734,18 @@
               <w:rPr>
                 <w:rFonts w:ascii="Avenir" w:eastAsia="Avenir" w:hAnsi="Avenir" w:cs="Avenir"/>
                 <w:color w:val="000000"/>
-              </w:rPr>
-            </w:pPr>
-            <w:r>
-              <w:rPr>
-                <w:rFonts w:ascii="Avenir" w:eastAsia="Avenir" w:hAnsi="Avenir" w:cs="Avenir"/>
-                <w:color w:val="000000"/>
-                <w:sz w:val="24"/>
-                <w:szCs w:val="24"/>
-              </w:rPr>
-              <w:t>Job Duration</w:t>
+                <w:sz w:val="24"/>
+                <w:szCs w:val="24"/>
+              </w:rPr>
+            </w:pPr>
+            <w:r>
+              <w:rPr>
+                <w:rFonts w:ascii="Avenir" w:eastAsia="Avenir" w:hAnsi="Avenir" w:cs="Avenir"/>
+                <w:color w:val="000000"/>
+                <w:sz w:val="24"/>
+                <w:szCs w:val="24"/>
+              </w:rPr>
+              <w:t>Job Designation</w:t>
             </w:r>
           </w:p>
         </w:tc>
@@ -913,7 +766,7 @@
               <w:rPr>
                 <w:color w:val="000000"/>
               </w:rPr>
-              <w:t xml:space="preserve">July – Dec 2022 M. Tech/ MBA – Business Analytics courses only (2023 batch)</w:t>
+              <w:t xml:space="preserve">Software Developer</w:t>
             </w:r>
             <w:proofErr w:type="spellStart"/>
             <w:r>
@@ -935,7 +788,7 @@
       <w:tr>
         <w:trPr>
           <w:cnfStyle w:val="000000100000" w:firstRow="0" w:lastRow="0" w:firstColumn="0" w:lastColumn="0" w:oddVBand="0" w:evenVBand="0" w:oddHBand="1" w:evenHBand="0" w:firstRowFirstColumn="0" w:firstRowLastColumn="0" w:lastRowFirstColumn="0" w:lastRowLastColumn="0"/>
-          <w:trHeight w:val="431"/>
+          <w:trHeight w:val="780"/>
         </w:trPr>
         <w:tc>
           <w:tcPr>
@@ -960,7 +813,7 @@
                 <w:sz w:val="24"/>
                 <w:szCs w:val="24"/>
               </w:rPr>
-              <w:t>Job Designation</w:t>
+              <w:t>Job Description</w:t>
             </w:r>
           </w:p>
         </w:tc>
@@ -983,7 +836,7 @@
                 <w:b/>
                 <w:color w:val="000000"/>
               </w:rPr>
-              <w:t xml:space="preserve">sde</w:t>
+              <w:t xml:space="preserve">NA</w:t>
             </w:r>
             <w:proofErr w:type="spellStart"/>
             <w:r>
@@ -1006,7 +859,7 @@
       </w:tr>
       <w:tr>
         <w:trPr>
-          <w:trHeight w:val="1131"/>
+          <w:trHeight w:val="585"/>
         </w:trPr>
         <w:tc>
           <w:tcPr>
@@ -1031,8 +884,18 @@
                 <w:sz w:val="24"/>
                 <w:szCs w:val="24"/>
               </w:rPr>
-              <w:t>Job Description</w:t>
-            </w:r>
+              <w:t>Place of Posting</w:t>
+            </w:r>
+          </w:p>
+          <w:p>
+            <w:pPr>
+              <w:rPr>
+                <w:rFonts w:ascii="Avenir" w:eastAsia="Avenir" w:hAnsi="Avenir" w:cs="Avenir"/>
+                <w:color w:val="000000"/>
+                <w:sz w:val="24"/>
+                <w:szCs w:val="24"/>
+              </w:rPr>
+            </w:pPr>
           </w:p>
         </w:tc>
         <w:tc>
@@ -1054,188 +917,7 @@
                 <w:b/>
                 <w:color w:val="000000"/>
               </w:rPr>
-              <w:t xml:space="preserve">denien</w:t>
-            </w:r>
-            <w:proofErr w:type="spellStart"/>
-            <w:r>
-              <w:rPr>
-                <w:b/>
-                <w:color w:val="000000"/>
-              </w:rPr>
-              <w:t/>
-            </w:r>
-            <w:proofErr w:type="spellEnd"/>
-            <w:r>
-              <w:rPr>
-                <w:b/>
-                <w:color w:val="000000"/>
-              </w:rPr>
-              <w:t/>
-            </w:r>
-          </w:p>
-        </w:tc>
-      </w:tr>
-      <w:tr>
-        <w:trPr>
-          <w:cnfStyle w:val="000000100000" w:firstRow="0" w:lastRow="0" w:firstColumn="0" w:lastColumn="0" w:oddVBand="0" w:evenVBand="0" w:oddHBand="1" w:evenHBand="0" w:firstRowFirstColumn="0" w:firstRowLastColumn="0" w:lastRowFirstColumn="0" w:lastRowLastColumn="0"/>
-          <w:trHeight w:val="710"/>
-        </w:trPr>
-        <w:tc>
-          <w:tcPr>
-            <w:cnfStyle w:val="001000000000" w:firstRow="0" w:lastRow="0" w:firstColumn="1" w:lastColumn="0" w:oddVBand="0" w:evenVBand="0" w:oddHBand="0" w:evenHBand="0" w:firstRowFirstColumn="0" w:firstRowLastColumn="0" w:lastRowFirstColumn="0" w:lastRowLastColumn="0"/>
-            <w:tcW w:w="3256" w:type="dxa"/>
-            <w:shd w:val="clear" w:color="auto" w:fill="F2F2F2"/>
-            <w:vAlign w:val="center"/>
-          </w:tcPr>
-          <w:p>
-            <w:pPr>
-              <w:rPr>
-                <w:rFonts w:ascii="Avenir" w:eastAsia="Avenir" w:hAnsi="Avenir" w:cs="Avenir"/>
-                <w:color w:val="000000"/>
-                <w:sz w:val="24"/>
-                <w:szCs w:val="24"/>
-              </w:rPr>
-            </w:pPr>
-            <w:r>
-              <w:rPr>
-                <w:rFonts w:ascii="Avenir" w:eastAsia="Avenir" w:hAnsi="Avenir" w:cs="Avenir"/>
-                <w:color w:val="000000"/>
-                <w:sz w:val="24"/>
-                <w:szCs w:val="24"/>
-              </w:rPr>
-              <w:t>Mode of Internship</w:t>
-            </w:r>
-          </w:p>
-          <w:p>
-            <w:pPr>
-              <w:rPr>
-                <w:rFonts w:ascii="Avenir" w:eastAsia="Avenir" w:hAnsi="Avenir" w:cs="Avenir"/>
-                <w:color w:val="000000"/>
-                <w:sz w:val="24"/>
-                <w:szCs w:val="24"/>
-              </w:rPr>
-            </w:pPr>
-            <w:r>
-              <w:rPr>
-                <w:rFonts w:ascii="Avenir" w:eastAsia="Avenir" w:hAnsi="Avenir" w:cs="Avenir"/>
-                <w:color w:val="000000"/>
-                <w:sz w:val="24"/>
-                <w:szCs w:val="24"/>
-              </w:rPr>
-              <w:t>(Virtual/ Physical)</w:t>
-            </w:r>
-          </w:p>
-        </w:tc>
-        <w:tc>
-          <w:tcPr>
-            <w:tcW w:w="6639" w:type="dxa"/>
-            <w:shd w:val="clear" w:color="auto" w:fill="FFFFFF"/>
-            <w:vAlign w:val="center"/>
-          </w:tcPr>
-          <w:p>
-            <w:pPr>
-              <w:cnfStyle w:val="000000100000" w:firstRow="0" w:lastRow="0" w:firstColumn="0" w:lastColumn="0" w:oddVBand="0" w:evenVBand="0" w:oddHBand="1" w:evenHBand="0" w:firstRowFirstColumn="0" w:firstRowLastColumn="0" w:lastRowFirstColumn="0" w:lastRowLastColumn="0"/>
-              <w:rPr>
-                <w:b/>
-                <w:color w:val="000000"/>
-              </w:rPr>
-            </w:pPr>
-            <w:r>
-              <w:rPr>
-                <w:b/>
-                <w:color w:val="000000"/>
-              </w:rPr>
-              <w:t xml:space="preserve">Virtual</w:t>
-            </w:r>
-            <w:proofErr w:type="spellStart"/>
-            <w:r>
-              <w:rPr>
-                <w:b/>
-                <w:color w:val="000000"/>
-              </w:rPr>
-              <w:t/>
-            </w:r>
-            <w:proofErr w:type="spellEnd"/>
-            <w:r>
-              <w:rPr>
-                <w:b/>
-                <w:color w:val="000000"/>
-              </w:rPr>
-              <w:t/>
-            </w:r>
-          </w:p>
-        </w:tc>
-      </w:tr>
-      <w:tr>
-        <w:trPr>
-          <w:trHeight w:val="737"/>
-        </w:trPr>
-        <w:tc>
-          <w:tcPr>
-            <w:cnfStyle w:val="001000000000" w:firstRow="0" w:lastRow="0" w:firstColumn="1" w:lastColumn="0" w:oddVBand="0" w:evenVBand="0" w:oddHBand="0" w:evenHBand="0" w:firstRowFirstColumn="0" w:firstRowLastColumn="0" w:lastRowFirstColumn="0" w:lastRowLastColumn="0"/>
-            <w:tcW w:w="3256" w:type="dxa"/>
-            <w:shd w:val="clear" w:color="auto" w:fill="F2F2F2"/>
-            <w:vAlign w:val="center"/>
-          </w:tcPr>
-          <w:p>
-            <w:pPr>
-              <w:rPr>
-                <w:rFonts w:ascii="Avenir" w:eastAsia="Avenir" w:hAnsi="Avenir" w:cs="Avenir"/>
-                <w:color w:val="000000"/>
-                <w:sz w:val="24"/>
-                <w:szCs w:val="24"/>
-              </w:rPr>
-            </w:pPr>
-            <w:r>
-              <w:rPr>
-                <w:rFonts w:ascii="Avenir" w:eastAsia="Avenir" w:hAnsi="Avenir" w:cs="Avenir"/>
-                <w:color w:val="000000"/>
-                <w:sz w:val="24"/>
-                <w:szCs w:val="24"/>
-              </w:rPr>
-              <w:t>Place of Posting</w:t>
-            </w:r>
-          </w:p>
-          <w:p>
-            <w:pPr>
-              <w:rPr>
-                <w:rFonts w:ascii="Avenir" w:eastAsia="Avenir" w:hAnsi="Avenir" w:cs="Avenir"/>
-                <w:color w:val="000000"/>
-                <w:sz w:val="24"/>
-                <w:szCs w:val="24"/>
-              </w:rPr>
-            </w:pPr>
-            <w:r>
-              <w:rPr>
-                <w:rFonts w:ascii="Avenir" w:eastAsia="Avenir" w:hAnsi="Avenir" w:cs="Avenir"/>
-                <w:color w:val="000000"/>
-                <w:sz w:val="24"/>
-                <w:szCs w:val="24"/>
-              </w:rPr>
-              <w:t>(In case of physical internship)</w:t>
-            </w:r>
-          </w:p>
-        </w:tc>
-        <w:tc>
-          <w:tcPr>
-            <w:tcW w:w="6639" w:type="dxa"/>
-            <w:shd w:val="clear" w:color="auto" w:fill="FFFFFF"/>
-            <w:vAlign w:val="center"/>
-          </w:tcPr>
-          <w:p>
-            <w:pPr>
-              <w:cnfStyle w:val="000000000000" w:firstRow="0" w:lastRow="0" w:firstColumn="0" w:lastColumn="0" w:oddVBand="0" w:evenVBand="0" w:oddHBand="0" w:evenHBand="0" w:firstRowFirstColumn="0" w:firstRowLastColumn="0" w:lastRowFirstColumn="0" w:lastRowLastColumn="0"/>
-              <w:rPr>
-                <w:b/>
-                <w:color w:val="000000"/>
-              </w:rPr>
-            </w:pPr>
-            <w:r>
-              <w:rPr>
-                <w:b/>
-                <w:color w:val="000000"/>
-              </w:rPr>
-              <w:t xml:space="preserve">bangore</w:t>
+              <w:t xml:space="preserve">Bengaluru</w:t>
             </w:r>
             <w:proofErr w:type="spellStart"/>
             <w:r>
@@ -1301,7 +983,7 @@
           <w:sz w:val="28"/>
           <w:szCs w:val="28"/>
         </w:rPr>
-        <w:t xml:space="preserve">STIPEND DETAILS                                                     </w:t>
+        <w:t xml:space="preserve">SALARY DETAILS                                                     </w:t>
       </w:r>
     </w:p>
     <w:p>
@@ -1316,7 +998,7 @@
     </w:p>
     <w:tbl>
       <w:tblPr>
-        <w:tblStyle w:val="afc"/>
+        <w:tblStyle w:val="aff8"/>
         <w:tblW w:w="9895" w:type="dxa"/>
         <w:jc w:val="center"/>
         <w:tblBorders>
@@ -1362,11 +1044,11 @@
             <w:r>
               <w:rPr>
                 <w:rFonts w:ascii="Avenir" w:eastAsia="Avenir" w:hAnsi="Avenir" w:cs="Avenir"/>
-                <w:color w:val="000000"/>
-                <w:sz w:val="24"/>
-                <w:szCs w:val="24"/>
-              </w:rPr>
-              <w:t>Stipend per month</w:t>
+                <w:color w:val="2F5496"/>
+                <w:sz w:val="20"/>
+                <w:szCs w:val="20"/>
+              </w:rPr>
+              <w:t>CTC (in LPA)</w:t>
             </w:r>
           </w:p>
         </w:tc>
@@ -1389,21 +1071,7 @@
               <w:rPr>
                 <w:color w:val="000000"/>
               </w:rPr>
-              <w:t xml:space="preserve">1lak</w:t>
-            </w:r>
-            <w:proofErr w:type="spellStart"/>
-            <w:r>
-              <w:rPr>
-                <w:color w:val="000000"/>
-              </w:rPr>
-              <w:t/>
-            </w:r>
-            <w:proofErr w:type="spellEnd"/>
-            <w:r>
-              <w:rPr>
-                <w:color w:val="000000"/>
-              </w:rPr>
-              <w:t/>
+              <w:t xml:space="preserve">20LPA</w:t>
             </w:r>
           </w:p>
         </w:tc>
@@ -1433,11 +1101,10 @@
             <w:r>
               <w:rPr>
                 <w:rFonts w:ascii="Avenir" w:eastAsia="Avenir" w:hAnsi="Avenir" w:cs="Avenir"/>
-                <w:color w:val="000000"/>
-                <w:sz w:val="24"/>
-                <w:szCs w:val="24"/>
-              </w:rPr>
-              <w:t xml:space="preserve">PPO provision on performance basis (Yes / No) </w:t>
+                <w:sz w:val="20"/>
+                <w:szCs w:val="20"/>
+              </w:rPr>
+              <w:t>CTC Breakup</w:t>
             </w:r>
           </w:p>
         </w:tc>
@@ -1460,7 +1127,7 @@
               <w:rPr>
                 <w:b/>
               </w:rPr>
-              <w:t xml:space="preserve">Yes</w:t>
+              <w:t xml:space="preserve">2L+3L+2L</w:t>
             </w:r>
             <w:proofErr w:type="spellStart"/>
             <w:r>
@@ -1503,11 +1170,10 @@
             <w:r>
               <w:rPr>
                 <w:rFonts w:ascii="Avenir" w:eastAsia="Avenir" w:hAnsi="Avenir" w:cs="Avenir"/>
-                <w:color w:val="000000"/>
-                <w:sz w:val="24"/>
-                <w:szCs w:val="24"/>
-              </w:rPr>
-              <w:t>CTC for PPO selects</w:t>
+                <w:sz w:val="20"/>
+                <w:szCs w:val="20"/>
+              </w:rPr>
+              <w:t>Bond Details (If any)</w:t>
             </w:r>
           </w:p>
         </w:tc>
@@ -1524,7 +1190,15 @@
               <w:cnfStyle w:val="000000000000" w:firstRow="0" w:lastRow="0" w:firstColumn="0" w:lastColumn="0" w:oddVBand="0" w:evenVBand="0" w:oddHBand="0" w:evenHBand="0" w:firstRowFirstColumn="0" w:firstRowLastColumn="0" w:lastRowFirstColumn="0" w:lastRowLastColumn="0"/>
             </w:pPr>
             <w:r>
-              <w:t xml:space="preserve">30</w:t>
+              <w:t xml:space="preserve">NA</w:t>
+            </w:r>
+            <w:proofErr w:type="spellStart"/>
+            <w:r>
+              <w:t/>
+            </w:r>
+            <w:proofErr w:type="spellEnd"/>
+            <w:r>
+              <w:t/>
             </w:r>
           </w:p>
         </w:tc>
@@ -1699,7 +1373,7 @@
     </w:p>
     <w:tbl>
       <w:tblPr>
-        <w:tblStyle w:val="afd"/>
+        <w:tblStyle w:val="aff9"/>
         <w:tblW w:w="9923" w:type="dxa"/>
         <w:tblInd w:w="-5" w:type="dxa"/>
         <w:tblBorders>
@@ -1773,7 +1447,27 @@
                 <w:sz w:val="26"/>
                 <w:szCs w:val="26"/>
               </w:rPr>
-              <w:t>Select through Checkbox(es)</w:t>
+              <w:t>Select through Checkbox(</w:t>
+            </w:r>
+            <w:proofErr w:type="spellStart"/>
+            <w:r>
+              <w:rPr>
+                <w:rFonts w:ascii="Avenir" w:eastAsia="Avenir" w:hAnsi="Avenir" w:cs="Avenir"/>
+                <w:color w:val="000000"/>
+                <w:sz w:val="26"/>
+                <w:szCs w:val="26"/>
+              </w:rPr>
+              <w:t>es</w:t>
+            </w:r>
+            <w:proofErr w:type="spellEnd"/>
+            <w:r>
+              <w:rPr>
+                <w:rFonts w:ascii="Avenir" w:eastAsia="Avenir" w:hAnsi="Avenir" w:cs="Avenir"/>
+                <w:color w:val="000000"/>
+                <w:sz w:val="26"/>
+                <w:szCs w:val="26"/>
+              </w:rPr>
+              <w:t>)</w:t>
             </w:r>
           </w:p>
         </w:tc>
@@ -1826,7 +1520,7 @@
                 <w:rFonts w:ascii="Quattrocento Sans" w:eastAsia="Quattrocento Sans" w:hAnsi="Quattrocento Sans" w:cs="Quattrocento Sans"/>
                 <w:color w:val="000000"/>
               </w:rPr>
-              <w:t xml:space="preserve">No</w:t>
+              <w:t xml:space="preserve">Yes</w:t>
             </w:r>
             <w:proofErr w:type="spellStart"/>
             <w:r>
@@ -1893,7 +1587,7 @@
                 <w:rFonts w:ascii="Avenir" w:eastAsia="Avenir" w:hAnsi="Avenir" w:cs="Avenir"/>
                 <w:color w:val="000000"/>
               </w:rPr>
-              <w:t xml:space="preserve">No</w:t>
+              <w:t xml:space="preserve">Yes</w:t>
             </w:r>
             <w:proofErr w:type="spellStart"/>
             <w:r>
@@ -1961,7 +1655,7 @@
                 <w:rFonts w:ascii="Avenir" w:eastAsia="Avenir" w:hAnsi="Avenir" w:cs="Avenir"/>
                 <w:color w:val="000000"/>
               </w:rPr>
-              <w:t xml:space="preserve">No</w:t>
+              <w:t xml:space="preserve">Yes</w:t>
             </w:r>
             <w:proofErr w:type="spellStart"/>
             <w:r>
@@ -2028,7 +1722,7 @@
                 <w:rFonts w:ascii="Avenir" w:eastAsia="Avenir" w:hAnsi="Avenir" w:cs="Avenir"/>
                 <w:color w:val="000000"/>
               </w:rPr>
-              <w:t xml:space="preserve">No</w:t>
+              <w:t xml:space="preserve">Yes</w:t>
             </w:r>
             <w:proofErr w:type="spellStart"/>
             <w:r>
@@ -2096,7 +1790,7 @@
                 <w:rFonts w:ascii="Avenir" w:eastAsia="Avenir" w:hAnsi="Avenir" w:cs="Avenir"/>
                 <w:color w:val="000000"/>
               </w:rPr>
-              <w:t xml:space="preserve">No</w:t>
+              <w:t xml:space="preserve">Yes</w:t>
             </w:r>
             <w:proofErr w:type="spellStart"/>
             <w:r>
@@ -2160,7 +1854,7 @@
                 <w:rFonts w:ascii="Avenir" w:eastAsia="Avenir" w:hAnsi="Avenir" w:cs="Avenir"/>
                 <w:color w:val="000000"/>
               </w:rPr>
-              <w:t xml:space="preserve">No</w:t>
+              <w:t xml:space="preserve">Yes</w:t>
             </w:r>
             <w:proofErr w:type="spellStart"/>
             <w:r>
@@ -2228,7 +1922,23 @@
                 <w:rFonts w:ascii="Avenir" w:eastAsia="Avenir" w:hAnsi="Avenir" w:cs="Avenir"/>
                 <w:color w:val="000000"/>
               </w:rPr>
-              <w:t xml:space="preserve">No</w:t>
+              <w:t xml:space="preserve">undefined</w:t>
+            </w:r>
+            <w:proofErr w:type="spellStart"/>
+            <w:r>
+              <w:rPr>
+                <w:rFonts w:ascii="Avenir" w:eastAsia="Avenir" w:hAnsi="Avenir" w:cs="Avenir"/>
+                <w:color w:val="000000"/>
+              </w:rPr>
+              <w:t/>
+            </w:r>
+            <w:proofErr w:type="spellEnd"/>
+            <w:r>
+              <w:rPr>
+                <w:rFonts w:ascii="Avenir" w:eastAsia="Avenir" w:hAnsi="Avenir" w:cs="Avenir"/>
+                <w:color w:val="000000"/>
+              </w:rPr>
+              <w:t/>
             </w:r>
             <w:proofErr w:type="spellStart"/>
             <w:r>
@@ -2295,7 +2005,7 @@
                 <w:rFonts w:ascii="Avenir" w:eastAsia="Avenir" w:hAnsi="Avenir" w:cs="Avenir"/>
                 <w:color w:val="000000"/>
               </w:rPr>
-              <w:t xml:space="preserve">No</w:t>
+              <w:t xml:space="preserve">undefined</w:t>
             </w:r>
             <w:proofErr w:type="spellStart"/>
             <w:r>
@@ -2363,7 +2073,7 @@
                 <w:rFonts w:ascii="Avenir" w:eastAsia="Avenir" w:hAnsi="Avenir" w:cs="Avenir"/>
                 <w:color w:val="000000"/>
               </w:rPr>
-              <w:t xml:space="preserve">No</w:t>
+              <w:t xml:space="preserve">Yes</w:t>
             </w:r>
             <w:proofErr w:type="spellStart"/>
             <w:r>
@@ -2430,7 +2140,7 @@
                 <w:rFonts w:ascii="Avenir" w:eastAsia="Avenir" w:hAnsi="Avenir" w:cs="Avenir"/>
                 <w:color w:val="000000"/>
               </w:rPr>
-              <w:t xml:space="preserve">No</w:t>
+              <w:t xml:space="preserve">Yes</w:t>
             </w:r>
             <w:proofErr w:type="spellStart"/>
             <w:r>
@@ -2498,7 +2208,7 @@
                 <w:rFonts w:ascii="Avenir" w:eastAsia="Avenir" w:hAnsi="Avenir" w:cs="Avenir"/>
                 <w:color w:val="000000"/>
               </w:rPr>
-              <w:t xml:space="preserve">No</w:t>
+              <w:t xml:space="preserve">Yes</w:t>
             </w:r>
             <w:proofErr w:type="spellStart"/>
             <w:r>
@@ -2566,7 +2276,7 @@
                 <w:rFonts w:ascii="Avenir" w:eastAsia="Avenir" w:hAnsi="Avenir" w:cs="Avenir"/>
                 <w:color w:val="000000"/>
               </w:rPr>
-              <w:t xml:space="preserve">No</w:t>
+              <w:t xml:space="preserve">Yes</w:t>
             </w:r>
             <w:proofErr w:type="spellStart"/>
             <w:r>
@@ -2634,7 +2344,7 @@
                 <w:rFonts w:ascii="Avenir" w:eastAsia="Avenir" w:hAnsi="Avenir" w:cs="Avenir"/>
                 <w:color w:val="000000"/>
               </w:rPr>
-              <w:t xml:space="preserve">No</w:t>
+              <w:t xml:space="preserve">Yes</w:t>
             </w:r>
             <w:proofErr w:type="spellStart"/>
             <w:r>
@@ -2751,7 +2461,7 @@
     </w:p>
     <w:tbl>
       <w:tblPr>
-        <w:tblStyle w:val="afe"/>
+        <w:tblStyle w:val="affa"/>
         <w:tblW w:w="9776" w:type="dxa"/>
         <w:jc w:val="center"/>
         <w:tblBorders>
@@ -2827,7 +2537,29 @@
                 <w:sz w:val="26"/>
                 <w:szCs w:val="26"/>
               </w:rPr>
-              <w:t>Select through Checkbox(es)</w:t>
+              <w:t>Select through Checkbox(</w:t>
+            </w:r>
+            <w:proofErr w:type="spellStart"/>
+            <w:r>
+              <w:rPr>
+                <w:rFonts w:ascii="Avenir" w:eastAsia="Avenir" w:hAnsi="Avenir" w:cs="Avenir"/>
+                <w:b/>
+                <w:color w:val="000000"/>
+                <w:sz w:val="26"/>
+                <w:szCs w:val="26"/>
+              </w:rPr>
+              <w:t>es</w:t>
+            </w:r>
+            <w:proofErr w:type="spellEnd"/>
+            <w:r>
+              <w:rPr>
+                <w:rFonts w:ascii="Avenir" w:eastAsia="Avenir" w:hAnsi="Avenir" w:cs="Avenir"/>
+                <w:b/>
+                <w:color w:val="000000"/>
+                <w:sz w:val="26"/>
+                <w:szCs w:val="26"/>
+              </w:rPr>
+              <w:t>)</w:t>
             </w:r>
           </w:p>
         </w:tc>
@@ -2940,7 +2672,7 @@
                 <w:rFonts w:ascii="Avenir" w:eastAsia="Avenir" w:hAnsi="Avenir" w:cs="Avenir"/>
                 <w:color w:val="000000"/>
               </w:rPr>
-              <w:t xml:space="preserve">No</w:t>
+              <w:t xml:space="preserve">Yes</w:t>
             </w:r>
             <w:proofErr w:type="spellStart"/>
             <w:r>
@@ -3163,6 +2895,517 @@
         </w:tc>
       </w:tr>
     </w:tbl>
+    <w:p>
+      <w:pPr>
+        <w:tabs>
+          <w:tab w:val="left" w:pos="6480"/>
+        </w:tabs>
+        <w:ind w:right="-180"/>
+        <w:jc w:val="both"/>
+        <w:rPr>
+          <w:rFonts w:ascii="Avenir" w:eastAsia="Avenir" w:hAnsi="Avenir" w:cs="Avenir"/>
+          <w:b/>
+          <w:sz w:val="32"/>
+          <w:szCs w:val="32"/>
+          <w:u w:val="single"/>
+        </w:rPr>
+      </w:pPr>
+    </w:p>
+    <w:p>
+      <w:pPr>
+        <w:tabs>
+          <w:tab w:val="left" w:pos="6480"/>
+        </w:tabs>
+        <w:ind w:right="-180"/>
+        <w:jc w:val="both"/>
+        <w:rPr>
+          <w:rFonts w:ascii="Avenir" w:eastAsia="Avenir" w:hAnsi="Avenir" w:cs="Avenir"/>
+          <w:b/>
+          <w:sz w:val="32"/>
+          <w:szCs w:val="32"/>
+          <w:u w:val="single"/>
+          <w:shd w:val="clear" w:color="auto" w:fill="9FC5E8"/>
+        </w:rPr>
+      </w:pPr>
+      <w:r>
+        <w:rPr>
+          <w:rFonts w:ascii="Avenir" w:eastAsia="Avenir" w:hAnsi="Avenir" w:cs="Avenir"/>
+          <w:b/>
+          <w:sz w:val="32"/>
+          <w:szCs w:val="32"/>
+          <w:u w:val="single"/>
+        </w:rPr>
+        <w:t>Skill Based Hiring</w:t>
+      </w:r>
+    </w:p>
+    <w:p>
+      <w:pPr>
+        <w:spacing w:before="40" w:after="80"/>
+        <w:ind w:right="-187"/>
+        <w:rPr>
+          <w:rFonts w:ascii="Avenir" w:eastAsia="Avenir" w:hAnsi="Avenir" w:cs="Avenir"/>
+        </w:rPr>
+      </w:pPr>
+      <w:r>
+        <w:rPr>
+          <w:rFonts w:ascii="Avenir" w:eastAsia="Avenir" w:hAnsi="Avenir" w:cs="Avenir"/>
+          <w:color w:val="222222"/>
+          <w:highlight w:val="white"/>
+        </w:rPr>
+        <w:t xml:space="preserve">Students with certified technical expertise in the following skills (from Coursera, </w:t>
+      </w:r>
+      <w:proofErr w:type="spellStart"/>
+      <w:r>
+        <w:rPr>
+          <w:rFonts w:ascii="Avenir" w:eastAsia="Avenir" w:hAnsi="Avenir" w:cs="Avenir"/>
+          <w:color w:val="222222"/>
+          <w:highlight w:val="white"/>
+        </w:rPr>
+        <w:t>Udemy</w:t>
+      </w:r>
+      <w:proofErr w:type="spellEnd"/>
+      <w:r>
+        <w:rPr>
+          <w:rFonts w:ascii="Avenir" w:eastAsia="Avenir" w:hAnsi="Avenir" w:cs="Avenir"/>
+          <w:color w:val="222222"/>
+          <w:highlight w:val="white"/>
+        </w:rPr>
+        <w:t xml:space="preserve"> etc.)</w:t>
+      </w:r>
+    </w:p>
+    <w:tbl>
+      <w:tblPr>
+        <w:tblStyle w:val="affb"/>
+        <w:tblW w:w="9776" w:type="dxa"/>
+        <w:jc w:val="center"/>
+        <w:tblBorders>
+          <w:top w:val="single" w:sz="4" w:space="0" w:color="000000"/>
+          <w:left w:val="single" w:sz="4" w:space="0" w:color="000000"/>
+          <w:bottom w:val="single" w:sz="4" w:space="0" w:color="000000"/>
+          <w:right w:val="single" w:sz="4" w:space="0" w:color="000000"/>
+          <w:insideH w:val="single" w:sz="4" w:space="0" w:color="000000"/>
+          <w:insideV w:val="single" w:sz="4" w:space="0" w:color="000000"/>
+        </w:tblBorders>
+        <w:tblLayout w:type="fixed"/>
+        <w:tblLook w:val="0400" w:firstRow="0" w:lastRow="0" w:firstColumn="0" w:lastColumn="0" w:noHBand="0" w:noVBand="1"/>
+      </w:tblPr>
+      <w:tblGrid>
+        <w:gridCol w:w="5382"/>
+        <w:gridCol w:w="4394"/>
+      </w:tblGrid>
+      <w:tr>
+        <w:trPr>
+          <w:trHeight w:val="453"/>
+          <w:jc w:val="center"/>
+        </w:trPr>
+        <w:tc>
+          <w:tcPr>
+            <w:tcW w:w="5382" w:type="dxa"/>
+            <w:shd w:val="clear" w:color="auto" w:fill="DEEBF6"/>
+          </w:tcPr>
+          <w:p>
+            <w:pPr>
+              <w:spacing w:before="20" w:after="20"/>
+              <w:jc w:val="center"/>
+              <w:rPr>
+                <w:rFonts w:ascii="Avenir" w:eastAsia="Avenir" w:hAnsi="Avenir" w:cs="Avenir"/>
+                <w:b/>
+                <w:color w:val="000000"/>
+                <w:sz w:val="26"/>
+                <w:szCs w:val="26"/>
+              </w:rPr>
+            </w:pPr>
+            <w:r>
+              <w:rPr>
+                <w:rFonts w:ascii="Avenir" w:eastAsia="Avenir" w:hAnsi="Avenir" w:cs="Avenir"/>
+                <w:b/>
+                <w:color w:val="000000"/>
+                <w:sz w:val="26"/>
+                <w:szCs w:val="26"/>
+              </w:rPr>
+              <w:t>Courses</w:t>
+            </w:r>
+          </w:p>
+        </w:tc>
+        <w:tc>
+          <w:tcPr>
+            <w:tcW w:w="4394" w:type="dxa"/>
+            <w:shd w:val="clear" w:color="auto" w:fill="DEEBF6"/>
+          </w:tcPr>
+          <w:p>
+            <w:pPr>
+              <w:jc w:val="center"/>
+              <w:rPr>
+                <w:rFonts w:ascii="Avenir" w:eastAsia="Avenir" w:hAnsi="Avenir" w:cs="Avenir"/>
+                <w:b/>
+                <w:color w:val="000000"/>
+                <w:sz w:val="26"/>
+                <w:szCs w:val="26"/>
+              </w:rPr>
+            </w:pPr>
+            <w:r>
+              <w:rPr>
+                <w:rFonts w:ascii="Avenir" w:eastAsia="Avenir" w:hAnsi="Avenir" w:cs="Avenir"/>
+                <w:b/>
+                <w:color w:val="000000"/>
+                <w:sz w:val="26"/>
+                <w:szCs w:val="26"/>
+              </w:rPr>
+              <w:t>Select through Checkbox(</w:t>
+            </w:r>
+            <w:proofErr w:type="spellStart"/>
+            <w:r>
+              <w:rPr>
+                <w:rFonts w:ascii="Avenir" w:eastAsia="Avenir" w:hAnsi="Avenir" w:cs="Avenir"/>
+                <w:b/>
+                <w:color w:val="000000"/>
+                <w:sz w:val="26"/>
+                <w:szCs w:val="26"/>
+              </w:rPr>
+              <w:t>es</w:t>
+            </w:r>
+            <w:proofErr w:type="spellEnd"/>
+            <w:r>
+              <w:rPr>
+                <w:rFonts w:ascii="Avenir" w:eastAsia="Avenir" w:hAnsi="Avenir" w:cs="Avenir"/>
+                <w:b/>
+                <w:color w:val="000000"/>
+                <w:sz w:val="26"/>
+                <w:szCs w:val="26"/>
+              </w:rPr>
+              <w:t>)</w:t>
+            </w:r>
+          </w:p>
+        </w:tc>
+      </w:tr>
+      <w:tr>
+        <w:trPr>
+          <w:trHeight w:val="325"/>
+          <w:jc w:val="center"/>
+        </w:trPr>
+        <w:tc>
+          <w:tcPr>
+            <w:tcW w:w="5382" w:type="dxa"/>
+            <w:shd w:val="clear" w:color="auto" w:fill="auto"/>
+            <w:vAlign w:val="center"/>
+          </w:tcPr>
+          <w:p>
+            <w:pPr>
+              <w:spacing w:before="20" w:after="20"/>
+              <w:rPr>
+                <w:rFonts w:ascii="Avenir" w:eastAsia="Avenir" w:hAnsi="Avenir" w:cs="Avenir"/>
+                <w:b/>
+              </w:rPr>
+            </w:pPr>
+            <w:r>
+              <w:rPr>
+                <w:rFonts w:ascii="Avenir" w:eastAsia="Avenir" w:hAnsi="Avenir" w:cs="Avenir"/>
+              </w:rPr>
+              <w:t>C, C++, Java, Python etc.</w:t>
+            </w:r>
+          </w:p>
+        </w:tc>
+        <w:tc>
+          <w:tcPr>
+            <w:tcW w:w="4394" w:type="dxa"/>
+          </w:tcPr>
+          <w:p>
+            <w:pPr>
+              <w:jc w:val="center"/>
+              <w:rPr>
+                <w:rFonts w:ascii="Avenir" w:eastAsia="Avenir" w:hAnsi="Avenir" w:cs="Avenir"/>
+                <w:color w:val="000000"/>
+              </w:rPr>
+            </w:pPr>
+            <w:r>
+              <w:rPr>
+                <w:rFonts w:ascii="Quattrocento Sans" w:eastAsia="Quattrocento Sans" w:hAnsi="Quattrocento Sans" w:cs="Quattrocento Sans"/>
+              </w:rPr>
+              <w:t xml:space="preserve">No</w:t>
+            </w:r>
+            <w:proofErr w:type="spellStart"/>
+            <w:r>
+              <w:rPr>
+                <w:rFonts w:ascii="Quattrocento Sans" w:eastAsia="Quattrocento Sans" w:hAnsi="Quattrocento Sans" w:cs="Quattrocento Sans"/>
+              </w:rPr>
+              <w:t/>
+            </w:r>
+            <w:proofErr w:type="spellEnd"/>
+            <w:r>
+              <w:rPr>
+                <w:rFonts w:ascii="Quattrocento Sans" w:eastAsia="Quattrocento Sans" w:hAnsi="Quattrocento Sans" w:cs="Quattrocento Sans"/>
+              </w:rPr>
+              <w:t/>
+            </w:r>
+          </w:p>
+        </w:tc>
+      </w:tr>
+      <w:tr>
+        <w:trPr>
+          <w:trHeight w:val="325"/>
+          <w:jc w:val="center"/>
+        </w:trPr>
+        <w:tc>
+          <w:tcPr>
+            <w:tcW w:w="5382" w:type="dxa"/>
+            <w:shd w:val="clear" w:color="auto" w:fill="F3F3F3"/>
+            <w:vAlign w:val="center"/>
+          </w:tcPr>
+          <w:p>
+            <w:pPr>
+              <w:spacing w:before="20" w:after="20"/>
+              <w:rPr>
+                <w:rFonts w:ascii="Avenir" w:eastAsia="Avenir" w:hAnsi="Avenir" w:cs="Avenir"/>
+              </w:rPr>
+            </w:pPr>
+            <w:r>
+              <w:rPr>
+                <w:rFonts w:ascii="Avenir" w:eastAsia="Avenir" w:hAnsi="Avenir" w:cs="Avenir"/>
+              </w:rPr>
+              <w:t>Full Stack Development (Frontend/Backend)</w:t>
+            </w:r>
+          </w:p>
+        </w:tc>
+        <w:tc>
+          <w:tcPr>
+            <w:tcW w:w="4394" w:type="dxa"/>
+            <w:shd w:val="clear" w:color="auto" w:fill="F3F3F3"/>
+          </w:tcPr>
+          <w:p>
+            <w:pPr>
+              <w:jc w:val="center"/>
+              <w:rPr>
+                <w:rFonts w:ascii="Avenir" w:eastAsia="Avenir" w:hAnsi="Avenir" w:cs="Avenir"/>
+                <w:color w:val="000000"/>
+              </w:rPr>
+            </w:pPr>
+            <w:r>
+              <w:rPr>
+                <w:rFonts w:ascii="Avenir" w:eastAsia="Avenir" w:hAnsi="Avenir" w:cs="Avenir"/>
+                <w:color w:val="000000"/>
+              </w:rPr>
+              <w:t xml:space="preserve">No</w:t>
+            </w:r>
+            <w:proofErr w:type="spellStart"/>
+            <w:r>
+              <w:rPr>
+                <w:rFonts w:ascii="Courier New" w:eastAsia="Courier New" w:hAnsi="Courier New" w:cs="Courier New"/>
+                <w:color w:val="000000"/>
+                <w:sz w:val="21"/>
+                <w:szCs w:val="21"/>
+              </w:rPr>
+              <w:t/>
+            </w:r>
+            <w:proofErr w:type="spellEnd"/>
+            <w:r>
+              <w:rPr>
+                <w:rFonts w:ascii="Avenir" w:eastAsia="Avenir" w:hAnsi="Avenir" w:cs="Avenir"/>
+                <w:color w:val="000000"/>
+              </w:rPr>
+              <w:t/>
+            </w:r>
+          </w:p>
+        </w:tc>
+      </w:tr>
+      <w:tr>
+        <w:trPr>
+          <w:trHeight w:val="315"/>
+          <w:jc w:val="center"/>
+        </w:trPr>
+        <w:tc>
+          <w:tcPr>
+            <w:tcW w:w="5382" w:type="dxa"/>
+            <w:shd w:val="clear" w:color="auto" w:fill="auto"/>
+          </w:tcPr>
+          <w:p>
+            <w:pPr>
+              <w:spacing w:before="20" w:after="20"/>
+              <w:rPr>
+                <w:rFonts w:ascii="Avenir" w:eastAsia="Avenir" w:hAnsi="Avenir" w:cs="Avenir"/>
+              </w:rPr>
+            </w:pPr>
+            <w:r>
+              <w:rPr>
+                <w:rFonts w:ascii="Avenir" w:eastAsia="Avenir" w:hAnsi="Avenir" w:cs="Avenir"/>
+              </w:rPr>
+              <w:t>AI/ ML/DL, Data Science</w:t>
+            </w:r>
+          </w:p>
+        </w:tc>
+        <w:tc>
+          <w:tcPr>
+            <w:tcW w:w="4394" w:type="dxa"/>
+          </w:tcPr>
+          <w:p>
+            <w:pPr>
+              <w:jc w:val="center"/>
+              <w:rPr>
+                <w:rFonts w:ascii="Avenir" w:eastAsia="Avenir" w:hAnsi="Avenir" w:cs="Avenir"/>
+                <w:color w:val="000000"/>
+              </w:rPr>
+            </w:pPr>
+            <w:r>
+              <w:rPr>
+                <w:rFonts w:ascii="Avenir" w:eastAsia="Avenir" w:hAnsi="Avenir" w:cs="Avenir"/>
+                <w:color w:val="000000"/>
+              </w:rPr>
+              <w:t xml:space="preserve">No</w:t>
+            </w:r>
+            <w:proofErr w:type="spellStart"/>
+            <w:r>
+              <w:rPr>
+                <w:rFonts w:ascii="Avenir" w:eastAsia="Avenir" w:hAnsi="Avenir" w:cs="Avenir"/>
+                <w:color w:val="000000"/>
+              </w:rPr>
+              <w:t/>
+            </w:r>
+            <w:proofErr w:type="spellEnd"/>
+            <w:r>
+              <w:rPr>
+                <w:rFonts w:ascii="Avenir" w:eastAsia="Avenir" w:hAnsi="Avenir" w:cs="Avenir"/>
+                <w:color w:val="000000"/>
+              </w:rPr>
+              <w:t/>
+            </w:r>
+          </w:p>
+        </w:tc>
+      </w:tr>
+      <w:tr>
+        <w:trPr>
+          <w:trHeight w:val="325"/>
+          <w:jc w:val="center"/>
+        </w:trPr>
+        <w:tc>
+          <w:tcPr>
+            <w:tcW w:w="5382" w:type="dxa"/>
+            <w:shd w:val="clear" w:color="auto" w:fill="F3F3F3"/>
+          </w:tcPr>
+          <w:p>
+            <w:pPr>
+              <w:spacing w:before="20" w:after="20"/>
+              <w:rPr>
+                <w:rFonts w:ascii="Avenir" w:eastAsia="Avenir" w:hAnsi="Avenir" w:cs="Avenir"/>
+              </w:rPr>
+            </w:pPr>
+            <w:r>
+              <w:rPr>
+                <w:rFonts w:ascii="Avenir" w:eastAsia="Avenir" w:hAnsi="Avenir" w:cs="Avenir"/>
+              </w:rPr>
+              <w:t>Business/ Data Analytics, Product Management</w:t>
+            </w:r>
+          </w:p>
+        </w:tc>
+        <w:tc>
+          <w:tcPr>
+            <w:tcW w:w="4394" w:type="dxa"/>
+            <w:shd w:val="clear" w:color="auto" w:fill="F3F3F3"/>
+          </w:tcPr>
+          <w:p>
+            <w:pPr>
+              <w:jc w:val="center"/>
+              <w:rPr>
+                <w:rFonts w:ascii="Avenir" w:eastAsia="Avenir" w:hAnsi="Avenir" w:cs="Avenir"/>
+                <w:color w:val="000000"/>
+              </w:rPr>
+            </w:pPr>
+            <w:r>
+              <w:rPr>
+                <w:rFonts w:ascii="Avenir" w:eastAsia="Avenir" w:hAnsi="Avenir" w:cs="Avenir"/>
+                <w:color w:val="000000"/>
+              </w:rPr>
+              <w:t xml:space="preserve">No</w:t>
+            </w:r>
+            <w:proofErr w:type="spellStart"/>
+            <w:r>
+              <w:rPr>
+                <w:rFonts w:ascii="Avenir" w:eastAsia="Avenir" w:hAnsi="Avenir" w:cs="Avenir"/>
+                <w:color w:val="000000"/>
+              </w:rPr>
+              <w:t/>
+            </w:r>
+            <w:proofErr w:type="spellEnd"/>
+            <w:r>
+              <w:rPr>
+                <w:rFonts w:ascii="Avenir" w:eastAsia="Avenir" w:hAnsi="Avenir" w:cs="Avenir"/>
+                <w:color w:val="000000"/>
+              </w:rPr>
+              <w:t/>
+            </w:r>
+          </w:p>
+        </w:tc>
+      </w:tr>
+      <w:tr>
+        <w:trPr>
+          <w:trHeight w:val="325"/>
+          <w:jc w:val="center"/>
+        </w:trPr>
+        <w:tc>
+          <w:tcPr>
+            <w:tcW w:w="5382" w:type="dxa"/>
+            <w:shd w:val="clear" w:color="auto" w:fill="auto"/>
+          </w:tcPr>
+          <w:p>
+            <w:pPr>
+              <w:spacing w:before="20" w:after="20"/>
+              <w:rPr>
+                <w:rFonts w:ascii="Avenir" w:eastAsia="Avenir" w:hAnsi="Avenir" w:cs="Avenir"/>
+              </w:rPr>
+            </w:pPr>
+            <w:r>
+              <w:rPr>
+                <w:rFonts w:ascii="Avenir" w:eastAsia="Avenir" w:hAnsi="Avenir" w:cs="Avenir"/>
+              </w:rPr>
+              <w:lastRenderedPageBreak/>
+              <w:t>Other Skills (Please specify)</w:t>
+            </w:r>
+          </w:p>
+        </w:tc>
+        <w:tc>
+          <w:tcPr>
+            <w:tcW w:w="4394" w:type="dxa"/>
+          </w:tcPr>
+          <w:p>
+            <w:pPr>
+              <w:jc w:val="center"/>
+              <w:rPr>
+                <w:rFonts w:ascii="Avenir" w:eastAsia="Avenir" w:hAnsi="Avenir" w:cs="Avenir"/>
+                <w:color w:val="000000"/>
+              </w:rPr>
+            </w:pPr>
+          </w:p>
+        </w:tc>
+      </w:tr>
+    </w:tbl>
+    <w:p>
+      <w:pPr>
+        <w:tabs>
+          <w:tab w:val="left" w:pos="6480"/>
+        </w:tabs>
+        <w:ind w:right="-180"/>
+        <w:jc w:val="both"/>
+        <w:rPr>
+          <w:rFonts w:ascii="Avenir" w:eastAsia="Avenir" w:hAnsi="Avenir" w:cs="Avenir"/>
+          <w:b/>
+          <w:sz w:val="32"/>
+          <w:szCs w:val="32"/>
+        </w:rPr>
+      </w:pPr>
+    </w:p>
+    <w:p>
+      <w:pPr>
+        <w:tabs>
+          <w:tab w:val="left" w:pos="6480"/>
+        </w:tabs>
+        <w:ind w:right="-180"/>
+        <w:jc w:val="both"/>
+        <w:rPr>
+          <w:rFonts w:ascii="Avenir" w:eastAsia="Avenir" w:hAnsi="Avenir" w:cs="Avenir"/>
+          <w:b/>
+          <w:sz w:val="32"/>
+          <w:szCs w:val="32"/>
+        </w:rPr>
+      </w:pPr>
+    </w:p>
     <w:p>
       <w:pPr>
         <w:tabs>
@@ -3255,7 +3498,7 @@
     </w:p>
     <w:tbl>
       <w:tblPr>
-        <w:tblStyle w:val="aff0"/>
+        <w:tblStyle w:val="affc"/>
         <w:tblW w:w="9781" w:type="dxa"/>
         <w:jc w:val="center"/>
         <w:tblBorders>
@@ -3331,7 +3574,29 @@
                 <w:sz w:val="26"/>
                 <w:szCs w:val="26"/>
               </w:rPr>
-              <w:t>Select through Checkbox(es)</w:t>
+              <w:t>Select through Checkbox(</w:t>
+            </w:r>
+            <w:proofErr w:type="spellStart"/>
+            <w:r>
+              <w:rPr>
+                <w:rFonts w:ascii="Avenir" w:eastAsia="Avenir" w:hAnsi="Avenir" w:cs="Avenir"/>
+                <w:b/>
+                <w:color w:val="000000"/>
+                <w:sz w:val="26"/>
+                <w:szCs w:val="26"/>
+              </w:rPr>
+              <w:t>es</w:t>
+            </w:r>
+            <w:proofErr w:type="spellEnd"/>
+            <w:r>
+              <w:rPr>
+                <w:rFonts w:ascii="Avenir" w:eastAsia="Avenir" w:hAnsi="Avenir" w:cs="Avenir"/>
+                <w:b/>
+                <w:color w:val="000000"/>
+                <w:sz w:val="26"/>
+                <w:szCs w:val="26"/>
+              </w:rPr>
+              <w:t>)</w:t>
             </w:r>
           </w:p>
         </w:tc>
@@ -3521,28 +3786,6 @@
         </w:tc>
       </w:tr>
     </w:tbl>
-    <w:p>
-      <w:pPr>
-        <w:spacing w:line="360" w:lineRule="auto"/>
-        <w:jc w:val="both"/>
-        <w:rPr>
-          <w:rFonts w:ascii="Avenir" w:eastAsia="Avenir" w:hAnsi="Avenir" w:cs="Avenir"/>
-          <w:sz w:val="16"/>
-          <w:szCs w:val="16"/>
-        </w:rPr>
-      </w:pPr>
-    </w:p>
-    <w:p>
-      <w:pPr>
-        <w:spacing w:line="360" w:lineRule="auto"/>
-        <w:jc w:val="both"/>
-        <w:rPr>
-          <w:rFonts w:ascii="Avenir" w:eastAsia="Avenir" w:hAnsi="Avenir" w:cs="Avenir"/>
-          <w:sz w:val="16"/>
-          <w:szCs w:val="16"/>
-        </w:rPr>
-      </w:pPr>
-    </w:p>
     <w:p>
       <w:pPr>
         <w:spacing w:line="360" w:lineRule="auto"/>
@@ -3577,7 +3820,6 @@
           <w:szCs w:val="32"/>
           <w:u w:val="single"/>
         </w:rPr>
-        <w:lastRenderedPageBreak/>
         <w:t xml:space="preserve">2-Year </w:t>
       </w:r>
       <w:proofErr w:type="spellStart"/>
@@ -3632,7 +3874,7 @@
     </w:p>
     <w:tbl>
       <w:tblPr>
-        <w:tblStyle w:val="aff1"/>
+        <w:tblStyle w:val="affd"/>
         <w:tblW w:w="9781" w:type="dxa"/>
         <w:tblInd w:w="137" w:type="dxa"/>
         <w:tblBorders>
@@ -3706,7 +3948,27 @@
                 <w:sz w:val="26"/>
                 <w:szCs w:val="26"/>
               </w:rPr>
-              <w:t>Select through Checkbox(es)</w:t>
+              <w:t>Select through Checkbox(</w:t>
+            </w:r>
+            <w:proofErr w:type="spellStart"/>
+            <w:r>
+              <w:rPr>
+                <w:rFonts w:ascii="Avenir" w:eastAsia="Avenir" w:hAnsi="Avenir" w:cs="Avenir"/>
+                <w:color w:val="000000"/>
+                <w:sz w:val="26"/>
+                <w:szCs w:val="26"/>
+              </w:rPr>
+              <w:t>es</w:t>
+            </w:r>
+            <w:proofErr w:type="spellEnd"/>
+            <w:r>
+              <w:rPr>
+                <w:rFonts w:ascii="Avenir" w:eastAsia="Avenir" w:hAnsi="Avenir" w:cs="Avenir"/>
+                <w:color w:val="000000"/>
+                <w:sz w:val="26"/>
+                <w:szCs w:val="26"/>
+              </w:rPr>
+              <w:t>)</w:t>
             </w:r>
           </w:p>
         </w:tc>
@@ -4946,7 +5208,7 @@
     </w:p>
     <w:tbl>
       <w:tblPr>
-        <w:tblStyle w:val="aff2"/>
+        <w:tblStyle w:val="affe"/>
         <w:tblW w:w="9644" w:type="dxa"/>
         <w:jc w:val="center"/>
         <w:tblBorders>
@@ -5022,7 +5284,29 @@
                 <w:sz w:val="26"/>
                 <w:szCs w:val="26"/>
               </w:rPr>
-              <w:t>Select through Checkbox(es)</w:t>
+              <w:t>Select through Checkbox(</w:t>
+            </w:r>
+            <w:proofErr w:type="spellStart"/>
+            <w:r>
+              <w:rPr>
+                <w:rFonts w:ascii="Avenir" w:eastAsia="Avenir" w:hAnsi="Avenir" w:cs="Avenir"/>
+                <w:b/>
+                <w:color w:val="000000"/>
+                <w:sz w:val="26"/>
+                <w:szCs w:val="26"/>
+              </w:rPr>
+              <w:t>es</w:t>
+            </w:r>
+            <w:proofErr w:type="spellEnd"/>
+            <w:r>
+              <w:rPr>
+                <w:rFonts w:ascii="Avenir" w:eastAsia="Avenir" w:hAnsi="Avenir" w:cs="Avenir"/>
+                <w:b/>
+                <w:color w:val="000000"/>
+                <w:sz w:val="26"/>
+                <w:szCs w:val="26"/>
+              </w:rPr>
+              <w:t>)</w:t>
             </w:r>
           </w:p>
         </w:tc>
@@ -5113,6 +5397,7 @@
               <w:rPr>
                 <w:rFonts w:ascii="Avenir" w:eastAsia="Avenir" w:hAnsi="Avenir" w:cs="Avenir"/>
               </w:rPr>
+              <w:lastRenderedPageBreak/>
               <w:t>Business Analytics</w:t>
             </w:r>
           </w:p>
@@ -5648,7 +5933,7 @@
     </w:p>
     <w:tbl>
       <w:tblPr>
-        <w:tblStyle w:val="aff3"/>
+        <w:tblStyle w:val="afff"/>
         <w:tblW w:w="9634" w:type="dxa"/>
         <w:jc w:val="center"/>
         <w:tblBorders>
@@ -5696,7 +5981,6 @@
                 <w:sz w:val="26"/>
                 <w:szCs w:val="26"/>
               </w:rPr>
-              <w:lastRenderedPageBreak/>
               <w:t>Courses</w:t>
             </w:r>
           </w:p>
@@ -5725,7 +6009,29 @@
                 <w:sz w:val="26"/>
                 <w:szCs w:val="26"/>
               </w:rPr>
-              <w:t>Select through Checkbox(es)</w:t>
+              <w:t>Select through Checkbox(</w:t>
+            </w:r>
+            <w:proofErr w:type="spellStart"/>
+            <w:r>
+              <w:rPr>
+                <w:rFonts w:ascii="Avenir" w:eastAsia="Avenir" w:hAnsi="Avenir" w:cs="Avenir"/>
+                <w:b/>
+                <w:color w:val="000000"/>
+                <w:sz w:val="26"/>
+                <w:szCs w:val="26"/>
+              </w:rPr>
+              <w:t>es</w:t>
+            </w:r>
+            <w:proofErr w:type="spellEnd"/>
+            <w:r>
+              <w:rPr>
+                <w:rFonts w:ascii="Avenir" w:eastAsia="Avenir" w:hAnsi="Avenir" w:cs="Avenir"/>
+                <w:b/>
+                <w:color w:val="000000"/>
+                <w:sz w:val="26"/>
+                <w:szCs w:val="26"/>
+              </w:rPr>
+              <w:t>)</w:t>
             </w:r>
           </w:p>
         </w:tc>
@@ -6062,7 +6368,7 @@
     </w:p>
     <w:tbl>
       <w:tblPr>
-        <w:tblStyle w:val="aff4"/>
+        <w:tblStyle w:val="afff0"/>
         <w:tblW w:w="10060" w:type="dxa"/>
         <w:jc w:val="center"/>
         <w:tblBorders>
@@ -6222,6 +6528,26 @@
               </w:rPr>
               <w:t xml:space="preserve">Technical:Yes</w:t>
             </w:r>
+            <w:proofErr w:type="spellStart"/>
+            <w:r>
+              <w:rPr>
+                <w:rFonts w:ascii="Avenir" w:eastAsia="Avenir" w:hAnsi="Avenir" w:cs="Avenir"/>
+                <w:color w:val="000000"/>
+                <w:sz w:val="24"/>
+                <w:szCs w:val="24"/>
+              </w:rPr>
+              <w:t/>
+            </w:r>
+            <w:proofErr w:type="spellEnd"/>
+            <w:r>
+              <w:rPr>
+                <w:rFonts w:ascii="Avenir" w:eastAsia="Avenir" w:hAnsi="Avenir" w:cs="Avenir"/>
+                <w:color w:val="000000"/>
+                <w:sz w:val="24"/>
+                <w:szCs w:val="24"/>
+              </w:rPr>
+              <w:t xml:space="preserve">    </w:t>
+            </w:r>
           </w:p>
           <w:p>
             <w:pPr>
@@ -6243,6 +6569,26 @@
               </w:rPr>
               <w:t xml:space="preserve">Aptitude:No</w:t>
             </w:r>
+            <w:proofErr w:type="spellStart"/>
+            <w:r>
+              <w:rPr>
+                <w:rFonts w:ascii="Avenir" w:eastAsia="Avenir" w:hAnsi="Avenir" w:cs="Avenir"/>
+                <w:color w:val="000000"/>
+                <w:sz w:val="24"/>
+                <w:szCs w:val="24"/>
+              </w:rPr>
+              <w:t/>
+            </w:r>
+            <w:proofErr w:type="spellEnd"/>
+            <w:r>
+              <w:rPr>
+                <w:rFonts w:ascii="Avenir" w:eastAsia="Avenir" w:hAnsi="Avenir" w:cs="Avenir"/>
+                <w:color w:val="000000"/>
+                <w:sz w:val="24"/>
+                <w:szCs w:val="24"/>
+              </w:rPr>
+              <w:t/>
+            </w:r>
           </w:p>
           <w:p>
             <w:pPr>
@@ -6264,26 +6610,25 @@
               </w:rPr>
               <w:t xml:space="preserve">Both:No</w:t>
             </w:r>
-          </w:p>
-          <w:p>
-            <w:pPr>
-              <w:spacing w:before="10" w:after="10"/>
-              <w:cnfStyle w:val="000000100000" w:firstRow="0" w:lastRow="0" w:firstColumn="0" w:lastColumn="0" w:oddVBand="0" w:evenVBand="0" w:oddHBand="1" w:evenHBand="0" w:firstRowFirstColumn="0" w:firstRowLastColumn="0" w:lastRowFirstColumn="0" w:lastRowLastColumn="0"/>
-              <w:rPr>
-                <w:rFonts w:ascii="Avenir" w:eastAsia="Avenir" w:hAnsi="Avenir" w:cs="Avenir"/>
-                <w:color w:val="000000"/>
-                <w:sz w:val="24"/>
-                <w:szCs w:val="24"/>
-              </w:rPr>
-            </w:pPr>
-            <w:r>
-              <w:rPr>
-                <w:rFonts w:ascii="Avenir" w:eastAsia="Avenir" w:hAnsi="Avenir" w:cs="Avenir"/>
-                <w:color w:val="000000"/>
-                <w:sz w:val="24"/>
-                <w:szCs w:val="24"/>
-              </w:rPr>
-              <w:t xml:space="preserve">None:No</w:t>
+            <w:proofErr w:type="spellStart"/>
+            <w:r>
+              <w:rPr>
+                <w:rFonts w:ascii="Avenir" w:eastAsia="Avenir" w:hAnsi="Avenir" w:cs="Avenir"/>
+                <w:color w:val="000000"/>
+                <w:sz w:val="24"/>
+                <w:szCs w:val="24"/>
+              </w:rPr>
+              <w:t/>
+            </w:r>
+            <w:proofErr w:type="spellEnd"/>
+            <w:r>
+              <w:rPr>
+                <w:rFonts w:ascii="Avenir" w:eastAsia="Avenir" w:hAnsi="Avenir" w:cs="Avenir"/>
+                <w:color w:val="000000"/>
+                <w:sz w:val="24"/>
+                <w:szCs w:val="24"/>
+              </w:rPr>
+              <w:t xml:space="preserve">       None:No</w:t>
             </w:r>
             <w:proofErr w:type="spellStart"/>
             <w:r>
@@ -6374,7 +6719,27 @@
                 <w:sz w:val="24"/>
                 <w:szCs w:val="24"/>
               </w:rPr>
-              <w:t xml:space="preserve">GD:Yes</w:t>
+              <w:t xml:space="preserve">GD:No</w:t>
+            </w:r>
+            <w:proofErr w:type="spellStart"/>
+            <w:r>
+              <w:rPr>
+                <w:rFonts w:ascii="Avenir" w:eastAsia="Avenir" w:hAnsi="Avenir" w:cs="Avenir"/>
+                <w:color w:val="000000"/>
+                <w:sz w:val="24"/>
+                <w:szCs w:val="24"/>
+              </w:rPr>
+              <w:t/>
+            </w:r>
+            <w:proofErr w:type="spellEnd"/>
+            <w:r>
+              <w:rPr>
+                <w:rFonts w:ascii="Avenir" w:eastAsia="Avenir" w:hAnsi="Avenir" w:cs="Avenir"/>
+                <w:color w:val="000000"/>
+                <w:sz w:val="24"/>
+                <w:szCs w:val="24"/>
+              </w:rPr>
+              <w:t xml:space="preserve"> </w:t>
             </w:r>
           </w:p>
           <w:p>
@@ -6388,53 +6753,65 @@
                 <w:szCs w:val="24"/>
               </w:rPr>
             </w:pPr>
-            <w:r>
-              <w:rPr>
-                <w:rFonts w:ascii="Avenir" w:eastAsia="Avenir" w:hAnsi="Avenir" w:cs="Avenir"/>
-                <w:color w:val="000000"/>
-                <w:sz w:val="24"/>
-                <w:szCs w:val="24"/>
-              </w:rPr>
-              <w:t>Case</w:t>
-            </w:r>
-            <w:r>
-              <w:rPr>
-                <w:rFonts w:ascii="Avenir" w:eastAsia="Avenir" w:hAnsi="Avenir" w:cs="Avenir"/>
-                <w:color w:val="000000"/>
-                <w:sz w:val="24"/>
-                <w:szCs w:val="24"/>
-              </w:rPr>
-              <w:t>-</w:t>
-            </w:r>
-            <w:r>
-              <w:rPr>
-                <w:rFonts w:ascii="Avenir" w:eastAsia="Avenir" w:hAnsi="Avenir" w:cs="Avenir"/>
-                <w:color w:val="000000"/>
-                <w:sz w:val="24"/>
-                <w:szCs w:val="24"/>
-              </w:rPr>
-              <w:t xml:space="preserve">Study:No</w:t>
-            </w:r>
-          </w:p>
-          <w:p>
-            <w:pPr>
-              <w:spacing w:before="10" w:after="10"/>
-              <w:cnfStyle w:val="000000000000" w:firstRow="0" w:lastRow="0" w:firstColumn="0" w:lastColumn="0" w:oddVBand="0" w:evenVBand="0" w:oddHBand="0" w:evenHBand="0" w:firstRowFirstColumn="0" w:firstRowLastColumn="0" w:lastRowFirstColumn="0" w:lastRowLastColumn="0"/>
-              <w:rPr>
-                <w:rFonts w:ascii="Avenir" w:eastAsia="Avenir" w:hAnsi="Avenir" w:cs="Avenir"/>
-                <w:color w:val="000000"/>
-                <w:sz w:val="24"/>
-                <w:szCs w:val="24"/>
-              </w:rPr>
-            </w:pPr>
-            <w:r>
-              <w:rPr>
-                <w:rFonts w:ascii="Avenir" w:eastAsia="Avenir" w:hAnsi="Avenir" w:cs="Avenir"/>
-                <w:color w:val="000000"/>
-                <w:sz w:val="24"/>
-                <w:szCs w:val="24"/>
-              </w:rPr>
-              <w:t xml:space="preserve">Interview:No</w:t>
+            <w:proofErr w:type="spellStart"/>
+            <w:r>
+              <w:rPr>
+                <w:rFonts w:ascii="Avenir" w:eastAsia="Avenir" w:hAnsi="Avenir" w:cs="Avenir"/>
+                <w:color w:val="000000"/>
+                <w:sz w:val="24"/>
+                <w:szCs w:val="24"/>
+              </w:rPr>
+              <w:t>CaseStudy</w:t>
+            </w:r>
+            <w:proofErr w:type="spellEnd"/>
+            <w:r>
+              <w:rPr>
+                <w:rFonts w:ascii="Avenir" w:eastAsia="Avenir" w:hAnsi="Avenir" w:cs="Avenir"/>
+                <w:color w:val="000000"/>
+                <w:sz w:val="24"/>
+                <w:szCs w:val="24"/>
+              </w:rPr>
+              <w:t xml:space="preserve">:No</w:t>
+            </w:r>
+            <w:proofErr w:type="spellStart"/>
+            <w:r>
+              <w:rPr>
+                <w:rFonts w:ascii="Avenir" w:eastAsia="Avenir" w:hAnsi="Avenir" w:cs="Avenir"/>
+                <w:color w:val="000000"/>
+                <w:sz w:val="24"/>
+                <w:szCs w:val="24"/>
+              </w:rPr>
+              <w:t/>
+            </w:r>
+            <w:proofErr w:type="spellEnd"/>
+            <w:r>
+              <w:rPr>
+                <w:rFonts w:ascii="Avenir" w:eastAsia="Avenir" w:hAnsi="Avenir" w:cs="Avenir"/>
+                <w:color w:val="000000"/>
+                <w:sz w:val="24"/>
+                <w:szCs w:val="24"/>
+              </w:rPr>
+              <w:t xml:space="preserve"> Interview:No</w:t>
+            </w:r>
+            <w:proofErr w:type="spellStart"/>
+            <w:r>
+              <w:rPr>
+                <w:rFonts w:ascii="Avenir" w:eastAsia="Avenir" w:hAnsi="Avenir" w:cs="Avenir"/>
+                <w:color w:val="000000"/>
+                <w:sz w:val="24"/>
+                <w:szCs w:val="24"/>
+              </w:rPr>
+              <w:t/>
+            </w:r>
+            <w:proofErr w:type="spellEnd"/>
+            <w:r>
+              <w:rPr>
+                <w:rFonts w:ascii="Avenir" w:eastAsia="Avenir" w:hAnsi="Avenir" w:cs="Avenir"/>
+                <w:color w:val="000000"/>
+                <w:sz w:val="24"/>
+                <w:szCs w:val="24"/>
+              </w:rPr>
+              <w:t/>
             </w:r>
           </w:p>
         </w:tc>
@@ -6494,17 +6871,19 @@
                 <w:sz w:val="24"/>
                 <w:szCs w:val="24"/>
               </w:rPr>
-              <w:t xml:space="preserve">g</w:t>
-            </w:r>
-            <w:r>
-              <w:rPr>
-                <w:rFonts w:ascii="Avenir" w:eastAsia="Avenir" w:hAnsi="Avenir" w:cs="Avenir"/>
-                <w:color w:val="000000"/>
-                <w:sz w:val="24"/>
-                <w:szCs w:val="24"/>
-              </w:rPr>
-              <w:t/>
-            </w:r>
+              <w:t xml:space="preserve">3</w:t>
+            </w:r>
+            <w:proofErr w:type="spellStart"/>
+            <w:r>
+              <w:rPr>
+                <w:rFonts w:ascii="Avenir" w:eastAsia="Avenir" w:hAnsi="Avenir" w:cs="Avenir"/>
+                <w:color w:val="000000"/>
+                <w:sz w:val="24"/>
+                <w:szCs w:val="24"/>
+              </w:rPr>
+              <w:t/>
+            </w:r>
+            <w:proofErr w:type="spellEnd"/>
             <w:r>
               <w:rPr>
                 <w:rFonts w:ascii="Avenir" w:eastAsia="Avenir" w:hAnsi="Avenir" w:cs="Avenir"/>
@@ -6573,7 +6952,7 @@
                 <w:sz w:val="24"/>
                 <w:szCs w:val="24"/>
               </w:rPr>
-              <w:t xml:space="preserve">12</w:t>
+              <w:t xml:space="preserve">5</w:t>
             </w:r>
             <w:proofErr w:type="spellStart"/>
             <w:r>
@@ -6653,7 +7032,7 @@
                 <w:sz w:val="24"/>
                 <w:szCs w:val="24"/>
               </w:rPr>
-              <w:t xml:space="preserve">7cgpa</w:t>
+              <w:t xml:space="preserve">undefined</w:t>
             </w:r>
             <w:proofErr w:type="spellStart"/>
             <w:r>
@@ -6679,13 +7058,6 @@
         </w:tc>
       </w:tr>
     </w:tbl>
-    <w:p>
-      <w:pPr>
-        <w:rPr>
-          <w:rFonts w:ascii="Avenir" w:eastAsia="Avenir" w:hAnsi="Avenir" w:cs="Avenir"/>
-        </w:rPr>
-      </w:pPr>
-    </w:p>
     <w:p>
       <w:pPr>
         <w:rPr>
@@ -6710,7 +7082,8 @@
           <w:sz w:val="28"/>
           <w:szCs w:val="28"/>
         </w:rPr>
-        <w:t xml:space="preserve"> </w:t>
+        <w:lastRenderedPageBreak/>
+        <w:t xml:space="preserve">                                       </w:t>
       </w:r>
       <w:r>
         <w:rPr>
@@ -6719,7 +7092,7 @@
           <w:sz w:val="28"/>
           <w:szCs w:val="28"/>
         </w:rPr>
-        <w:tab/>
+        <w:t xml:space="preserve">                 </w:t>
       </w:r>
       <w:r>
         <w:rPr>
@@ -6728,7 +7101,7 @@
           <w:sz w:val="28"/>
           <w:szCs w:val="28"/>
         </w:rPr>
-        <w:t xml:space="preserve">                                         </w:t>
+        <w:t xml:space="preserve">  </w:t>
       </w:r>
       <w:r>
         <w:rPr>
@@ -6752,6 +7125,19 @@
         <w:t xml:space="preserve"> </w:t>
       </w:r>
     </w:p>
+    <w:p>
+      <w:pPr>
+        <w:rPr>
+          <w:rFonts w:ascii="Avenir" w:eastAsia="Avenir" w:hAnsi="Avenir" w:cs="Avenir"/>
+          <w:b/>
+          <w:color w:val="000000" w:themeColor="text1"/>
+          <w:sz w:val="28"/>
+          <w:szCs w:val="28"/>
+        </w:rPr>
+      </w:pPr>
+      <w:bookmarkStart w:id="1" w:name="_GoBack"/>
+      <w:bookmarkEnd w:id="1"/>
+    </w:p>
     <w:tbl>
       <w:tblPr>
         <w:tblStyle w:val="TableGrid"/>
@@ -6861,21 +7247,7 @@
               <w:rPr>
                 <w:rFonts w:ascii="Avenir" w:eastAsia="Avenir" w:hAnsi="Avenir" w:cs="Avenir"/>
               </w:rPr>
-              <w:t xml:space="preserve">                    </w:t>
-            </w:r>
-            <w:r>
-              <w:rPr>
-                <w:rFonts w:ascii="Avenir" w:eastAsia="Avenir" w:hAnsi="Avenir" w:cs="Avenir"/>
-              </w:rPr>
-              <w:t xml:space="preserve"> </w:t>
-            </w:r>
-            <w:bookmarkStart w:id="1" w:name="_GoBack"/>
-            <w:bookmarkEnd w:id="1"/>
-            <w:r>
-              <w:rPr>
-                <w:rFonts w:ascii="Avenir" w:eastAsia="Avenir" w:hAnsi="Avenir" w:cs="Avenir"/>
-              </w:rPr>
-              <w:t xml:space="preserve"> </w:t>
+              <w:t xml:space="preserve">                      </w:t>
             </w:r>
             <w:proofErr w:type="spellStart"/>
             <w:r>
@@ -6958,69 +7330,6 @@
       <w:pPr>
         <w:rPr>
           <w:rFonts w:ascii="Avenir" w:eastAsia="Avenir" w:hAnsi="Avenir" w:cs="Avenir"/>
-        </w:rPr>
-      </w:pPr>
-    </w:p>
-    <w:p>
-      <w:pPr>
-        <w:rPr>
-          <w:rFonts w:ascii="Avenir" w:eastAsia="Avenir" w:hAnsi="Avenir" w:cs="Avenir"/>
-        </w:rPr>
-      </w:pPr>
-    </w:p>
-    <w:p>
-      <w:pPr>
-        <w:rPr>
-          <w:rFonts w:ascii="Avenir" w:eastAsia="Avenir" w:hAnsi="Avenir" w:cs="Avenir"/>
-        </w:rPr>
-      </w:pPr>
-    </w:p>
-    <w:p>
-      <w:pPr>
-        <w:rPr>
-          <w:rFonts w:ascii="Avenir" w:eastAsia="Avenir" w:hAnsi="Avenir" w:cs="Avenir"/>
-        </w:rPr>
-      </w:pPr>
-    </w:p>
-    <w:p>
-      <w:pPr>
-        <w:rPr>
-          <w:rFonts w:ascii="Avenir" w:eastAsia="Avenir" w:hAnsi="Avenir" w:cs="Avenir"/>
-        </w:rPr>
-      </w:pPr>
-    </w:p>
-    <w:p>
-      <w:pPr>
-        <w:rPr>
-          <w:rFonts w:ascii="Avenir" w:eastAsia="Avenir" w:hAnsi="Avenir" w:cs="Avenir"/>
-        </w:rPr>
-      </w:pPr>
-    </w:p>
-    <w:p>
-      <w:pPr>
-        <w:rPr>
-          <w:rFonts w:ascii="Avenir" w:eastAsia="Avenir" w:hAnsi="Avenir" w:cs="Avenir"/>
-        </w:rPr>
-      </w:pPr>
-    </w:p>
-    <w:p>
-      <w:pPr>
-        <w:rPr>
-          <w:rFonts w:ascii="Avenir" w:eastAsia="Avenir" w:hAnsi="Avenir" w:cs="Avenir"/>
-        </w:rPr>
-      </w:pPr>
-    </w:p>
-    <w:p>
-      <w:pPr>
-        <w:tabs>
-          <w:tab w:val="left" w:pos="4320"/>
-        </w:tabs>
-        <w:ind w:right="-180"/>
-        <w:jc w:val="both"/>
-        <w:rPr>
-          <w:rFonts w:ascii="Avenir" w:eastAsia="Avenir" w:hAnsi="Avenir" w:cs="Avenir"/>
-          <w:sz w:val="16"/>
-          <w:szCs w:val="16"/>
         </w:rPr>
       </w:pPr>
     </w:p>
@@ -7047,14 +7356,6 @@
           <w:szCs w:val="28"/>
         </w:rPr>
         <w:tab/>
-      </w:r>
-      <w:r>
-        <w:rPr>
-          <w:rFonts w:ascii="Avenir" w:eastAsia="Avenir" w:hAnsi="Avenir" w:cs="Avenir"/>
-          <w:b/>
-          <w:sz w:val="28"/>
-          <w:szCs w:val="28"/>
-        </w:rPr>
         <w:t>CONTACT PERSONNEL DETAILS</w:t>
       </w:r>
       <w:r>
@@ -7262,7 +7563,7 @@
                 <w:sz w:val="24"/>
                 <w:szCs w:val="24"/>
               </w:rPr>
-              <w:t xml:space="preserve">          golu</w:t>
+              <w:t xml:space="preserve">          Niket Gupta</w:t>
             </w:r>
             <w:proofErr w:type="spellStart"/>
             <w:r>
@@ -7313,7 +7614,7 @@
                 <w:sz w:val="24"/>
                 <w:szCs w:val="24"/>
               </w:rPr>
-              <w:t xml:space="preserve">         molu </w:t>
+              <w:t xml:space="preserve">         Rahul Gupta</w:t>
             </w:r>
             <w:proofErr w:type="spellStart"/>
             <w:r>
@@ -7521,7 +7822,7 @@
                 <w:sz w:val="24"/>
                 <w:szCs w:val="24"/>
               </w:rPr>
-              <w:t xml:space="preserve">          golu@gmail.com</w:t>
+              <w:t xml:space="preserve">          niketgupta101@gmail.com</w:t>
             </w:r>
             <w:proofErr w:type="spellStart"/>
             <w:r>
@@ -7572,7 +7873,7 @@
                 <w:sz w:val="24"/>
                 <w:szCs w:val="24"/>
               </w:rPr>
-              <w:t xml:space="preserve">         molu@gmail.com</w:t>
+              <w:t xml:space="preserve">         rahulgupta0903@gmail.com</w:t>
             </w:r>
             <w:proofErr w:type="spellStart"/>
             <w:r>
@@ -7660,7 +7961,7 @@
                 <w:sz w:val="24"/>
                 <w:szCs w:val="24"/>
               </w:rPr>
-              <w:t xml:space="preserve">          098977988</w:t>
+              <w:t xml:space="preserve">          1234567890</w:t>
             </w:r>
             <w:proofErr w:type="spellStart"/>
             <w:r>
@@ -7711,7 +8012,7 @@
                 <w:sz w:val="24"/>
                 <w:szCs w:val="24"/>
               </w:rPr>
-              <w:t xml:space="preserve">         9847894289</w:t>
+              <w:t xml:space="preserve">         1234567890</w:t>
             </w:r>
             <w:proofErr w:type="spellStart"/>
             <w:r>
@@ -7744,20 +8045,13 @@
         </w:rPr>
       </w:pPr>
     </w:p>
-    <w:p>
-      <w:pPr>
-        <w:rPr>
-          <w:rFonts w:ascii="Avenir" w:eastAsia="Avenir" w:hAnsi="Avenir" w:cs="Avenir"/>
-        </w:rPr>
-      </w:pPr>
-    </w:p>
     <w:sectPr>
-      <w:headerReference w:type="even" r:id="rId8"/>
-      <w:headerReference w:type="default" r:id="rId9"/>
-      <w:footerReference w:type="even" r:id="rId10"/>
-      <w:footerReference w:type="default" r:id="rId11"/>
-      <w:headerReference w:type="first" r:id="rId12"/>
-      <w:footerReference w:type="first" r:id="rId13"/>
+      <w:headerReference w:type="even" r:id="rId9"/>
+      <w:headerReference w:type="default" r:id="rId10"/>
+      <w:footerReference w:type="even" r:id="rId11"/>
+      <w:footerReference w:type="default" r:id="rId12"/>
+      <w:headerReference w:type="first" r:id="rId13"/>
+      <w:footerReference w:type="first" r:id="rId14"/>
       <w:pgSz w:w="11906" w:h="16838"/>
       <w:pgMar w:top="630" w:right="1016" w:bottom="1440" w:left="990" w:header="708" w:footer="708" w:gutter="0"/>
       <w:pgNumType w:start="1"/>
@@ -7837,7 +8131,25 @@
         <w:sz w:val="18"/>
         <w:szCs w:val="18"/>
       </w:rPr>
-      <w:t xml:space="preserve">Indian Institute of Technology (ISM) Dhanbad </w:t>
+      <w:t xml:space="preserve">Indian Institute of Technology (ISM) </w:t>
+    </w:r>
+    <w:proofErr w:type="spellStart"/>
+    <w:r>
+      <w:rPr>
+        <w:color w:val="0070C0"/>
+        <w:sz w:val="18"/>
+        <w:szCs w:val="18"/>
+      </w:rPr>
+      <w:t>Dhanbad</w:t>
+    </w:r>
+    <w:proofErr w:type="spellEnd"/>
+    <w:r>
+      <w:rPr>
+        <w:color w:val="0070C0"/>
+        <w:sz w:val="18"/>
+        <w:szCs w:val="18"/>
+      </w:rPr>
+      <w:t xml:space="preserve"> </w:t>
     </w:r>
     <w:r>
       <w:rPr>
@@ -7970,7 +8282,7 @@
         <w:rFonts w:ascii="Times New Roman" w:eastAsia="Times New Roman" w:hAnsi="Times New Roman" w:cs="Times New Roman"/>
         <w:sz w:val="24"/>
         <w:szCs w:val="24"/>
-        <w:lang w:val="en-US" w:eastAsia="en-IN" w:bidi="ar-SA"/>
+        <w:lang w:val="en-US" w:eastAsia="en-US" w:bidi="ar-SA"/>
       </w:rPr>
     </w:rPrDefault>
     <w:pPrDefault/>
@@ -8514,8 +8826,6 @@
     <w:name w:val="Subtitle"/>
     <w:basedOn w:val="Normal"/>
     <w:next w:val="Normal"/>
-    <w:uiPriority w:val="11"/>
-    <w:qFormat/>
     <w:pPr>
       <w:jc w:val="center"/>
     </w:pPr>
@@ -10010,95 +10320,452 @@
       </w:tcPr>
     </w:tblStylePr>
   </w:style>
-  <w:style w:type="character" w:customStyle="1" w:styleId="muitypography-root">
-    <w:name w:val="muitypography-root"/>
-    <w:basedOn w:val="DefaultParagraphFont"/>
-    <w:rsid w:val="001B76AD"/>
+  <w:style w:type="table" w:customStyle="1" w:styleId="aff6">
+    <w:basedOn w:val="TableNormal"/>
+    <w:rPr>
+      <w:rFonts w:ascii="Cambria" w:eastAsia="Cambria" w:hAnsi="Cambria" w:cs="Cambria"/>
+      <w:color w:val="2F5496"/>
+      <w:sz w:val="22"/>
+      <w:szCs w:val="22"/>
+    </w:rPr>
+    <w:tblPr>
+      <w:tblStyleRowBandSize w:val="1"/>
+      <w:tblStyleColBandSize w:val="1"/>
+      <w:tblCellMar>
+        <w:left w:w="115" w:type="dxa"/>
+        <w:right w:w="115" w:type="dxa"/>
+      </w:tblCellMar>
+    </w:tblPr>
   </w:style>
-  <w:style w:type="character" w:customStyle="1" w:styleId="muiradio-root">
-    <w:name w:val="muiradio-root"/>
-    <w:basedOn w:val="DefaultParagraphFont"/>
-    <w:rsid w:val="001B76AD"/>
+  <w:style w:type="table" w:customStyle="1" w:styleId="aff7">
+    <w:basedOn w:val="TableNormal"/>
+    <w:rPr>
+      <w:rFonts w:ascii="Cambria" w:eastAsia="Cambria" w:hAnsi="Cambria" w:cs="Cambria"/>
+      <w:color w:val="2F5496"/>
+      <w:sz w:val="22"/>
+      <w:szCs w:val="22"/>
+    </w:rPr>
+    <w:tblPr>
+      <w:tblStyleRowBandSize w:val="1"/>
+      <w:tblStyleColBandSize w:val="1"/>
+      <w:tblCellMar>
+        <w:left w:w="115" w:type="dxa"/>
+        <w:right w:w="115" w:type="dxa"/>
+      </w:tblCellMar>
+    </w:tblPr>
+    <w:tblStylePr w:type="firstRow">
+      <w:rPr>
+        <w:b/>
+      </w:rPr>
+      <w:tblPr/>
+      <w:tcPr>
+        <w:tcBorders>
+          <w:bottom w:val="single" w:sz="12" w:space="0" w:color="8EAADB"/>
+        </w:tcBorders>
+      </w:tcPr>
+    </w:tblStylePr>
+    <w:tblStylePr w:type="lastRow">
+      <w:rPr>
+        <w:b/>
+      </w:rPr>
+      <w:tblPr/>
+      <w:tcPr>
+        <w:tcBorders>
+          <w:top w:val="single" w:sz="4" w:space="0" w:color="8EAADB"/>
+        </w:tcBorders>
+      </w:tcPr>
+    </w:tblStylePr>
+    <w:tblStylePr w:type="firstCol">
+      <w:rPr>
+        <w:b/>
+      </w:rPr>
+    </w:tblStylePr>
+    <w:tblStylePr w:type="lastCol">
+      <w:rPr>
+        <w:b/>
+      </w:rPr>
+    </w:tblStylePr>
+    <w:tblStylePr w:type="band1Vert">
+      <w:tblPr/>
+      <w:tcPr>
+        <w:shd w:val="clear" w:color="auto" w:fill="D9E2F3"/>
+      </w:tcPr>
+    </w:tblStylePr>
+    <w:tblStylePr w:type="band1Horz">
+      <w:tblPr/>
+      <w:tcPr>
+        <w:shd w:val="clear" w:color="auto" w:fill="D9E2F3"/>
+      </w:tcPr>
+    </w:tblStylePr>
   </w:style>
-  <w:style w:type="paragraph" w:styleId="z-TopofForm">
-    <w:name w:val="HTML Top of Form"/>
-    <w:basedOn w:val="Normal"/>
-    <w:next w:val="Normal"/>
-    <w:link w:val="z-TopofFormChar"/>
-    <w:hidden/>
-    <w:uiPriority w:val="99"/>
-    <w:semiHidden/>
-    <w:unhideWhenUsed/>
-    <w:rsid w:val="001B76AD"/>
-    <w:pPr>
-      <w:pBdr>
-        <w:bottom w:val="single" w:sz="6" w:space="1" w:color="auto"/>
-      </w:pBdr>
-      <w:jc w:val="center"/>
-    </w:pPr>
+  <w:style w:type="table" w:customStyle="1" w:styleId="aff8">
+    <w:basedOn w:val="TableNormal"/>
     <w:rPr>
-      <w:rFonts w:ascii="Arial" w:hAnsi="Arial" w:cs="Arial"/>
-      <w:vanish/>
-      <w:sz w:val="16"/>
-      <w:szCs w:val="16"/>
+      <w:rFonts w:ascii="Cambria" w:eastAsia="Cambria" w:hAnsi="Cambria" w:cs="Cambria"/>
+      <w:color w:val="2F5496"/>
+      <w:sz w:val="22"/>
+      <w:szCs w:val="22"/>
     </w:rPr>
+    <w:tblPr>
+      <w:tblStyleRowBandSize w:val="1"/>
+      <w:tblStyleColBandSize w:val="1"/>
+      <w:tblCellMar>
+        <w:left w:w="115" w:type="dxa"/>
+        <w:right w:w="115" w:type="dxa"/>
+      </w:tblCellMar>
+    </w:tblPr>
+    <w:tblStylePr w:type="firstRow">
+      <w:rPr>
+        <w:b/>
+        <w:color w:val="FFFFFF"/>
+      </w:rPr>
+      <w:tblPr/>
+      <w:tcPr>
+        <w:shd w:val="clear" w:color="auto" w:fill="A5A5A5"/>
+      </w:tcPr>
+    </w:tblStylePr>
+    <w:tblStylePr w:type="lastRow">
+      <w:rPr>
+        <w:b/>
+      </w:rPr>
+    </w:tblStylePr>
+    <w:tblStylePr w:type="firstCol">
+      <w:rPr>
+        <w:b/>
+      </w:rPr>
+    </w:tblStylePr>
+    <w:tblStylePr w:type="lastCol">
+      <w:rPr>
+        <w:b/>
+      </w:rPr>
+    </w:tblStylePr>
+    <w:tblStylePr w:type="band1Vert">
+      <w:tblPr/>
+      <w:tcPr>
+        <w:shd w:val="clear" w:color="auto" w:fill="EDEDED"/>
+      </w:tcPr>
+    </w:tblStylePr>
+    <w:tblStylePr w:type="band1Horz">
+      <w:tblPr/>
+      <w:tcPr>
+        <w:shd w:val="clear" w:color="auto" w:fill="EDEDED"/>
+      </w:tcPr>
+    </w:tblStylePr>
   </w:style>
-  <w:style w:type="character" w:customStyle="1" w:styleId="z-TopofFormChar">
-    <w:name w:val="z-Top of Form Char"/>
-    <w:basedOn w:val="DefaultParagraphFont"/>
-    <w:link w:val="z-TopofForm"/>
-    <w:uiPriority w:val="99"/>
-    <w:semiHidden/>
-    <w:rsid w:val="001B76AD"/>
+  <w:style w:type="table" w:customStyle="1" w:styleId="aff9">
+    <w:basedOn w:val="TableNormal"/>
     <w:rPr>
-      <w:rFonts w:ascii="Arial" w:hAnsi="Arial" w:cs="Arial"/>
-      <w:vanish/>
-      <w:sz w:val="16"/>
-      <w:szCs w:val="16"/>
+      <w:rFonts w:ascii="Cambria" w:eastAsia="Cambria" w:hAnsi="Cambria" w:cs="Cambria"/>
+      <w:color w:val="2F5496"/>
+      <w:sz w:val="22"/>
+      <w:szCs w:val="22"/>
     </w:rPr>
+    <w:tblPr>
+      <w:tblStyleRowBandSize w:val="1"/>
+      <w:tblStyleColBandSize w:val="1"/>
+      <w:tblCellMar>
+        <w:left w:w="115" w:type="dxa"/>
+        <w:right w:w="115" w:type="dxa"/>
+      </w:tblCellMar>
+    </w:tblPr>
+    <w:tblStylePr w:type="firstRow">
+      <w:rPr>
+        <w:b/>
+      </w:rPr>
+    </w:tblStylePr>
+    <w:tblStylePr w:type="lastRow">
+      <w:rPr>
+        <w:b/>
+      </w:rPr>
+      <w:tblPr/>
+      <w:tcPr>
+        <w:tcBorders>
+          <w:top w:val="single" w:sz="4" w:space="0" w:color="BFBFBF"/>
+        </w:tcBorders>
+      </w:tcPr>
+    </w:tblStylePr>
+    <w:tblStylePr w:type="firstCol">
+      <w:rPr>
+        <w:b/>
+      </w:rPr>
+    </w:tblStylePr>
+    <w:tblStylePr w:type="lastCol">
+      <w:rPr>
+        <w:b/>
+      </w:rPr>
+    </w:tblStylePr>
+    <w:tblStylePr w:type="band1Vert">
+      <w:tblPr/>
+      <w:tcPr>
+        <w:shd w:val="clear" w:color="auto" w:fill="F2F2F2"/>
+      </w:tcPr>
+    </w:tblStylePr>
+    <w:tblStylePr w:type="band1Horz">
+      <w:tblPr/>
+      <w:tcPr>
+        <w:shd w:val="clear" w:color="auto" w:fill="F2F2F2"/>
+      </w:tcPr>
+    </w:tblStylePr>
   </w:style>
-  <w:style w:type="paragraph" w:styleId="z-BottomofForm">
-    <w:name w:val="HTML Bottom of Form"/>
-    <w:basedOn w:val="Normal"/>
-    <w:next w:val="Normal"/>
-    <w:link w:val="z-BottomofFormChar"/>
-    <w:hidden/>
-    <w:uiPriority w:val="99"/>
-    <w:semiHidden/>
-    <w:unhideWhenUsed/>
-    <w:rsid w:val="001B76AD"/>
-    <w:pPr>
-      <w:pBdr>
-        <w:top w:val="single" w:sz="6" w:space="1" w:color="auto"/>
-      </w:pBdr>
-      <w:jc w:val="center"/>
-    </w:pPr>
+  <w:style w:type="table" w:customStyle="1" w:styleId="affa">
+    <w:basedOn w:val="TableNormal"/>
     <w:rPr>
-      <w:rFonts w:ascii="Arial" w:hAnsi="Arial" w:cs="Arial"/>
-      <w:vanish/>
-      <w:sz w:val="16"/>
-      <w:szCs w:val="16"/>
+      <w:rFonts w:ascii="Cambria" w:eastAsia="Cambria" w:hAnsi="Cambria" w:cs="Cambria"/>
+      <w:color w:val="2F5496"/>
+      <w:sz w:val="22"/>
+      <w:szCs w:val="22"/>
     </w:rPr>
+    <w:tblPr>
+      <w:tblStyleRowBandSize w:val="1"/>
+      <w:tblStyleColBandSize w:val="1"/>
+      <w:tblCellMar>
+        <w:left w:w="115" w:type="dxa"/>
+        <w:right w:w="115" w:type="dxa"/>
+      </w:tblCellMar>
+    </w:tblPr>
   </w:style>
-  <w:style w:type="character" w:customStyle="1" w:styleId="z-BottomofFormChar">
-    <w:name w:val="z-Bottom of Form Char"/>
-    <w:basedOn w:val="DefaultParagraphFont"/>
-    <w:link w:val="z-BottomofForm"/>
-    <w:uiPriority w:val="99"/>
-    <w:semiHidden/>
-    <w:rsid w:val="001B76AD"/>
+  <w:style w:type="table" w:customStyle="1" w:styleId="affb">
+    <w:basedOn w:val="TableNormal"/>
     <w:rPr>
-      <w:rFonts w:ascii="Arial" w:hAnsi="Arial" w:cs="Arial"/>
-      <w:vanish/>
-      <w:sz w:val="16"/>
-      <w:szCs w:val="16"/>
+      <w:rFonts w:ascii="Cambria" w:eastAsia="Cambria" w:hAnsi="Cambria" w:cs="Cambria"/>
+      <w:color w:val="2F5496"/>
+      <w:sz w:val="22"/>
+      <w:szCs w:val="22"/>
     </w:rPr>
+    <w:tblPr>
+      <w:tblStyleRowBandSize w:val="1"/>
+      <w:tblStyleColBandSize w:val="1"/>
+      <w:tblCellMar>
+        <w:left w:w="115" w:type="dxa"/>
+        <w:right w:w="115" w:type="dxa"/>
+      </w:tblCellMar>
+    </w:tblPr>
+  </w:style>
+  <w:style w:type="table" w:customStyle="1" w:styleId="affc">
+    <w:basedOn w:val="TableNormal"/>
+    <w:rPr>
+      <w:rFonts w:ascii="Cambria" w:eastAsia="Cambria" w:hAnsi="Cambria" w:cs="Cambria"/>
+      <w:color w:val="2F5496"/>
+      <w:sz w:val="22"/>
+      <w:szCs w:val="22"/>
+    </w:rPr>
+    <w:tblPr>
+      <w:tblStyleRowBandSize w:val="1"/>
+      <w:tblStyleColBandSize w:val="1"/>
+      <w:tblCellMar>
+        <w:left w:w="115" w:type="dxa"/>
+        <w:right w:w="115" w:type="dxa"/>
+      </w:tblCellMar>
+    </w:tblPr>
+  </w:style>
+  <w:style w:type="table" w:customStyle="1" w:styleId="affd">
+    <w:basedOn w:val="TableNormal"/>
+    <w:rPr>
+      <w:rFonts w:ascii="Cambria" w:eastAsia="Cambria" w:hAnsi="Cambria" w:cs="Cambria"/>
+      <w:color w:val="2F5496"/>
+      <w:sz w:val="22"/>
+      <w:szCs w:val="22"/>
+    </w:rPr>
+    <w:tblPr>
+      <w:tblStyleRowBandSize w:val="1"/>
+      <w:tblStyleColBandSize w:val="1"/>
+      <w:tblCellMar>
+        <w:left w:w="115" w:type="dxa"/>
+        <w:right w:w="115" w:type="dxa"/>
+      </w:tblCellMar>
+    </w:tblPr>
+    <w:tblStylePr w:type="firstRow">
+      <w:rPr>
+        <w:b/>
+      </w:rPr>
+    </w:tblStylePr>
+    <w:tblStylePr w:type="lastRow">
+      <w:rPr>
+        <w:b/>
+      </w:rPr>
+      <w:tblPr/>
+      <w:tcPr>
+        <w:tcBorders>
+          <w:top w:val="single" w:sz="4" w:space="0" w:color="BFBFBF"/>
+        </w:tcBorders>
+      </w:tcPr>
+    </w:tblStylePr>
+    <w:tblStylePr w:type="firstCol">
+      <w:rPr>
+        <w:b/>
+      </w:rPr>
+    </w:tblStylePr>
+    <w:tblStylePr w:type="lastCol">
+      <w:rPr>
+        <w:b/>
+      </w:rPr>
+    </w:tblStylePr>
+    <w:tblStylePr w:type="band1Vert">
+      <w:tblPr/>
+      <w:tcPr>
+        <w:shd w:val="clear" w:color="auto" w:fill="F2F2F2"/>
+      </w:tcPr>
+    </w:tblStylePr>
+    <w:tblStylePr w:type="band1Horz">
+      <w:tblPr/>
+      <w:tcPr>
+        <w:shd w:val="clear" w:color="auto" w:fill="F2F2F2"/>
+      </w:tcPr>
+    </w:tblStylePr>
+  </w:style>
+  <w:style w:type="table" w:customStyle="1" w:styleId="affe">
+    <w:basedOn w:val="TableNormal"/>
+    <w:rPr>
+      <w:rFonts w:ascii="Cambria" w:eastAsia="Cambria" w:hAnsi="Cambria" w:cs="Cambria"/>
+      <w:color w:val="2F5496"/>
+      <w:sz w:val="22"/>
+      <w:szCs w:val="22"/>
+    </w:rPr>
+    <w:tblPr>
+      <w:tblStyleRowBandSize w:val="1"/>
+      <w:tblStyleColBandSize w:val="1"/>
+      <w:tblCellMar>
+        <w:left w:w="115" w:type="dxa"/>
+        <w:right w:w="115" w:type="dxa"/>
+      </w:tblCellMar>
+    </w:tblPr>
+  </w:style>
+  <w:style w:type="table" w:customStyle="1" w:styleId="afff">
+    <w:basedOn w:val="TableNormal"/>
+    <w:rPr>
+      <w:rFonts w:ascii="Cambria" w:eastAsia="Cambria" w:hAnsi="Cambria" w:cs="Cambria"/>
+      <w:color w:val="2F5496"/>
+      <w:sz w:val="22"/>
+      <w:szCs w:val="22"/>
+    </w:rPr>
+    <w:tblPr>
+      <w:tblStyleRowBandSize w:val="1"/>
+      <w:tblStyleColBandSize w:val="1"/>
+      <w:tblCellMar>
+        <w:left w:w="115" w:type="dxa"/>
+        <w:right w:w="115" w:type="dxa"/>
+      </w:tblCellMar>
+    </w:tblPr>
+  </w:style>
+  <w:style w:type="table" w:customStyle="1" w:styleId="afff0">
+    <w:basedOn w:val="TableNormal"/>
+    <w:rPr>
+      <w:rFonts w:ascii="Cambria" w:eastAsia="Cambria" w:hAnsi="Cambria" w:cs="Cambria"/>
+      <w:color w:val="2F5496"/>
+      <w:sz w:val="22"/>
+      <w:szCs w:val="22"/>
+    </w:rPr>
+    <w:tblPr>
+      <w:tblStyleRowBandSize w:val="1"/>
+      <w:tblStyleColBandSize w:val="1"/>
+      <w:tblCellMar>
+        <w:left w:w="115" w:type="dxa"/>
+        <w:right w:w="115" w:type="dxa"/>
+      </w:tblCellMar>
+    </w:tblPr>
+    <w:tblStylePr w:type="firstRow">
+      <w:rPr>
+        <w:b/>
+        <w:color w:val="FFFFFF"/>
+      </w:rPr>
+      <w:tblPr/>
+      <w:tcPr>
+        <w:shd w:val="clear" w:color="auto" w:fill="A5A5A5"/>
+      </w:tcPr>
+    </w:tblStylePr>
+    <w:tblStylePr w:type="lastRow">
+      <w:rPr>
+        <w:b/>
+      </w:rPr>
+    </w:tblStylePr>
+    <w:tblStylePr w:type="firstCol">
+      <w:rPr>
+        <w:b/>
+      </w:rPr>
+    </w:tblStylePr>
+    <w:tblStylePr w:type="lastCol">
+      <w:rPr>
+        <w:b/>
+      </w:rPr>
+    </w:tblStylePr>
+    <w:tblStylePr w:type="band1Vert">
+      <w:tblPr/>
+      <w:tcPr>
+        <w:shd w:val="clear" w:color="auto" w:fill="EDEDED"/>
+      </w:tcPr>
+    </w:tblStylePr>
+    <w:tblStylePr w:type="band1Horz">
+      <w:tblPr/>
+      <w:tcPr>
+        <w:shd w:val="clear" w:color="auto" w:fill="EDEDED"/>
+      </w:tcPr>
+    </w:tblStylePr>
+  </w:style>
+  <w:style w:type="table" w:customStyle="1" w:styleId="afff1">
+    <w:basedOn w:val="TableNormal"/>
+    <w:rPr>
+      <w:rFonts w:ascii="Cambria" w:eastAsia="Cambria" w:hAnsi="Cambria" w:cs="Cambria"/>
+      <w:color w:val="2F5496"/>
+      <w:sz w:val="22"/>
+      <w:szCs w:val="22"/>
+    </w:rPr>
+    <w:tblPr>
+      <w:tblStyleRowBandSize w:val="1"/>
+      <w:tblStyleColBandSize w:val="1"/>
+      <w:tblCellMar>
+        <w:left w:w="115" w:type="dxa"/>
+        <w:right w:w="115" w:type="dxa"/>
+      </w:tblCellMar>
+    </w:tblPr>
+    <w:tblStylePr w:type="firstRow">
+      <w:rPr>
+        <w:b/>
+      </w:rPr>
+      <w:tblPr/>
+      <w:tcPr>
+        <w:shd w:val="clear" w:color="auto" w:fill="FFFFFF"/>
+      </w:tcPr>
+    </w:tblStylePr>
+    <w:tblStylePr w:type="lastRow">
+      <w:rPr>
+        <w:b/>
+      </w:rPr>
+      <w:tblPr/>
+      <w:tcPr>
+        <w:shd w:val="clear" w:color="auto" w:fill="FFFFFF"/>
+      </w:tcPr>
+    </w:tblStylePr>
+    <w:tblStylePr w:type="firstCol">
+      <w:rPr>
+        <w:b/>
+      </w:rPr>
+    </w:tblStylePr>
+    <w:tblStylePr w:type="lastCol">
+      <w:rPr>
+        <w:b/>
+      </w:rPr>
+    </w:tblStylePr>
+    <w:tblStylePr w:type="band1Vert">
+      <w:tblPr/>
+      <w:tcPr>
+        <w:shd w:val="clear" w:color="auto" w:fill="EDEDED"/>
+      </w:tcPr>
+    </w:tblStylePr>
+    <w:tblStylePr w:type="band1Horz">
+      <w:tblPr/>
+      <w:tcPr>
+        <w:shd w:val="clear" w:color="auto" w:fill="EDEDED"/>
+      </w:tcPr>
+    </w:tblStylePr>
   </w:style>
   <w:style w:type="table" w:styleId="TableGrid">
     <w:name w:val="Table Grid"/>
     <w:basedOn w:val="TableNormal"/>
     <w:uiPriority w:val="39"/>
-    <w:rsid w:val="001B76AD"/>
+    <w:rsid w:val="0033691D"/>
+    <w:rPr>
+      <w:lang w:eastAsia="en-IN"/>
+    </w:rPr>
     <w:tblPr>
       <w:tblBorders>
         <w:top w:val="single" w:sz="4" w:space="0" w:color="auto"/>
@@ -10435,7 +11102,7 @@
 
 <file path=customXml/item1.xml><?xml version="1.0" encoding="utf-8"?>
 <go:gDocsCustomXmlDataStorage xmlns:go="http://customooxmlschemas.google.com/" xmlns:r="http://schemas.openxmlformats.org/officeDocument/2006/relationships">
-  <go:docsCustomData xmlns:go="http://customooxmlschemas.google.com/" roundtripDataSignature="AMtx7mhNRcoiirKcPsn5eWt1KYtLqPY1bg==">AMUW2mVFTYi4nx4ZvOvePjBi3jxNX2Qu+Yg74OOaH4AG6mg0d1lr3WZ8Icrhu6mKuYmhmJWUjtkuvbrsUgbqXfxSazUC3exy8lV5z5UjlgUKnPoFs4ywCYwkXXxyeuuo7iMbdzmfGj/j</go:docsCustomData>
+  <go:docsCustomData xmlns:go="http://customooxmlschemas.google.com/" roundtripDataSignature="AMtx7mgAxw/Gvff1MfH8mwZ8oFG+W/BQbg==">AMUW2mUw6lWDzTXL8/fVXRfJhX8SzWcX8TqRpdO1QonHL8VLAy9mxWpSPxaVzdh1aSAaUr2AqiG5MuzaAfEaLQoP6IzShdNv7TQ3v12+GLbvrRHcn6t5LqmT4AUt8TrgKxD9UsgxGdUl</go:docsCustomData>
 </go:gDocsCustomXmlDataStorage>
 </file>
 

</xml_diff>

<commit_message>
myjobs and job submit bugs
</commit_message>
<xml_diff>
--- a/server/src/api/utils/service/PDFservice/output.docx
+++ b/server/src/api/utils/service/PDFservice/output.docx
@@ -930,7 +930,7 @@
               <w:rPr>
                 <w:color w:val="000000"/>
               </w:rPr>
-              <w:t xml:space="preserve">nbcnb</w:t>
+              <w:t xml:space="preserve">Product Designer</w:t>
             </w:r>
             <w:proofErr w:type="spellStart"/>
             <w:r>
@@ -1000,7 +1000,7 @@
                 <w:b/>
                 <w:color w:val="000000"/>
               </w:rPr>
-              <w:t xml:space="preserve">mnvnb</w:t>
+              <w:t xml:space="preserve">NA</w:t>
             </w:r>
             <w:proofErr w:type="spellStart"/>
             <w:r>
@@ -1081,7 +1081,7 @@
                 <w:b/>
                 <w:color w:val="000000"/>
               </w:rPr>
-              <w:t xml:space="preserve">mnvnbv </w:t>
+              <w:t xml:space="preserve">Pune</w:t>
             </w:r>
             <w:proofErr w:type="spellStart"/>
             <w:r>
@@ -1235,7 +1235,7 @@
               <w:rPr>
                 <w:color w:val="000000"/>
               </w:rPr>
-              <w:t xml:space="preserve">9889</w:t>
+              <w:t xml:space="preserve">20L</w:t>
             </w:r>
           </w:p>
         </w:tc>
@@ -1291,7 +1291,7 @@
               <w:rPr>
                 <w:b/>
               </w:rPr>
-              <w:t xml:space="preserve">8989</w:t>
+              <w:t xml:space="preserve">12L</w:t>
             </w:r>
             <w:proofErr w:type="spellStart"/>
             <w:r>
@@ -1354,7 +1354,7 @@
               <w:cnfStyle w:val="000000000000" w:firstRow="0" w:lastRow="0" w:firstColumn="0" w:lastColumn="0" w:oddVBand="0" w:evenVBand="0" w:oddHBand="0" w:evenHBand="0" w:firstRowFirstColumn="0" w:firstRowLastColumn="0" w:lastRowFirstColumn="0" w:lastRowLastColumn="0"/>
             </w:pPr>
             <w:r>
-              <w:t xml:space="preserve">898989</w:t>
+              <w:t xml:space="preserve">NA</w:t>
             </w:r>
             <w:proofErr w:type="spellStart"/>
             <w:r>
@@ -3213,7 +3213,7 @@
                 <w:rFonts w:ascii="Quattrocento Sans" w:eastAsia="Quattrocento Sans" w:hAnsi="Quattrocento Sans" w:cs="Quattrocento Sans"/>
                 <w:color w:val="000000"/>
               </w:rPr>
-              <w:t xml:space="preserve">Yes</w:t>
+              <w:t xml:space="preserve">No</w:t>
             </w:r>
             <w:proofErr w:type="spellStart"/>
             <w:r>
@@ -3287,7 +3287,7 @@
                 <w:rFonts w:ascii="Avenir" w:eastAsia="Avenir" w:hAnsi="Avenir" w:cs="Avenir"/>
                 <w:color w:val="000000"/>
               </w:rPr>
-              <w:t xml:space="preserve">Yes</w:t>
+              <w:t xml:space="preserve">No</w:t>
             </w:r>
             <w:proofErr w:type="spellStart"/>
             <w:r>
@@ -3422,7 +3422,7 @@
                 <w:rFonts w:ascii="Avenir" w:eastAsia="Avenir" w:hAnsi="Avenir" w:cs="Avenir"/>
                 <w:color w:val="000000"/>
               </w:rPr>
-              <w:t xml:space="preserve">Yes</w:t>
+              <w:t xml:space="preserve">No</w:t>
             </w:r>
             <w:proofErr w:type="spellStart"/>
             <w:r>
@@ -3491,7 +3491,7 @@
                 <w:rFonts w:ascii="Avenir" w:eastAsia="Avenir" w:hAnsi="Avenir" w:cs="Avenir"/>
                 <w:color w:val="000000"/>
               </w:rPr>
-              <w:t xml:space="preserve">Yes</w:t>
+              <w:t xml:space="preserve">No</w:t>
             </w:r>
             <w:proofErr w:type="spellStart"/>
             <w:r>
@@ -3555,7 +3555,7 @@
                 <w:rFonts w:ascii="Avenir" w:eastAsia="Avenir" w:hAnsi="Avenir" w:cs="Avenir"/>
                 <w:color w:val="000000"/>
               </w:rPr>
-              <w:t xml:space="preserve">Yes</w:t>
+              <w:t xml:space="preserve">No</w:t>
             </w:r>
             <w:proofErr w:type="spellStart"/>
             <w:r>
@@ -3623,7 +3623,7 @@
                 <w:rFonts w:ascii="Avenir" w:eastAsia="Avenir" w:hAnsi="Avenir" w:cs="Avenir"/>
                 <w:color w:val="000000"/>
               </w:rPr>
-              <w:t xml:space="preserve">Yes</w:t>
+              <w:t xml:space="preserve">No</w:t>
             </w:r>
             <w:proofErr w:type="spellStart"/>
             <w:r>
@@ -3690,7 +3690,7 @@
                 <w:rFonts w:ascii="Avenir" w:eastAsia="Avenir" w:hAnsi="Avenir" w:cs="Avenir"/>
                 <w:color w:val="000000"/>
               </w:rPr>
-              <w:t xml:space="preserve">Yes</w:t>
+              <w:t xml:space="preserve">No</w:t>
             </w:r>
             <w:proofErr w:type="spellStart"/>
             <w:r>
@@ -3758,7 +3758,7 @@
                 <w:rFonts w:ascii="Avenir" w:eastAsia="Avenir" w:hAnsi="Avenir" w:cs="Avenir"/>
                 <w:color w:val="000000"/>
               </w:rPr>
-              <w:t xml:space="preserve">Yes</w:t>
+              <w:t xml:space="preserve">No</w:t>
             </w:r>
             <w:proofErr w:type="spellStart"/>
             <w:r>
@@ -3825,7 +3825,7 @@
                 <w:rFonts w:ascii="Avenir" w:eastAsia="Avenir" w:hAnsi="Avenir" w:cs="Avenir"/>
                 <w:color w:val="000000"/>
               </w:rPr>
-              <w:t xml:space="preserve">Yes</w:t>
+              <w:t xml:space="preserve">No</w:t>
             </w:r>
             <w:proofErr w:type="spellStart"/>
             <w:r>
@@ -3893,7 +3893,7 @@
                 <w:rFonts w:ascii="Avenir" w:eastAsia="Avenir" w:hAnsi="Avenir" w:cs="Avenir"/>
                 <w:color w:val="000000"/>
               </w:rPr>
-              <w:t xml:space="preserve">Yes</w:t>
+              <w:t xml:space="preserve">No</w:t>
             </w:r>
             <w:proofErr w:type="spellStart"/>
             <w:r>
@@ -4029,7 +4029,7 @@
                 <w:rFonts w:ascii="Avenir" w:eastAsia="Avenir" w:hAnsi="Avenir" w:cs="Avenir"/>
                 <w:color w:val="000000"/>
               </w:rPr>
-              <w:t xml:space="preserve">Yes</w:t>
+              <w:t xml:space="preserve">No</w:t>
             </w:r>
             <w:proofErr w:type="spellStart"/>
             <w:r>
@@ -4100,7 +4100,7 @@
                 <w:rFonts w:ascii="Avenir" w:eastAsia="Avenir" w:hAnsi="Avenir" w:cs="Avenir"/>
                 <w:color w:val="000000"/>
               </w:rPr>
-              <w:t xml:space="preserve">Yes</w:t>
+              <w:t xml:space="preserve">No</w:t>
             </w:r>
             <w:proofErr w:type="spellStart"/>
             <w:r>
@@ -4243,7 +4243,7 @@
                 <w:rFonts w:ascii="Avenir" w:eastAsia="Avenir" w:hAnsi="Avenir" w:cs="Avenir"/>
                 <w:color w:val="000000"/>
               </w:rPr>
-              <w:t xml:space="preserve">Yes</w:t>
+              <w:t xml:space="preserve">No</w:t>
             </w:r>
             <w:proofErr w:type="spellStart"/>
             <w:r>
@@ -4315,7 +4315,7 @@
                 <w:rFonts w:ascii="Avenir" w:eastAsia="Avenir" w:hAnsi="Avenir" w:cs="Avenir"/>
                 <w:color w:val="000000"/>
               </w:rPr>
-              <w:t xml:space="preserve">Yes</w:t>
+              <w:t xml:space="preserve">No</w:t>
             </w:r>
             <w:proofErr w:type="spellStart"/>
             <w:r>
@@ -4386,7 +4386,7 @@
                 <w:rFonts w:ascii="Avenir" w:eastAsia="Avenir" w:hAnsi="Avenir" w:cs="Avenir"/>
                 <w:color w:val="000000"/>
               </w:rPr>
-              <w:t xml:space="preserve">Yes</w:t>
+              <w:t xml:space="preserve">No</w:t>
             </w:r>
             <w:proofErr w:type="spellStart"/>
             <w:r>
@@ -4458,7 +4458,7 @@
                 <w:rFonts w:ascii="Avenir" w:eastAsia="Avenir" w:hAnsi="Avenir" w:cs="Avenir"/>
                 <w:color w:val="000000"/>
               </w:rPr>
-              <w:t xml:space="preserve">Yes</w:t>
+              <w:t xml:space="preserve">No</w:t>
             </w:r>
             <w:proofErr w:type="spellStart"/>
             <w:r>
@@ -4529,7 +4529,7 @@
                 <w:rFonts w:ascii="Avenir" w:eastAsia="Avenir" w:hAnsi="Avenir" w:cs="Avenir"/>
                 <w:color w:val="000000"/>
               </w:rPr>
-              <w:t xml:space="preserve">Yes</w:t>
+              <w:t xml:space="preserve">No</w:t>
             </w:r>
             <w:proofErr w:type="spellStart"/>
             <w:r>
@@ -4601,7 +4601,7 @@
                 <w:rFonts w:ascii="Avenir" w:eastAsia="Avenir" w:hAnsi="Avenir" w:cs="Avenir"/>
                 <w:color w:val="000000"/>
               </w:rPr>
-              <w:t xml:space="preserve">undefined</w:t>
+              <w:t xml:space="preserve">No</w:t>
             </w:r>
             <w:proofErr w:type="spellStart"/>
             <w:r>
@@ -4672,7 +4672,7 @@
                 <w:rFonts w:ascii="Avenir" w:eastAsia="Avenir" w:hAnsi="Avenir" w:cs="Avenir"/>
                 <w:color w:val="000000"/>
               </w:rPr>
-              <w:t xml:space="preserve">Yes</w:t>
+              <w:t xml:space="preserve">No</w:t>
             </w:r>
             <w:proofErr w:type="spellStart"/>
             <w:r>
@@ -4744,7 +4744,7 @@
                 <w:rFonts w:ascii="Avenir" w:eastAsia="Avenir" w:hAnsi="Avenir" w:cs="Avenir"/>
                 <w:color w:val="000000"/>
               </w:rPr>
-              <w:t xml:space="preserve">Yes</w:t>
+              <w:t xml:space="preserve">No</w:t>
             </w:r>
             <w:bookmarkStart w:id="1" w:name="_GoBack"/>
             <w:bookmarkEnd w:id="1"/>
@@ -7844,7 +7844,7 @@
                 <w:sz w:val="24"/>
                 <w:szCs w:val="24"/>
               </w:rPr>
-              <w:t xml:space="preserve">Technical:Yes</w:t>
+              <w:t xml:space="preserve">Technical:No</w:t>
             </w:r>
             <w:proofErr w:type="spellStart"/>
             <w:r>
@@ -8429,7 +8429,7 @@
                 <w:sz w:val="24"/>
                 <w:szCs w:val="24"/>
               </w:rPr>
-              <w:t xml:space="preserve">879</w:t>
+              <w:t xml:space="preserve">2</w:t>
             </w:r>
             <w:proofErr w:type="spellStart"/>
             <w:r>
@@ -8511,7 +8511,7 @@
                 <w:sz w:val="24"/>
                 <w:szCs w:val="24"/>
               </w:rPr>
-              <w:t xml:space="preserve">iy</w:t>
+              <w:t xml:space="preserve">5</w:t>
             </w:r>
             <w:proofErr w:type="spellStart"/>
             <w:r>
@@ -8590,7 +8590,7 @@
                 <w:sz w:val="24"/>
                 <w:szCs w:val="24"/>
               </w:rPr>
-              <w:t xml:space="preserve">8989</w:t>
+              <w:t xml:space="preserve">NA</w:t>
             </w:r>
             <w:proofErr w:type="spellStart"/>
             <w:r>
@@ -9147,7 +9147,7 @@
                 <w:sz w:val="24"/>
                 <w:szCs w:val="24"/>
               </w:rPr>
-              <w:t xml:space="preserve">          hihjkjbjbk</w:t>
+              <w:t xml:space="preserve">          Niket </w:t>
             </w:r>
             <w:proofErr w:type="spellStart"/>
             <w:r>
@@ -9406,7 +9406,7 @@
                 <w:sz w:val="24"/>
                 <w:szCs w:val="24"/>
               </w:rPr>
-              <w:t xml:space="preserve">          kjbbkj@gmail.com</w:t>
+              <w:t xml:space="preserve">          indulge1239@gmail.com</w:t>
             </w:r>
             <w:proofErr w:type="spellStart"/>
             <w:r>
@@ -9545,7 +9545,7 @@
                 <w:sz w:val="24"/>
                 <w:szCs w:val="24"/>
               </w:rPr>
-              <w:t xml:space="preserve">          879879879</w:t>
+              <w:t xml:space="preserve">          1234567890</w:t>
             </w:r>
             <w:proofErr w:type="spellStart"/>
             <w:r>

</xml_diff>

<commit_message>
remove all console logs
</commit_message>
<xml_diff>
--- a/server/src/api/utils/service/PDFservice/output.docx
+++ b/server/src/api/utils/service/PDFservice/output.docx
@@ -14,20 +14,21 @@
       <w:r>
         <w:rPr>
           <w:noProof/>
+          <w:lang w:eastAsia="en-US"/>
         </w:rPr>
         <w:drawing>
-          <wp:anchor distT="0" distB="0" distL="114300" distR="114300" simplePos="0" relativeHeight="251658240" behindDoc="0" locked="0" layoutInCell="1" hidden="0" allowOverlap="1" wp14:anchorId="0D916296" wp14:editId="1D7FD169">
+          <wp:anchor distT="0" distB="0" distL="114300" distR="114300" simplePos="0" relativeHeight="251658240" behindDoc="0" locked="0" layoutInCell="1" hidden="0" allowOverlap="1" wp14:anchorId="001D64C2" wp14:editId="02AF257F">
             <wp:simplePos x="0" y="0"/>
             <wp:positionH relativeFrom="margin">
-              <wp:posOffset>-549907</wp:posOffset>
+              <wp:posOffset>-549908</wp:posOffset>
             </wp:positionH>
             <wp:positionV relativeFrom="margin">
-              <wp:posOffset>-570227</wp:posOffset>
+              <wp:posOffset>-570228</wp:posOffset>
             </wp:positionV>
             <wp:extent cx="1152525" cy="1165860"/>
             <wp:effectExtent l="0" t="0" r="0" b="0"/>
             <wp:wrapNone/>
-            <wp:docPr id="11" name="image1.png"/>
+            <wp:docPr id="8" name="image1.png"/>
             <wp:cNvGraphicFramePr/>
             <a:graphic xmlns:a="http://schemas.openxmlformats.org/drawingml/2006/main">
               <a:graphicData uri="http://schemas.openxmlformats.org/drawingml/2006/picture">
@@ -62,22 +63,23 @@
       <w:r>
         <w:rPr>
           <w:noProof/>
+          <w:lang w:eastAsia="en-US"/>
         </w:rPr>
         <mc:AlternateContent>
           <mc:Choice Requires="wps">
             <w:drawing>
-              <wp:anchor distT="0" distB="0" distL="114300" distR="114300" simplePos="0" relativeHeight="251659264" behindDoc="0" locked="0" layoutInCell="1" hidden="0" allowOverlap="1" wp14:anchorId="4B917678" wp14:editId="267AC4D1">
+              <wp:anchor distT="0" distB="0" distL="114300" distR="114300" simplePos="0" relativeHeight="251659264" behindDoc="0" locked="0" layoutInCell="1" hidden="0" allowOverlap="1" wp14:anchorId="143E2367" wp14:editId="2EE0D2FD">
                 <wp:simplePos x="0" y="0"/>
                 <wp:positionH relativeFrom="margin">
-                  <wp:posOffset>-643568</wp:posOffset>
+                  <wp:posOffset>-638807</wp:posOffset>
                 </wp:positionH>
                 <wp:positionV relativeFrom="margin">
-                  <wp:posOffset>-714688</wp:posOffset>
+                  <wp:posOffset>-709927</wp:posOffset>
                 </wp:positionV>
-                <wp:extent cx="7943850" cy="1409700"/>
+                <wp:extent cx="7934325" cy="1400175"/>
                 <wp:effectExtent l="0" t="0" r="0" b="0"/>
                 <wp:wrapSquare wrapText="bothSides" distT="0" distB="0" distL="114300" distR="114300"/>
-                <wp:docPr id="10" name="Rectangle 10"/>
+                <wp:docPr id="7" name="Rectangle 7"/>
                 <wp:cNvGraphicFramePr/>
                 <a:graphic xmlns:a="http://schemas.openxmlformats.org/drawingml/2006/main">
                   <a:graphicData uri="http://schemas.microsoft.com/office/word/2010/wordprocessingShape">
@@ -269,7 +271,27 @@
                                 <w:color w:val="FFFFFF"/>
                                 <w:sz w:val="32"/>
                               </w:rPr>
-                              <w:t xml:space="preserve">  Dhanbad </w:t>
+                              <w:t xml:space="preserve">  </w:t>
+                            </w:r>
+                            <w:proofErr w:type="spellStart"/>
+                            <w:r>
+                              <w:rPr>
+                                <w:rFonts w:ascii="Malgun Gothic" w:eastAsia="Malgun Gothic" w:hAnsi="Malgun Gothic" w:cs="Malgun Gothic"/>
+                                <w:b/>
+                                <w:color w:val="FFFFFF"/>
+                                <w:sz w:val="32"/>
+                              </w:rPr>
+                              <w:t>Dhanbad</w:t>
+                            </w:r>
+                            <w:proofErr w:type="spellEnd"/>
+                            <w:r>
+                              <w:rPr>
+                                <w:rFonts w:ascii="Malgun Gothic" w:eastAsia="Malgun Gothic" w:hAnsi="Malgun Gothic" w:cs="Malgun Gothic"/>
+                                <w:b/>
+                                <w:color w:val="FFFFFF"/>
+                                <w:sz w:val="32"/>
+                              </w:rPr>
+                              <w:t xml:space="preserve"> </w:t>
                             </w:r>
                             <w:r>
                               <w:rPr>
@@ -308,9 +330,9 @@
               </wp:anchor>
             </w:drawing>
           </mc:Choice>
-          <mc:Fallback xmlns:cx="http://schemas.microsoft.com/office/drawing/2014/chartex" xmlns:cx1="http://schemas.microsoft.com/office/drawing/2015/9/8/chartex" xmlns:cx2="http://schemas.microsoft.com/office/drawing/2015/10/21/chartex" xmlns:cx3="http://schemas.microsoft.com/office/drawing/2016/5/9/chartex" xmlns:cx4="http://schemas.microsoft.com/office/drawing/2016/5/10/chartex" xmlns:cx5="http://schemas.microsoft.com/office/drawing/2016/5/11/chartex" xmlns:cx6="http://schemas.microsoft.com/office/drawing/2016/5/12/chartex" xmlns:cx7="http://schemas.microsoft.com/office/drawing/2016/5/13/chartex" xmlns:cx8="http://schemas.microsoft.com/office/drawing/2016/5/14/chartex" xmlns:aink="http://schemas.microsoft.com/office/drawing/2016/ink" xmlns:am3d="http://schemas.microsoft.com/office/drawing/2017/model3d" xmlns:w16cex="http://schemas.microsoft.com/office/word/2018/wordml/cex" xmlns:w16cid="http://schemas.microsoft.com/office/word/2016/wordml/cid" xmlns:w16="http://schemas.microsoft.com/office/word/2018/wordml" xmlns:w16sdtdh="http://schemas.microsoft.com/office/word/2020/wordml/sdtdatahash" xmlns:w16se="http://schemas.microsoft.com/office/word/2015/wordml/symex">
+          <mc:Fallback xmlns:w16se="http://schemas.microsoft.com/office/word/2015/wordml/symex" xmlns:w16sdtdh="http://schemas.microsoft.com/office/word/2020/wordml/sdtdatahash" xmlns:w16="http://schemas.microsoft.com/office/word/2018/wordml" xmlns:w16cid="http://schemas.microsoft.com/office/word/2016/wordml/cid" xmlns:w16cex="http://schemas.microsoft.com/office/word/2018/wordml/cex" xmlns:am3d="http://schemas.microsoft.com/office/drawing/2017/model3d" xmlns:aink="http://schemas.microsoft.com/office/drawing/2016/ink" xmlns:cx8="http://schemas.microsoft.com/office/drawing/2016/5/14/chartex" xmlns:cx7="http://schemas.microsoft.com/office/drawing/2016/5/13/chartex" xmlns:cx6="http://schemas.microsoft.com/office/drawing/2016/5/12/chartex" xmlns:cx5="http://schemas.microsoft.com/office/drawing/2016/5/11/chartex" xmlns:cx4="http://schemas.microsoft.com/office/drawing/2016/5/10/chartex" xmlns:cx3="http://schemas.microsoft.com/office/drawing/2016/5/9/chartex" xmlns:cx2="http://schemas.microsoft.com/office/drawing/2015/10/21/chartex" xmlns:cx1="http://schemas.microsoft.com/office/drawing/2015/9/8/chartex" xmlns:cx="http://schemas.microsoft.com/office/drawing/2014/chartex">
             <w:pict>
-              <v:rect w14:anchorId="4B917678" id="Rectangle 10" o:spid="_x0000_s1026" style="position:absolute;margin-left:-50.65pt;margin-top:-56.25pt;width:625.5pt;height:111pt;z-index:251659264;visibility:visible;mso-wrap-style:square;mso-wrap-distance-left:9pt;mso-wrap-distance-top:0;mso-wrap-distance-right:9pt;mso-wrap-distance-bottom:0;mso-position-horizontal:absolute;mso-position-horizontal-relative:margin;mso-position-vertical:absolute;mso-position-vertical-relative:margin;v-text-anchor:middle" o:gfxdata="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" fillcolor="#0070c0" stroked="f">
+              <v:rect w14:anchorId="143E2367" id="Rectangle 7" o:spid="_x0000_s1026" style="position:absolute;margin-left:-50.3pt;margin-top:-55.9pt;width:624.75pt;height:110.25pt;z-index:251659264;visibility:visible;mso-wrap-style:square;mso-wrap-distance-left:9pt;mso-wrap-distance-top:0;mso-wrap-distance-right:9pt;mso-wrap-distance-bottom:0;mso-position-horizontal:absolute;mso-position-horizontal-relative:margin;mso-position-vertical:absolute;mso-position-vertical-relative:margin;v-text-anchor:middle" o:gfxdata="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" fillcolor="#0070c0" stroked="f">
                 <v:textbox inset="2.53958mm,1.2694mm,2.53958mm,1.2694mm">
                   <w:txbxContent>
                     <w:p>
@@ -331,127 +353,7 @@
                           <w:color w:val="FFFFFF"/>
                           <w:sz w:val="32"/>
                         </w:rPr>
-                        <w:t xml:space="preserve">  </w:t>
-                      </w:r>
-                      <w:proofErr w:type="spellStart"/>
-                      <w:r>
-                        <w:rPr>
-                          <w:rFonts w:ascii="Nirmala UI" w:eastAsia="Nirmala UI" w:hAnsi="Nirmala UI" w:cs="Nirmala UI"/>
-                          <w:b/>
-                          <w:color w:val="FFFFFF"/>
-                          <w:sz w:val="32"/>
-                        </w:rPr>
-                        <w:t>भारतीय</w:t>
-                      </w:r>
-                      <w:proofErr w:type="spellEnd"/>
-                      <w:r>
-                        <w:rPr>
-                          <w:rFonts w:ascii="Nirmala UI" w:eastAsia="Nirmala UI" w:hAnsi="Nirmala UI" w:cs="Nirmala UI"/>
-                          <w:b/>
-                          <w:color w:val="FFFFFF"/>
-                          <w:sz w:val="32"/>
-                        </w:rPr>
-                        <w:t xml:space="preserve"> </w:t>
-                      </w:r>
-                      <w:proofErr w:type="spellStart"/>
-                      <w:r>
-                        <w:rPr>
-                          <w:rFonts w:ascii="Nirmala UI" w:eastAsia="Nirmala UI" w:hAnsi="Nirmala UI" w:cs="Nirmala UI"/>
-                          <w:b/>
-                          <w:color w:val="FFFFFF"/>
-                          <w:sz w:val="32"/>
-                        </w:rPr>
-                        <w:t>प्रौद्योगिकी</w:t>
-                      </w:r>
-                      <w:proofErr w:type="spellEnd"/>
-                      <w:r>
-                        <w:rPr>
-                          <w:rFonts w:ascii="Nirmala UI" w:eastAsia="Nirmala UI" w:hAnsi="Nirmala UI" w:cs="Nirmala UI"/>
-                          <w:b/>
-                          <w:color w:val="FFFFFF"/>
-                          <w:sz w:val="32"/>
-                        </w:rPr>
-                        <w:t xml:space="preserve"> </w:t>
-                      </w:r>
-                      <w:proofErr w:type="spellStart"/>
-                      <w:r>
-                        <w:rPr>
-                          <w:rFonts w:ascii="Nirmala UI" w:eastAsia="Nirmala UI" w:hAnsi="Nirmala UI" w:cs="Nirmala UI"/>
-                          <w:b/>
-                          <w:color w:val="FFFFFF"/>
-                          <w:sz w:val="32"/>
-                        </w:rPr>
-                        <w:t>संस्थान</w:t>
-                      </w:r>
-                      <w:proofErr w:type="spellEnd"/>
-                      <w:r>
-                        <w:rPr>
-                          <w:rFonts w:ascii="Nirmala UI" w:eastAsia="Nirmala UI" w:hAnsi="Nirmala UI" w:cs="Nirmala UI"/>
-                          <w:b/>
-                          <w:color w:val="FFFFFF"/>
-                          <w:sz w:val="32"/>
-                        </w:rPr>
-                        <w:t xml:space="preserve"> (</w:t>
-                      </w:r>
-                      <w:proofErr w:type="spellStart"/>
-                      <w:r>
-                        <w:rPr>
-                          <w:rFonts w:ascii="Nirmala UI" w:eastAsia="Nirmala UI" w:hAnsi="Nirmala UI" w:cs="Nirmala UI"/>
-                          <w:b/>
-                          <w:color w:val="FFFFFF"/>
-                          <w:sz w:val="32"/>
-                        </w:rPr>
-                        <w:t>भारतीय</w:t>
-                      </w:r>
-                      <w:proofErr w:type="spellEnd"/>
-                      <w:r>
-                        <w:rPr>
-                          <w:rFonts w:ascii="Nirmala UI" w:eastAsia="Nirmala UI" w:hAnsi="Nirmala UI" w:cs="Nirmala UI"/>
-                          <w:b/>
-                          <w:color w:val="FFFFFF"/>
-                          <w:sz w:val="32"/>
-                        </w:rPr>
-                        <w:t xml:space="preserve"> </w:t>
-                      </w:r>
-                      <w:proofErr w:type="spellStart"/>
-                      <w:r>
-                        <w:rPr>
-                          <w:rFonts w:ascii="Nirmala UI" w:eastAsia="Nirmala UI" w:hAnsi="Nirmala UI" w:cs="Nirmala UI"/>
-                          <w:b/>
-                          <w:color w:val="FFFFFF"/>
-                          <w:sz w:val="32"/>
-                        </w:rPr>
-                        <w:t>खनि</w:t>
-                      </w:r>
-                      <w:proofErr w:type="spellEnd"/>
-                      <w:r>
-                        <w:rPr>
-                          <w:rFonts w:ascii="Nirmala UI" w:eastAsia="Nirmala UI" w:hAnsi="Nirmala UI" w:cs="Nirmala UI"/>
-                          <w:b/>
-                          <w:color w:val="FFFFFF"/>
-                          <w:sz w:val="32"/>
-                        </w:rPr>
-                        <w:t xml:space="preserve"> </w:t>
-                      </w:r>
-                      <w:proofErr w:type="spellStart"/>
-                      <w:r>
-                        <w:rPr>
-                          <w:rFonts w:ascii="Nirmala UI" w:eastAsia="Nirmala UI" w:hAnsi="Nirmala UI" w:cs="Nirmala UI"/>
-                          <w:b/>
-                          <w:color w:val="FFFFFF"/>
-                          <w:sz w:val="32"/>
-                        </w:rPr>
-                        <w:t>विद्यापीठ</w:t>
-                      </w:r>
-                      <w:proofErr w:type="spellEnd"/>
-                      <w:r>
-                        <w:rPr>
-                          <w:rFonts w:ascii="Nirmala UI" w:eastAsia="Nirmala UI" w:hAnsi="Nirmala UI" w:cs="Nirmala UI"/>
-                          <w:b/>
-                          <w:color w:val="FFFFFF"/>
-                          <w:sz w:val="32"/>
-                        </w:rPr>
-                        <w:t>)</w:t>
+                        <w:t xml:space="preserve">  भारतीय प्रौद्योगिकी संस्थान (भारतीय खनि विद्यापीठ)</w:t>
                       </w:r>
                     </w:p>
                     <w:p>
@@ -521,20 +423,21 @@
       <w:r>
         <w:rPr>
           <w:noProof/>
+          <w:lang w:eastAsia="en-US"/>
         </w:rPr>
         <w:drawing>
-          <wp:anchor distT="0" distB="0" distL="114300" distR="114300" simplePos="0" relativeHeight="251660288" behindDoc="0" locked="0" layoutInCell="1" hidden="0" allowOverlap="1" wp14:anchorId="4EDD5CFE" wp14:editId="1D4558AA">
+          <wp:anchor distT="0" distB="0" distL="114300" distR="114300" simplePos="0" relativeHeight="251660288" behindDoc="0" locked="0" layoutInCell="1" hidden="0" allowOverlap="1" wp14:anchorId="020B10CA" wp14:editId="7D8FBB2E">
             <wp:simplePos x="0" y="0"/>
             <wp:positionH relativeFrom="margin">
-              <wp:posOffset>-539110</wp:posOffset>
+              <wp:posOffset>-539111</wp:posOffset>
             </wp:positionH>
             <wp:positionV relativeFrom="margin">
-              <wp:posOffset>-572447</wp:posOffset>
+              <wp:posOffset>-572448</wp:posOffset>
             </wp:positionV>
             <wp:extent cx="1113164" cy="1122364"/>
             <wp:effectExtent l="0" t="0" r="0" b="0"/>
             <wp:wrapNone/>
-            <wp:docPr id="12" name="image1.png"/>
+            <wp:docPr id="9" name="image1.png"/>
             <wp:cNvGraphicFramePr/>
             <a:graphic xmlns:a="http://schemas.openxmlformats.org/drawingml/2006/main">
               <a:graphicData uri="http://schemas.openxmlformats.org/drawingml/2006/picture">
@@ -659,7 +562,7 @@
     </w:p>
     <w:tbl>
       <w:tblPr>
-        <w:tblStyle w:val="aff6"/>
+        <w:tblStyle w:val="afa"/>
         <w:tblW w:w="9895" w:type="dxa"/>
         <w:tblBorders>
           <w:top w:val="single" w:sz="4" w:space="0" w:color="000000"/>
@@ -725,6 +628,20 @@
               </w:rPr>
               <w:t xml:space="preserve">Google Inc.</w:t>
             </w:r>
+            <w:proofErr w:type="spellStart"/>
+            <w:r>
+              <w:rPr>
+                <w:b/>
+              </w:rPr>
+              <w:t/>
+            </w:r>
+            <w:proofErr w:type="spellEnd"/>
+            <w:r>
+              <w:rPr>
+                <w:b/>
+              </w:rPr>
+              <w:t/>
+            </w:r>
           </w:p>
         </w:tc>
       </w:tr>
@@ -776,7 +693,7 @@
               <w:rPr>
                 <w:b/>
               </w:rPr>
-              <w:t xml:space="preserve">Private Sector      IT</w:t>
+              <w:t xml:space="preserve"> Private Sector         /        IT</w:t>
             </w:r>
             <w:r>
               <w:rPr>
@@ -859,12 +776,12 @@
           <w:sz w:val="28"/>
           <w:szCs w:val="28"/>
         </w:rPr>
-        <w:t>JOB DETAILS</w:t>
+        <w:t>INTERN PROFILE</w:t>
       </w:r>
     </w:p>
     <w:tbl>
       <w:tblPr>
-        <w:tblStyle w:val="aff7"/>
+        <w:tblStyle w:val="afb"/>
         <w:tblW w:w="9895" w:type="dxa"/>
         <w:tblBorders>
           <w:top w:val="single" w:sz="4" w:space="0" w:color="000000"/>
@@ -884,7 +801,7 @@
       <w:tr>
         <w:trPr>
           <w:cnfStyle w:val="100000000000" w:firstRow="1" w:lastRow="0" w:firstColumn="0" w:lastColumn="0" w:oddVBand="0" w:evenVBand="0" w:oddHBand="0" w:evenHBand="0" w:firstRowFirstColumn="0" w:firstRowLastColumn="0" w:lastRowFirstColumn="0" w:lastRowLastColumn="0"/>
-          <w:trHeight w:val="600"/>
+          <w:trHeight w:val="431"/>
         </w:trPr>
         <w:tc>
           <w:tcPr>
@@ -898,18 +815,16 @@
               <w:rPr>
                 <w:rFonts w:ascii="Avenir" w:eastAsia="Avenir" w:hAnsi="Avenir" w:cs="Avenir"/>
                 <w:color w:val="000000"/>
-                <w:sz w:val="24"/>
-                <w:szCs w:val="24"/>
-              </w:rPr>
-            </w:pPr>
-            <w:r>
-              <w:rPr>
-                <w:rFonts w:ascii="Avenir" w:eastAsia="Avenir" w:hAnsi="Avenir" w:cs="Avenir"/>
-                <w:color w:val="000000"/>
-                <w:sz w:val="24"/>
-                <w:szCs w:val="24"/>
-              </w:rPr>
-              <w:t>Job Designation</w:t>
+              </w:rPr>
+            </w:pPr>
+            <w:r>
+              <w:rPr>
+                <w:rFonts w:ascii="Avenir" w:eastAsia="Avenir" w:hAnsi="Avenir" w:cs="Avenir"/>
+                <w:color w:val="000000"/>
+                <w:sz w:val="24"/>
+                <w:szCs w:val="24"/>
+              </w:rPr>
+              <w:t>Job Duration</w:t>
             </w:r>
           </w:p>
         </w:tc>
@@ -930,7 +845,7 @@
               <w:rPr>
                 <w:color w:val="000000"/>
               </w:rPr>
-              <w:t xml:space="preserve">Product Designer</w:t>
+              <w:t xml:space="preserve">Jan – June 2022 Dual Degree/ Integrated M. Tech courses only (2022 batch)</w:t>
             </w:r>
             <w:proofErr w:type="spellStart"/>
             <w:r>
@@ -952,7 +867,7 @@
       <w:tr>
         <w:trPr>
           <w:cnfStyle w:val="000000100000" w:firstRow="0" w:lastRow="0" w:firstColumn="0" w:lastColumn="0" w:oddVBand="0" w:evenVBand="0" w:oddHBand="1" w:evenHBand="0" w:firstRowFirstColumn="0" w:firstRowLastColumn="0" w:lastRowFirstColumn="0" w:lastRowLastColumn="0"/>
-          <w:trHeight w:val="780"/>
+          <w:trHeight w:val="431"/>
         </w:trPr>
         <w:tc>
           <w:tcPr>
@@ -977,7 +892,7 @@
                 <w:sz w:val="24"/>
                 <w:szCs w:val="24"/>
               </w:rPr>
-              <w:t>Job Description</w:t>
+              <w:t>Job Designation</w:t>
             </w:r>
           </w:p>
         </w:tc>
@@ -1000,7 +915,7 @@
                 <w:b/>
                 <w:color w:val="000000"/>
               </w:rPr>
-              <w:t xml:space="preserve">NA</w:t>
+              <w:t xml:space="preserve">Graphics Designer</w:t>
             </w:r>
             <w:proofErr w:type="spellStart"/>
             <w:r>
@@ -1023,7 +938,7 @@
       </w:tr>
       <w:tr>
         <w:trPr>
-          <w:trHeight w:val="585"/>
+          <w:trHeight w:val="1131"/>
         </w:trPr>
         <w:tc>
           <w:tcPr>
@@ -1048,18 +963,8 @@
                 <w:sz w:val="24"/>
                 <w:szCs w:val="24"/>
               </w:rPr>
-              <w:t>Place of Posting</w:t>
-            </w:r>
-          </w:p>
-          <w:p>
-            <w:pPr>
-              <w:rPr>
-                <w:rFonts w:ascii="Avenir" w:eastAsia="Avenir" w:hAnsi="Avenir" w:cs="Avenir"/>
-                <w:color w:val="000000"/>
-                <w:sz w:val="24"/>
-                <w:szCs w:val="24"/>
-              </w:rPr>
-            </w:pPr>
+              <w:t>Job Description</w:t>
+            </w:r>
           </w:p>
         </w:tc>
         <w:tc>
@@ -1081,7 +986,188 @@
                 <w:b/>
                 <w:color w:val="000000"/>
               </w:rPr>
-              <w:t xml:space="preserve">Pune</w:t>
+              <w:t xml:space="preserve">NA</w:t>
+            </w:r>
+            <w:proofErr w:type="spellStart"/>
+            <w:r>
+              <w:rPr>
+                <w:b/>
+                <w:color w:val="000000"/>
+              </w:rPr>
+              <w:t/>
+            </w:r>
+            <w:proofErr w:type="spellEnd"/>
+            <w:r>
+              <w:rPr>
+                <w:b/>
+                <w:color w:val="000000"/>
+              </w:rPr>
+              <w:t/>
+            </w:r>
+          </w:p>
+        </w:tc>
+      </w:tr>
+      <w:tr>
+        <w:trPr>
+          <w:cnfStyle w:val="000000100000" w:firstRow="0" w:lastRow="0" w:firstColumn="0" w:lastColumn="0" w:oddVBand="0" w:evenVBand="0" w:oddHBand="1" w:evenHBand="0" w:firstRowFirstColumn="0" w:firstRowLastColumn="0" w:lastRowFirstColumn="0" w:lastRowLastColumn="0"/>
+          <w:trHeight w:val="710"/>
+        </w:trPr>
+        <w:tc>
+          <w:tcPr>
+            <w:cnfStyle w:val="001000000000" w:firstRow="0" w:lastRow="0" w:firstColumn="1" w:lastColumn="0" w:oddVBand="0" w:evenVBand="0" w:oddHBand="0" w:evenHBand="0" w:firstRowFirstColumn="0" w:firstRowLastColumn="0" w:lastRowFirstColumn="0" w:lastRowLastColumn="0"/>
+            <w:tcW w:w="3256" w:type="dxa"/>
+            <w:shd w:val="clear" w:color="auto" w:fill="F2F2F2"/>
+            <w:vAlign w:val="center"/>
+          </w:tcPr>
+          <w:p>
+            <w:pPr>
+              <w:rPr>
+                <w:rFonts w:ascii="Avenir" w:eastAsia="Avenir" w:hAnsi="Avenir" w:cs="Avenir"/>
+                <w:color w:val="000000"/>
+                <w:sz w:val="24"/>
+                <w:szCs w:val="24"/>
+              </w:rPr>
+            </w:pPr>
+            <w:r>
+              <w:rPr>
+                <w:rFonts w:ascii="Avenir" w:eastAsia="Avenir" w:hAnsi="Avenir" w:cs="Avenir"/>
+                <w:color w:val="000000"/>
+                <w:sz w:val="24"/>
+                <w:szCs w:val="24"/>
+              </w:rPr>
+              <w:t>Mode of Internship</w:t>
+            </w:r>
+          </w:p>
+          <w:p>
+            <w:pPr>
+              <w:rPr>
+                <w:rFonts w:ascii="Avenir" w:eastAsia="Avenir" w:hAnsi="Avenir" w:cs="Avenir"/>
+                <w:color w:val="000000"/>
+                <w:sz w:val="24"/>
+                <w:szCs w:val="24"/>
+              </w:rPr>
+            </w:pPr>
+            <w:r>
+              <w:rPr>
+                <w:rFonts w:ascii="Avenir" w:eastAsia="Avenir" w:hAnsi="Avenir" w:cs="Avenir"/>
+                <w:color w:val="000000"/>
+                <w:sz w:val="24"/>
+                <w:szCs w:val="24"/>
+              </w:rPr>
+              <w:t>(Virtual/ Physical)</w:t>
+            </w:r>
+          </w:p>
+        </w:tc>
+        <w:tc>
+          <w:tcPr>
+            <w:tcW w:w="6639" w:type="dxa"/>
+            <w:shd w:val="clear" w:color="auto" w:fill="FFFFFF"/>
+            <w:vAlign w:val="center"/>
+          </w:tcPr>
+          <w:p>
+            <w:pPr>
+              <w:cnfStyle w:val="000000100000" w:firstRow="0" w:lastRow="0" w:firstColumn="0" w:lastColumn="0" w:oddVBand="0" w:evenVBand="0" w:oddHBand="1" w:evenHBand="0" w:firstRowFirstColumn="0" w:firstRowLastColumn="0" w:lastRowFirstColumn="0" w:lastRowLastColumn="0"/>
+              <w:rPr>
+                <w:b/>
+                <w:color w:val="000000"/>
+              </w:rPr>
+            </w:pPr>
+            <w:r>
+              <w:rPr>
+                <w:b/>
+                <w:color w:val="000000"/>
+              </w:rPr>
+              <w:t xml:space="preserve">Virtual</w:t>
+            </w:r>
+            <w:proofErr w:type="spellStart"/>
+            <w:r>
+              <w:rPr>
+                <w:b/>
+                <w:color w:val="000000"/>
+              </w:rPr>
+              <w:t/>
+            </w:r>
+            <w:proofErr w:type="spellEnd"/>
+            <w:r>
+              <w:rPr>
+                <w:b/>
+                <w:color w:val="000000"/>
+              </w:rPr>
+              <w:t/>
+            </w:r>
+          </w:p>
+        </w:tc>
+      </w:tr>
+      <w:tr>
+        <w:trPr>
+          <w:trHeight w:val="737"/>
+        </w:trPr>
+        <w:tc>
+          <w:tcPr>
+            <w:cnfStyle w:val="001000000000" w:firstRow="0" w:lastRow="0" w:firstColumn="1" w:lastColumn="0" w:oddVBand="0" w:evenVBand="0" w:oddHBand="0" w:evenHBand="0" w:firstRowFirstColumn="0" w:firstRowLastColumn="0" w:lastRowFirstColumn="0" w:lastRowLastColumn="0"/>
+            <w:tcW w:w="3256" w:type="dxa"/>
+            <w:shd w:val="clear" w:color="auto" w:fill="F2F2F2"/>
+            <w:vAlign w:val="center"/>
+          </w:tcPr>
+          <w:p>
+            <w:pPr>
+              <w:rPr>
+                <w:rFonts w:ascii="Avenir" w:eastAsia="Avenir" w:hAnsi="Avenir" w:cs="Avenir"/>
+                <w:color w:val="000000"/>
+                <w:sz w:val="24"/>
+                <w:szCs w:val="24"/>
+              </w:rPr>
+            </w:pPr>
+            <w:r>
+              <w:rPr>
+                <w:rFonts w:ascii="Avenir" w:eastAsia="Avenir" w:hAnsi="Avenir" w:cs="Avenir"/>
+                <w:color w:val="000000"/>
+                <w:sz w:val="24"/>
+                <w:szCs w:val="24"/>
+              </w:rPr>
+              <w:t>Place of Posting</w:t>
+            </w:r>
+          </w:p>
+          <w:p>
+            <w:pPr>
+              <w:rPr>
+                <w:rFonts w:ascii="Avenir" w:eastAsia="Avenir" w:hAnsi="Avenir" w:cs="Avenir"/>
+                <w:color w:val="000000"/>
+                <w:sz w:val="24"/>
+                <w:szCs w:val="24"/>
+              </w:rPr>
+            </w:pPr>
+            <w:r>
+              <w:rPr>
+                <w:rFonts w:ascii="Avenir" w:eastAsia="Avenir" w:hAnsi="Avenir" w:cs="Avenir"/>
+                <w:color w:val="000000"/>
+                <w:sz w:val="24"/>
+                <w:szCs w:val="24"/>
+              </w:rPr>
+              <w:t>(In case of physical internship)</w:t>
+            </w:r>
+          </w:p>
+        </w:tc>
+        <w:tc>
+          <w:tcPr>
+            <w:tcW w:w="6639" w:type="dxa"/>
+            <w:shd w:val="clear" w:color="auto" w:fill="FFFFFF"/>
+            <w:vAlign w:val="center"/>
+          </w:tcPr>
+          <w:p>
+            <w:pPr>
+              <w:cnfStyle w:val="000000000000" w:firstRow="0" w:lastRow="0" w:firstColumn="0" w:lastColumn="0" w:oddVBand="0" w:evenVBand="0" w:oddHBand="0" w:evenHBand="0" w:firstRowFirstColumn="0" w:firstRowLastColumn="0" w:lastRowFirstColumn="0" w:lastRowLastColumn="0"/>
+              <w:rPr>
+                <w:b/>
+                <w:color w:val="000000"/>
+              </w:rPr>
+            </w:pPr>
+            <w:r>
+              <w:rPr>
+                <w:b/>
+                <w:color w:val="000000"/>
+              </w:rPr>
+              <w:t xml:space="preserve">Delhi</w:t>
             </w:r>
             <w:proofErr w:type="spellStart"/>
             <w:r>
@@ -1147,7 +1233,7 @@
           <w:sz w:val="28"/>
           <w:szCs w:val="28"/>
         </w:rPr>
-        <w:t xml:space="preserve">SALARY DETAILS                                                     </w:t>
+        <w:t xml:space="preserve">STIPEND DETAILS                                                     </w:t>
       </w:r>
     </w:p>
     <w:p>
@@ -1162,7 +1248,7 @@
     </w:p>
     <w:tbl>
       <w:tblPr>
-        <w:tblStyle w:val="aff8"/>
+        <w:tblStyle w:val="afc"/>
         <w:tblW w:w="9895" w:type="dxa"/>
         <w:jc w:val="center"/>
         <w:tblBorders>
@@ -1208,11 +1294,11 @@
             <w:r>
               <w:rPr>
                 <w:rFonts w:ascii="Avenir" w:eastAsia="Avenir" w:hAnsi="Avenir" w:cs="Avenir"/>
-                <w:color w:val="2F5496"/>
-                <w:sz w:val="20"/>
-                <w:szCs w:val="20"/>
-              </w:rPr>
-              <w:t>CTC (in LPA)</w:t>
+                <w:color w:val="000000"/>
+                <w:sz w:val="24"/>
+                <w:szCs w:val="24"/>
+              </w:rPr>
+              <w:t>Stipend per month</w:t>
             </w:r>
           </w:p>
         </w:tc>
@@ -1235,7 +1321,21 @@
               <w:rPr>
                 <w:color w:val="000000"/>
               </w:rPr>
-              <w:t xml:space="preserve">20L</w:t>
+              <w:t xml:space="preserve">1L</w:t>
+            </w:r>
+            <w:proofErr w:type="spellStart"/>
+            <w:r>
+              <w:rPr>
+                <w:color w:val="000000"/>
+              </w:rPr>
+              <w:t/>
+            </w:r>
+            <w:proofErr w:type="spellEnd"/>
+            <w:r>
+              <w:rPr>
+                <w:color w:val="000000"/>
+              </w:rPr>
+              <w:t/>
             </w:r>
           </w:p>
         </w:tc>
@@ -1265,10 +1365,11 @@
             <w:r>
               <w:rPr>
                 <w:rFonts w:ascii="Avenir" w:eastAsia="Avenir" w:hAnsi="Avenir" w:cs="Avenir"/>
-                <w:sz w:val="20"/>
-                <w:szCs w:val="20"/>
-              </w:rPr>
-              <w:t>CTC Breakup</w:t>
+                <w:color w:val="000000"/>
+                <w:sz w:val="24"/>
+                <w:szCs w:val="24"/>
+              </w:rPr>
+              <w:t xml:space="preserve">PPO provision on performance basis (Yes / No) </w:t>
             </w:r>
           </w:p>
         </w:tc>
@@ -1291,7 +1392,7 @@
               <w:rPr>
                 <w:b/>
               </w:rPr>
-              <w:t xml:space="preserve">12L</w:t>
+              <w:t xml:space="preserve">Yes</w:t>
             </w:r>
             <w:proofErr w:type="spellStart"/>
             <w:r>
@@ -1334,10 +1435,11 @@
             <w:r>
               <w:rPr>
                 <w:rFonts w:ascii="Avenir" w:eastAsia="Avenir" w:hAnsi="Avenir" w:cs="Avenir"/>
-                <w:sz w:val="20"/>
-                <w:szCs w:val="20"/>
-              </w:rPr>
-              <w:t>Bond Details (If any)</w:t>
+                <w:color w:val="000000"/>
+                <w:sz w:val="24"/>
+                <w:szCs w:val="24"/>
+              </w:rPr>
+              <w:t>CTC for PPO selects</w:t>
             </w:r>
           </w:p>
         </w:tc>
@@ -1354,15 +1456,7 @@
               <w:cnfStyle w:val="000000000000" w:firstRow="0" w:lastRow="0" w:firstColumn="0" w:lastColumn="0" w:oddVBand="0" w:evenVBand="0" w:oddHBand="0" w:evenHBand="0" w:firstRowFirstColumn="0" w:firstRowLastColumn="0" w:lastRowFirstColumn="0" w:lastRowLastColumn="0"/>
             </w:pPr>
             <w:r>
-              <w:t xml:space="preserve">NA</w:t>
-            </w:r>
-            <w:proofErr w:type="spellStart"/>
-            <w:r>
-              <w:t/>
-            </w:r>
-            <w:proofErr w:type="spellEnd"/>
-            <w:r>
-              <w:t/>
+              <w:t xml:space="preserve">20L</w:t>
             </w:r>
           </w:p>
         </w:tc>
@@ -1510,7 +1604,7 @@
     </w:p>
     <w:tbl>
       <w:tblPr>
-        <w:tblStyle w:val="aff9"/>
+        <w:tblStyle w:val="afd"/>
         <w:tblW w:w="9923" w:type="dxa"/>
         <w:tblInd w:w="-5" w:type="dxa"/>
         <w:tblBorders>
@@ -1584,7 +1678,27 @@
                 <w:sz w:val="26"/>
                 <w:szCs w:val="26"/>
               </w:rPr>
-              <w:t>Select through Checkbox(es)</w:t>
+              <w:t>Select through Checkbox(</w:t>
+            </w:r>
+            <w:proofErr w:type="spellStart"/>
+            <w:r>
+              <w:rPr>
+                <w:rFonts w:ascii="Avenir" w:eastAsia="Avenir" w:hAnsi="Avenir" w:cs="Avenir"/>
+                <w:color w:val="000000"/>
+                <w:sz w:val="26"/>
+                <w:szCs w:val="26"/>
+              </w:rPr>
+              <w:t>es</w:t>
+            </w:r>
+            <w:proofErr w:type="spellEnd"/>
+            <w:r>
+              <w:rPr>
+                <w:rFonts w:ascii="Avenir" w:eastAsia="Avenir" w:hAnsi="Avenir" w:cs="Avenir"/>
+                <w:color w:val="000000"/>
+                <w:sz w:val="26"/>
+                <w:szCs w:val="26"/>
+              </w:rPr>
+              <w:t>)</w:t>
             </w:r>
           </w:p>
         </w:tc>
@@ -1639,6 +1753,22 @@
               </w:rPr>
               <w:t xml:space="preserve">No</w:t>
             </w:r>
+            <w:proofErr w:type="spellStart"/>
+            <w:r>
+              <w:rPr>
+                <w:rFonts w:ascii="Quattrocento Sans" w:eastAsia="Quattrocento Sans" w:hAnsi="Quattrocento Sans" w:cs="Quattrocento Sans"/>
+                <w:color w:val="000000"/>
+              </w:rPr>
+              <w:t/>
+            </w:r>
+            <w:proofErr w:type="spellEnd"/>
+            <w:r>
+              <w:rPr>
+                <w:rFonts w:ascii="Quattrocento Sans" w:eastAsia="Quattrocento Sans" w:hAnsi="Quattrocento Sans" w:cs="Quattrocento Sans"/>
+                <w:color w:val="000000"/>
+              </w:rPr>
+              <w:t/>
+            </w:r>
           </w:p>
         </w:tc>
       </w:tr>
@@ -2033,13 +2163,6 @@
               </w:rPr>
               <w:t/>
             </w:r>
-            <w:r>
-              <w:rPr>
-                <w:rFonts w:ascii="Avenir" w:eastAsia="Avenir" w:hAnsi="Avenir" w:cs="Avenir"/>
-                <w:color w:val="000000"/>
-              </w:rPr>
-              <w:t/>
-            </w:r>
             <w:proofErr w:type="spellEnd"/>
             <w:r>
               <w:rPr>
@@ -2100,13 +2223,6 @@
               <w:t xml:space="preserve">No</w:t>
             </w:r>
             <w:proofErr w:type="spellStart"/>
-            <w:r>
-              <w:rPr>
-                <w:rFonts w:ascii="Avenir" w:eastAsia="Avenir" w:hAnsi="Avenir" w:cs="Avenir"/>
-                <w:color w:val="000000"/>
-              </w:rPr>
-              <w:t/>
-            </w:r>
             <w:r>
               <w:rPr>
                 <w:rFonts w:ascii="Avenir" w:eastAsia="Avenir" w:hAnsi="Avenir" w:cs="Avenir"/>
@@ -2560,7 +2676,7 @@
     </w:p>
     <w:tbl>
       <w:tblPr>
-        <w:tblStyle w:val="affa"/>
+        <w:tblStyle w:val="afe"/>
         <w:tblW w:w="9776" w:type="dxa"/>
         <w:jc w:val="center"/>
         <w:tblBorders>
@@ -2636,7 +2752,29 @@
                 <w:sz w:val="26"/>
                 <w:szCs w:val="26"/>
               </w:rPr>
-              <w:t>Select through Checkbox(es)</w:t>
+              <w:t>Select through Checkbox(</w:t>
+            </w:r>
+            <w:proofErr w:type="spellStart"/>
+            <w:r>
+              <w:rPr>
+                <w:rFonts w:ascii="Avenir" w:eastAsia="Avenir" w:hAnsi="Avenir" w:cs="Avenir"/>
+                <w:b/>
+                <w:color w:val="000000"/>
+                <w:sz w:val="26"/>
+                <w:szCs w:val="26"/>
+              </w:rPr>
+              <w:t>es</w:t>
+            </w:r>
+            <w:proofErr w:type="spellEnd"/>
+            <w:r>
+              <w:rPr>
+                <w:rFonts w:ascii="Avenir" w:eastAsia="Avenir" w:hAnsi="Avenir" w:cs="Avenir"/>
+                <w:b/>
+                <w:color w:val="000000"/>
+                <w:sz w:val="26"/>
+                <w:szCs w:val="26"/>
+              </w:rPr>
+              <w:t>)</w:t>
             </w:r>
           </w:p>
         </w:tc>
@@ -2999,26 +3137,21 @@
           <w:b/>
           <w:sz w:val="32"/>
           <w:szCs w:val="32"/>
+          <w:u w:val="single"/>
+          <w:shd w:val="clear" w:color="auto" w:fill="9FC5E8"/>
         </w:rPr>
       </w:pPr>
-    </w:p>
-    <w:p>
-      <w:pPr>
-        <w:shd w:val="clear" w:color="auto" w:fill="FFFFFF"/>
-        <w:tabs>
-          <w:tab w:val="left" w:pos="6480"/>
-        </w:tabs>
-        <w:ind w:right="-180"/>
-        <w:jc w:val="both"/>
+      <w:r>
         <w:rPr>
           <w:rFonts w:ascii="Avenir" w:eastAsia="Avenir" w:hAnsi="Avenir" w:cs="Avenir"/>
           <w:b/>
           <w:sz w:val="32"/>
           <w:szCs w:val="32"/>
           <w:u w:val="single"/>
-          <w:shd w:val="clear" w:color="auto" w:fill="9FC5E8"/>
-        </w:rPr>
-      </w:pPr>
+        </w:rPr>
+        <w:t xml:space="preserve">3-Year </w:t>
+      </w:r>
+      <w:proofErr w:type="spellStart"/>
       <w:r>
         <w:rPr>
           <w:rFonts w:ascii="Avenir" w:eastAsia="Avenir" w:hAnsi="Avenir" w:cs="Avenir"/>
@@ -3027,8 +3160,9 @@
           <w:szCs w:val="32"/>
           <w:u w:val="single"/>
         </w:rPr>
-        <w:t>Minor</w:t>
+        <w:t>MSc.Tech</w:t>
       </w:r>
+      <w:proofErr w:type="spellEnd"/>
       <w:r>
         <w:rPr>
           <w:rFonts w:ascii="Avenir" w:eastAsia="Avenir" w:hAnsi="Avenir" w:cs="Avenir"/>
@@ -3060,1819 +3194,6 @@
         <w:rPr>
           <w:rFonts w:ascii="Avenir" w:eastAsia="Avenir" w:hAnsi="Avenir" w:cs="Avenir"/>
           <w:b/>
-        </w:rPr>
-        <w:t>JEE (Advanced)</w:t>
-      </w:r>
-    </w:p>
-    <w:tbl>
-      <w:tblPr>
-        <w:tblStyle w:val="aff9"/>
-        <w:tblW w:w="9923" w:type="dxa"/>
-        <w:tblInd w:w="-5" w:type="dxa"/>
-        <w:tblBorders>
-          <w:top w:val="single" w:sz="4" w:space="0" w:color="000000"/>
-          <w:left w:val="single" w:sz="4" w:space="0" w:color="000000"/>
-          <w:bottom w:val="single" w:sz="4" w:space="0" w:color="000000"/>
-          <w:right w:val="single" w:sz="4" w:space="0" w:color="000000"/>
-          <w:insideH w:val="single" w:sz="4" w:space="0" w:color="000000"/>
-          <w:insideV w:val="single" w:sz="4" w:space="0" w:color="000000"/>
-        </w:tblBorders>
-        <w:tblLayout w:type="fixed"/>
-        <w:tblLook w:val="04A0" w:firstRow="1" w:lastRow="0" w:firstColumn="1" w:lastColumn="0" w:noHBand="0" w:noVBand="1"/>
-      </w:tblPr>
-      <w:tblGrid>
-        <w:gridCol w:w="5387"/>
-        <w:gridCol w:w="4536"/>
-      </w:tblGrid>
-      <w:tr>
-        <w:trPr>
-          <w:cnfStyle w:val="100000000000" w:firstRow="1" w:lastRow="0" w:firstColumn="0" w:lastColumn="0" w:oddVBand="0" w:evenVBand="0" w:oddHBand="0" w:evenHBand="0" w:firstRowFirstColumn="0" w:firstRowLastColumn="0" w:lastRowFirstColumn="0" w:lastRowLastColumn="0"/>
-          <w:trHeight w:val="285"/>
-        </w:trPr>
-        <w:tc>
-          <w:tcPr>
-            <w:cnfStyle w:val="001000000000" w:firstRow="0" w:lastRow="0" w:firstColumn="1" w:lastColumn="0" w:oddVBand="0" w:evenVBand="0" w:oddHBand="0" w:evenHBand="0" w:firstRowFirstColumn="0" w:firstRowLastColumn="0" w:lastRowFirstColumn="0" w:lastRowLastColumn="0"/>
-            <w:tcW w:w="5387" w:type="dxa"/>
-            <w:shd w:val="clear" w:color="auto" w:fill="DEEBF6"/>
-          </w:tcPr>
-          <w:p>
-            <w:pPr>
-              <w:spacing w:before="20" w:after="20"/>
-              <w:jc w:val="center"/>
-              <w:rPr>
-                <w:rFonts w:ascii="Avenir" w:eastAsia="Avenir" w:hAnsi="Avenir" w:cs="Avenir"/>
-                <w:color w:val="000000"/>
-                <w:sz w:val="26"/>
-                <w:szCs w:val="26"/>
-              </w:rPr>
-            </w:pPr>
-            <w:r>
-              <w:rPr>
-                <w:rFonts w:ascii="Avenir" w:eastAsia="Avenir" w:hAnsi="Avenir" w:cs="Avenir"/>
-                <w:color w:val="000000"/>
-                <w:sz w:val="26"/>
-                <w:szCs w:val="26"/>
-              </w:rPr>
-              <w:t>Courses</w:t>
-            </w:r>
-          </w:p>
-        </w:tc>
-        <w:tc>
-          <w:tcPr>
-            <w:tcW w:w="4536" w:type="dxa"/>
-            <w:shd w:val="clear" w:color="auto" w:fill="DEEBF6"/>
-          </w:tcPr>
-          <w:p>
-            <w:pPr>
-              <w:jc w:val="center"/>
-              <w:cnfStyle w:val="100000000000" w:firstRow="1" w:lastRow="0" w:firstColumn="0" w:lastColumn="0" w:oddVBand="0" w:evenVBand="0" w:oddHBand="0" w:evenHBand="0" w:firstRowFirstColumn="0" w:firstRowLastColumn="0" w:lastRowFirstColumn="0" w:lastRowLastColumn="0"/>
-              <w:rPr>
-                <w:rFonts w:ascii="Avenir" w:eastAsia="Avenir" w:hAnsi="Avenir" w:cs="Avenir"/>
-                <w:color w:val="000000"/>
-                <w:sz w:val="26"/>
-                <w:szCs w:val="26"/>
-              </w:rPr>
-            </w:pPr>
-            <w:r>
-              <w:rPr>
-                <w:rFonts w:ascii="Avenir" w:eastAsia="Avenir" w:hAnsi="Avenir" w:cs="Avenir"/>
-                <w:color w:val="000000"/>
-                <w:sz w:val="26"/>
-                <w:szCs w:val="26"/>
-              </w:rPr>
-              <w:t>Select through Checkbox(</w:t>
-            </w:r>
-            <w:proofErr w:type="spellStart"/>
-            <w:r>
-              <w:rPr>
-                <w:rFonts w:ascii="Avenir" w:eastAsia="Avenir" w:hAnsi="Avenir" w:cs="Avenir"/>
-                <w:color w:val="000000"/>
-                <w:sz w:val="26"/>
-                <w:szCs w:val="26"/>
-              </w:rPr>
-              <w:t>es</w:t>
-            </w:r>
-            <w:proofErr w:type="spellEnd"/>
-            <w:r>
-              <w:rPr>
-                <w:rFonts w:ascii="Avenir" w:eastAsia="Avenir" w:hAnsi="Avenir" w:cs="Avenir"/>
-                <w:color w:val="000000"/>
-                <w:sz w:val="26"/>
-                <w:szCs w:val="26"/>
-              </w:rPr>
-              <w:t>)</w:t>
-            </w:r>
-          </w:p>
-        </w:tc>
-      </w:tr>
-      <w:tr>
-        <w:trPr>
-          <w:cnfStyle w:val="000000100000" w:firstRow="0" w:lastRow="0" w:firstColumn="0" w:lastColumn="0" w:oddVBand="0" w:evenVBand="0" w:oddHBand="1" w:evenHBand="0" w:firstRowFirstColumn="0" w:firstRowLastColumn="0" w:lastRowFirstColumn="0" w:lastRowLastColumn="0"/>
-          <w:trHeight w:val="324"/>
-        </w:trPr>
-        <w:tc>
-          <w:tcPr>
-            <w:cnfStyle w:val="001000000000" w:firstRow="0" w:lastRow="0" w:firstColumn="1" w:lastColumn="0" w:oddVBand="0" w:evenVBand="0" w:oddHBand="0" w:evenHBand="0" w:firstRowFirstColumn="0" w:firstRowLastColumn="0" w:lastRowFirstColumn="0" w:lastRowLastColumn="0"/>
-            <w:tcW w:w="5387" w:type="dxa"/>
-          </w:tcPr>
-          <w:p>
-            <w:pPr>
-              <w:spacing w:before="20" w:after="20"/>
-              <w:rPr>
-                <w:rFonts w:ascii="Avenir" w:eastAsia="Avenir" w:hAnsi="Avenir" w:cs="Avenir"/>
-                <w:sz w:val="26"/>
-                <w:szCs w:val="26"/>
-              </w:rPr>
-            </w:pPr>
-            <w:r>
-              <w:rPr>
-                <w:rFonts w:ascii="Avenir" w:eastAsia="Avenir" w:hAnsi="Avenir" w:cs="Avenir"/>
-                <w:sz w:val="24"/>
-                <w:szCs w:val="24"/>
-              </w:rPr>
-              <w:t>SELECT ALL</w:t>
-            </w:r>
-          </w:p>
-        </w:tc>
-        <w:tc>
-          <w:tcPr>
-            <w:tcW w:w="4536" w:type="dxa"/>
-          </w:tcPr>
-          <w:p>
-            <w:pPr>
-              <w:spacing w:before="20" w:after="20"/>
-              <w:jc w:val="center"/>
-              <w:cnfStyle w:val="000000100000" w:firstRow="0" w:lastRow="0" w:firstColumn="0" w:lastColumn="0" w:oddVBand="0" w:evenVBand="0" w:oddHBand="1" w:evenHBand="0" w:firstRowFirstColumn="0" w:firstRowLastColumn="0" w:lastRowFirstColumn="0" w:lastRowLastColumn="0"/>
-              <w:rPr>
-                <w:rFonts w:ascii="Avenir" w:eastAsia="Avenir" w:hAnsi="Avenir" w:cs="Avenir"/>
-                <w:color w:val="000000"/>
-              </w:rPr>
-            </w:pPr>
-            <w:r>
-              <w:rPr>
-                <w:rFonts w:ascii="Quattrocento Sans" w:eastAsia="Quattrocento Sans" w:hAnsi="Quattrocento Sans" w:cs="Quattrocento Sans"/>
-                <w:color w:val="000000"/>
-              </w:rPr>
-              <w:t xml:space="preserve">No</w:t>
-            </w:r>
-            <w:proofErr w:type="spellStart"/>
-            <w:r>
-              <w:rPr>
-                <w:rFonts w:ascii="Quattrocento Sans" w:eastAsia="Quattrocento Sans" w:hAnsi="Quattrocento Sans" w:cs="Quattrocento Sans"/>
-                <w:color w:val="000000"/>
-              </w:rPr>
-              <w:t/>
-            </w:r>
-            <w:r>
-              <w:rPr>
-                <w:rFonts w:ascii="Quattrocento Sans" w:eastAsia="Quattrocento Sans" w:hAnsi="Quattrocento Sans" w:cs="Quattrocento Sans"/>
-                <w:color w:val="000000"/>
-              </w:rPr>
-              <w:t/>
-            </w:r>
-            <w:proofErr w:type="spellEnd"/>
-            <w:r>
-              <w:rPr>
-                <w:rFonts w:ascii="Quattrocento Sans" w:eastAsia="Quattrocento Sans" w:hAnsi="Quattrocento Sans" w:cs="Quattrocento Sans"/>
-                <w:color w:val="000000"/>
-              </w:rPr>
-              <w:t/>
-            </w:r>
-          </w:p>
-        </w:tc>
-      </w:tr>
-      <w:tr>
-        <w:trPr>
-          <w:trHeight w:val="311"/>
-        </w:trPr>
-        <w:tc>
-          <w:tcPr>
-            <w:cnfStyle w:val="001000000000" w:firstRow="0" w:lastRow="0" w:firstColumn="1" w:lastColumn="0" w:oddVBand="0" w:evenVBand="0" w:oddHBand="0" w:evenHBand="0" w:firstRowFirstColumn="0" w:firstRowLastColumn="0" w:lastRowFirstColumn="0" w:lastRowLastColumn="0"/>
-            <w:tcW w:w="5387" w:type="dxa"/>
-          </w:tcPr>
-          <w:p>
-            <w:pPr>
-              <w:spacing w:before="20" w:after="20"/>
-              <w:rPr>
-                <w:rFonts w:ascii="Avenir" w:eastAsia="Avenir" w:hAnsi="Avenir" w:cs="Avenir"/>
-                <w:color w:val="000000"/>
-              </w:rPr>
-            </w:pPr>
-            <w:r>
-              <w:rPr>
-                <w:rFonts w:ascii="Avenir" w:eastAsia="Avenir" w:hAnsi="Avenir" w:cs="Avenir"/>
-                <w:b w:val="0"/>
-                <w:color w:val="000000"/>
-              </w:rPr>
-              <w:t>Exploration Geology</w:t>
-            </w:r>
-          </w:p>
-        </w:tc>
-        <w:tc>
-          <w:tcPr>
-            <w:tcW w:w="4536" w:type="dxa"/>
-          </w:tcPr>
-          <w:p>
-            <w:pPr>
-              <w:spacing w:before="20" w:after="20"/>
-              <w:jc w:val="center"/>
-              <w:cnfStyle w:val="000000000000" w:firstRow="0" w:lastRow="0" w:firstColumn="0" w:lastColumn="0" w:oddVBand="0" w:evenVBand="0" w:oddHBand="0" w:evenHBand="0" w:firstRowFirstColumn="0" w:firstRowLastColumn="0" w:lastRowFirstColumn="0" w:lastRowLastColumn="0"/>
-              <w:rPr>
-                <w:rFonts w:ascii="Avenir" w:eastAsia="Avenir" w:hAnsi="Avenir" w:cs="Avenir"/>
-                <w:color w:val="000000"/>
-              </w:rPr>
-            </w:pPr>
-            <w:r>
-              <w:rPr>
-                <w:rFonts w:ascii="Avenir" w:eastAsia="Avenir" w:hAnsi="Avenir" w:cs="Avenir"/>
-                <w:color w:val="000000"/>
-              </w:rPr>
-              <w:t xml:space="preserve">No</w:t>
-            </w:r>
-            <w:proofErr w:type="spellStart"/>
-            <w:r>
-              <w:rPr>
-                <w:rFonts w:ascii="Avenir" w:eastAsia="Avenir" w:hAnsi="Avenir" w:cs="Avenir"/>
-                <w:color w:val="000000"/>
-              </w:rPr>
-              <w:t/>
-            </w:r>
-            <w:proofErr w:type="spellEnd"/>
-            <w:r>
-              <w:rPr>
-                <w:rFonts w:ascii="Avenir" w:eastAsia="Avenir" w:hAnsi="Avenir" w:cs="Avenir"/>
-                <w:color w:val="000000"/>
-              </w:rPr>
-              <w:t/>
-            </w:r>
-          </w:p>
-        </w:tc>
-      </w:tr>
-      <w:tr>
-        <w:trPr>
-          <w:cnfStyle w:val="000000100000" w:firstRow="0" w:lastRow="0" w:firstColumn="0" w:lastColumn="0" w:oddVBand="0" w:evenVBand="0" w:oddHBand="1" w:evenHBand="0" w:firstRowFirstColumn="0" w:firstRowLastColumn="0" w:lastRowFirstColumn="0" w:lastRowLastColumn="0"/>
-          <w:trHeight w:val="311"/>
-        </w:trPr>
-        <w:tc>
-          <w:tcPr>
-            <w:cnfStyle w:val="001000000000" w:firstRow="0" w:lastRow="0" w:firstColumn="1" w:lastColumn="0" w:oddVBand="0" w:evenVBand="0" w:oddHBand="0" w:evenHBand="0" w:firstRowFirstColumn="0" w:firstRowLastColumn="0" w:lastRowFirstColumn="0" w:lastRowLastColumn="0"/>
-            <w:tcW w:w="5387" w:type="dxa"/>
-          </w:tcPr>
-          <w:p>
-            <w:pPr>
-              <w:spacing w:before="20" w:after="20"/>
-              <w:rPr>
-                <w:rFonts w:ascii="Avenir" w:eastAsia="Avenir" w:hAnsi="Avenir" w:cs="Avenir"/>
-                <w:color w:val="000000"/>
-              </w:rPr>
-            </w:pPr>
-            <w:r>
-              <w:rPr>
-                <w:rFonts w:ascii="Avenir" w:eastAsia="Avenir" w:hAnsi="Avenir" w:cs="Avenir"/>
-                <w:b w:val="0"/>
-                <w:color w:val="000000"/>
-              </w:rPr>
-              <w:t>Exploration Geophysics</w:t>
-            </w:r>
-          </w:p>
-        </w:tc>
-        <w:tc>
-          <w:tcPr>
-            <w:tcW w:w="4536" w:type="dxa"/>
-          </w:tcPr>
-          <w:p>
-            <w:pPr>
-              <w:spacing w:before="20" w:after="20"/>
-              <w:jc w:val="center"/>
-              <w:cnfStyle w:val="000000100000" w:firstRow="0" w:lastRow="0" w:firstColumn="0" w:lastColumn="0" w:oddVBand="0" w:evenVBand="0" w:oddHBand="1" w:evenHBand="0" w:firstRowFirstColumn="0" w:firstRowLastColumn="0" w:lastRowFirstColumn="0" w:lastRowLastColumn="0"/>
-              <w:rPr>
-                <w:rFonts w:ascii="Avenir" w:eastAsia="Avenir" w:hAnsi="Avenir" w:cs="Avenir"/>
-                <w:color w:val="000000"/>
-              </w:rPr>
-            </w:pPr>
-            <w:r>
-              <w:rPr>
-                <w:rFonts w:ascii="Avenir" w:eastAsia="Avenir" w:hAnsi="Avenir" w:cs="Avenir"/>
-                <w:color w:val="000000"/>
-              </w:rPr>
-              <w:t xml:space="preserve">undefined</w:t>
-            </w:r>
-            <w:proofErr w:type="spellStart"/>
-            <w:r>
-              <w:rPr>
-                <w:rFonts w:ascii="Avenir" w:eastAsia="Avenir" w:hAnsi="Avenir" w:cs="Avenir"/>
-                <w:color w:val="000000"/>
-              </w:rPr>
-              <w:t/>
-            </w:r>
-            <w:proofErr w:type="spellEnd"/>
-            <w:r>
-              <w:rPr>
-                <w:rFonts w:ascii="Avenir" w:eastAsia="Avenir" w:hAnsi="Avenir" w:cs="Avenir"/>
-                <w:color w:val="000000"/>
-              </w:rPr>
-              <w:t/>
-            </w:r>
-          </w:p>
-        </w:tc>
-      </w:tr>
-      <w:tr>
-        <w:trPr>
-          <w:trHeight w:val="324"/>
-        </w:trPr>
-        <w:tc>
-          <w:tcPr>
-            <w:cnfStyle w:val="001000000000" w:firstRow="0" w:lastRow="0" w:firstColumn="1" w:lastColumn="0" w:oddVBand="0" w:evenVBand="0" w:oddHBand="0" w:evenHBand="0" w:firstRowFirstColumn="0" w:firstRowLastColumn="0" w:lastRowFirstColumn="0" w:lastRowLastColumn="0"/>
-            <w:tcW w:w="5387" w:type="dxa"/>
-          </w:tcPr>
-          <w:p>
-            <w:pPr>
-              <w:spacing w:before="20" w:after="20"/>
-              <w:rPr>
-                <w:rFonts w:ascii="Avenir" w:eastAsia="Avenir" w:hAnsi="Avenir" w:cs="Avenir"/>
-                <w:color w:val="000000"/>
-              </w:rPr>
-            </w:pPr>
-            <w:r>
-              <w:rPr>
-                <w:rFonts w:ascii="Avenir" w:eastAsia="Avenir" w:hAnsi="Avenir" w:cs="Avenir"/>
-                <w:b w:val="0"/>
-                <w:color w:val="000000"/>
-              </w:rPr>
-              <w:t>Separation and Purification Technology</w:t>
-            </w:r>
-          </w:p>
-        </w:tc>
-        <w:tc>
-          <w:tcPr>
-            <w:tcW w:w="4536" w:type="dxa"/>
-          </w:tcPr>
-          <w:p>
-            <w:pPr>
-              <w:spacing w:before="20" w:after="20"/>
-              <w:jc w:val="center"/>
-              <w:cnfStyle w:val="000000000000" w:firstRow="0" w:lastRow="0" w:firstColumn="0" w:lastColumn="0" w:oddVBand="0" w:evenVBand="0" w:oddHBand="0" w:evenHBand="0" w:firstRowFirstColumn="0" w:firstRowLastColumn="0" w:lastRowFirstColumn="0" w:lastRowLastColumn="0"/>
-              <w:rPr>
-                <w:rFonts w:ascii="Avenir" w:eastAsia="Avenir" w:hAnsi="Avenir" w:cs="Avenir"/>
-                <w:color w:val="000000"/>
-              </w:rPr>
-            </w:pPr>
-            <w:r>
-              <w:rPr>
-                <w:rFonts w:ascii="Avenir" w:eastAsia="Avenir" w:hAnsi="Avenir" w:cs="Avenir"/>
-                <w:color w:val="000000"/>
-              </w:rPr>
-              <w:t xml:space="preserve">No</w:t>
-            </w:r>
-            <w:proofErr w:type="spellStart"/>
-            <w:r>
-              <w:rPr>
-                <w:rFonts w:ascii="Avenir" w:eastAsia="Avenir" w:hAnsi="Avenir" w:cs="Avenir"/>
-                <w:color w:val="000000"/>
-              </w:rPr>
-              <w:t/>
-            </w:r>
-            <w:proofErr w:type="spellEnd"/>
-            <w:r>
-              <w:rPr>
-                <w:rFonts w:ascii="Avenir" w:eastAsia="Avenir" w:hAnsi="Avenir" w:cs="Avenir"/>
-                <w:color w:val="000000"/>
-              </w:rPr>
-              <w:t/>
-            </w:r>
-          </w:p>
-        </w:tc>
-      </w:tr>
-      <w:tr>
-        <w:trPr>
-          <w:cnfStyle w:val="000000100000" w:firstRow="0" w:lastRow="0" w:firstColumn="0" w:lastColumn="0" w:oddVBand="0" w:evenVBand="0" w:oddHBand="1" w:evenHBand="0" w:firstRowFirstColumn="0" w:firstRowLastColumn="0" w:lastRowFirstColumn="0" w:lastRowLastColumn="0"/>
-          <w:trHeight w:val="324"/>
-        </w:trPr>
-        <w:tc>
-          <w:tcPr>
-            <w:cnfStyle w:val="001000000000" w:firstRow="0" w:lastRow="0" w:firstColumn="1" w:lastColumn="0" w:oddVBand="0" w:evenVBand="0" w:oddHBand="0" w:evenHBand="0" w:firstRowFirstColumn="0" w:firstRowLastColumn="0" w:lastRowFirstColumn="0" w:lastRowLastColumn="0"/>
-            <w:tcW w:w="5387" w:type="dxa"/>
-          </w:tcPr>
-          <w:p>
-            <w:pPr>
-              <w:spacing w:before="20" w:after="20"/>
-              <w:rPr>
-                <w:rFonts w:ascii="Avenir" w:eastAsia="Avenir" w:hAnsi="Avenir" w:cs="Avenir"/>
-                <w:color w:val="000000"/>
-              </w:rPr>
-            </w:pPr>
-            <w:r>
-              <w:rPr>
-                <w:rFonts w:ascii="Avenir" w:eastAsia="Avenir" w:hAnsi="Avenir" w:cs="Avenir"/>
-                <w:b w:val="0"/>
-                <w:color w:val="000000"/>
-              </w:rPr>
-              <w:lastRenderedPageBreak/>
-              <w:t>Materials Science</w:t>
-            </w:r>
-          </w:p>
-        </w:tc>
-        <w:tc>
-          <w:tcPr>
-            <w:tcW w:w="4536" w:type="dxa"/>
-          </w:tcPr>
-          <w:p>
-            <w:pPr>
-              <w:spacing w:before="20" w:after="20"/>
-              <w:jc w:val="center"/>
-              <w:cnfStyle w:val="000000100000" w:firstRow="0" w:lastRow="0" w:firstColumn="0" w:lastColumn="0" w:oddVBand="0" w:evenVBand="0" w:oddHBand="1" w:evenHBand="0" w:firstRowFirstColumn="0" w:firstRowLastColumn="0" w:lastRowFirstColumn="0" w:lastRowLastColumn="0"/>
-              <w:rPr>
-                <w:rFonts w:ascii="Avenir" w:eastAsia="Avenir" w:hAnsi="Avenir" w:cs="Avenir"/>
-                <w:color w:val="000000"/>
-              </w:rPr>
-            </w:pPr>
-            <w:r>
-              <w:rPr>
-                <w:rFonts w:ascii="Avenir" w:eastAsia="Avenir" w:hAnsi="Avenir" w:cs="Avenir"/>
-                <w:color w:val="000000"/>
-              </w:rPr>
-              <w:t xml:space="preserve">No</w:t>
-            </w:r>
-            <w:proofErr w:type="spellStart"/>
-            <w:r>
-              <w:rPr>
-                <w:rFonts w:ascii="Avenir" w:eastAsia="Avenir" w:hAnsi="Avenir" w:cs="Avenir"/>
-                <w:color w:val="000000"/>
-              </w:rPr>
-              <w:t/>
-            </w:r>
-            <w:proofErr w:type="spellEnd"/>
-            <w:r>
-              <w:rPr>
-                <w:rFonts w:ascii="Avenir" w:eastAsia="Avenir" w:hAnsi="Avenir" w:cs="Avenir"/>
-                <w:color w:val="000000"/>
-              </w:rPr>
-              <w:t/>
-            </w:r>
-          </w:p>
-        </w:tc>
-      </w:tr>
-      <w:tr>
-        <w:tc>
-          <w:tcPr>
-            <w:cnfStyle w:val="001000000000" w:firstRow="0" w:lastRow="0" w:firstColumn="1" w:lastColumn="0" w:oddVBand="0" w:evenVBand="0" w:oddHBand="0" w:evenHBand="0" w:firstRowFirstColumn="0" w:firstRowLastColumn="0" w:lastRowFirstColumn="0" w:lastRowLastColumn="0"/>
-            <w:tcW w:w="5387" w:type="dxa"/>
-          </w:tcPr>
-          <w:p>
-            <w:pPr>
-              <w:spacing w:before="20" w:after="20"/>
-              <w:rPr>
-                <w:rFonts w:ascii="Avenir" w:eastAsia="Avenir" w:hAnsi="Avenir" w:cs="Avenir"/>
-                <w:color w:val="000000"/>
-              </w:rPr>
-            </w:pPr>
-            <w:r>
-              <w:rPr>
-                <w:rFonts w:ascii="Avenir" w:eastAsia="Avenir" w:hAnsi="Avenir" w:cs="Avenir"/>
-                <w:b w:val="0"/>
-                <w:color w:val="000000"/>
-              </w:rPr>
-              <w:t>Infrastructure Engineering</w:t>
-            </w:r>
-          </w:p>
-        </w:tc>
-        <w:tc>
-          <w:tcPr>
-            <w:tcW w:w="4536" w:type="dxa"/>
-          </w:tcPr>
-          <w:p>
-            <w:pPr>
-              <w:spacing w:before="20" w:after="20"/>
-              <w:jc w:val="center"/>
-              <w:cnfStyle w:val="000000000000" w:firstRow="0" w:lastRow="0" w:firstColumn="0" w:lastColumn="0" w:oddVBand="0" w:evenVBand="0" w:oddHBand="0" w:evenHBand="0" w:firstRowFirstColumn="0" w:firstRowLastColumn="0" w:lastRowFirstColumn="0" w:lastRowLastColumn="0"/>
-              <w:rPr>
-                <w:rFonts w:ascii="Avenir" w:eastAsia="Avenir" w:hAnsi="Avenir" w:cs="Avenir"/>
-                <w:color w:val="000000"/>
-              </w:rPr>
-            </w:pPr>
-            <w:r>
-              <w:rPr>
-                <w:rFonts w:ascii="Avenir" w:eastAsia="Avenir" w:hAnsi="Avenir" w:cs="Avenir"/>
-                <w:color w:val="000000"/>
-              </w:rPr>
-              <w:t xml:space="preserve">No</w:t>
-            </w:r>
-            <w:proofErr w:type="spellStart"/>
-            <w:r>
-              <w:rPr>
-                <w:rFonts w:ascii="Avenir" w:eastAsia="Avenir" w:hAnsi="Avenir" w:cs="Avenir"/>
-                <w:color w:val="000000"/>
-              </w:rPr>
-              <w:t/>
-            </w:r>
-            <w:proofErr w:type="spellEnd"/>
-            <w:r>
-              <w:rPr>
-                <w:rFonts w:ascii="Avenir" w:eastAsia="Avenir" w:hAnsi="Avenir" w:cs="Avenir"/>
-                <w:color w:val="000000"/>
-              </w:rPr>
-              <w:t/>
-            </w:r>
-          </w:p>
-        </w:tc>
-      </w:tr>
-      <w:tr>
-        <w:trPr>
-          <w:cnfStyle w:val="000000100000" w:firstRow="0" w:lastRow="0" w:firstColumn="0" w:lastColumn="0" w:oddVBand="0" w:evenVBand="0" w:oddHBand="1" w:evenHBand="0" w:firstRowFirstColumn="0" w:firstRowLastColumn="0" w:lastRowFirstColumn="0" w:lastRowLastColumn="0"/>
-          <w:trHeight w:val="311"/>
-        </w:trPr>
-        <w:tc>
-          <w:tcPr>
-            <w:cnfStyle w:val="001000000000" w:firstRow="0" w:lastRow="0" w:firstColumn="1" w:lastColumn="0" w:oddVBand="0" w:evenVBand="0" w:oddHBand="0" w:evenHBand="0" w:firstRowFirstColumn="0" w:firstRowLastColumn="0" w:lastRowFirstColumn="0" w:lastRowLastColumn="0"/>
-            <w:tcW w:w="5387" w:type="dxa"/>
-          </w:tcPr>
-          <w:p>
-            <w:pPr>
-              <w:spacing w:before="20" w:after="20"/>
-              <w:rPr>
-                <w:rFonts w:ascii="Avenir" w:eastAsia="Avenir" w:hAnsi="Avenir" w:cs="Avenir"/>
-                <w:color w:val="000000"/>
-              </w:rPr>
-            </w:pPr>
-            <w:r>
-              <w:rPr>
-                <w:rFonts w:ascii="Avenir" w:eastAsia="Avenir" w:hAnsi="Avenir" w:cs="Avenir"/>
-                <w:b w:val="0"/>
-                <w:color w:val="000000"/>
-              </w:rPr>
-              <w:t>Data Science</w:t>
-            </w:r>
-          </w:p>
-        </w:tc>
-        <w:tc>
-          <w:tcPr>
-            <w:tcW w:w="4536" w:type="dxa"/>
-          </w:tcPr>
-          <w:p>
-            <w:pPr>
-              <w:spacing w:before="20" w:after="20"/>
-              <w:jc w:val="center"/>
-              <w:cnfStyle w:val="000000100000" w:firstRow="0" w:lastRow="0" w:firstColumn="0" w:lastColumn="0" w:oddVBand="0" w:evenVBand="0" w:oddHBand="1" w:evenHBand="0" w:firstRowFirstColumn="0" w:firstRowLastColumn="0" w:lastRowFirstColumn="0" w:lastRowLastColumn="0"/>
-              <w:rPr>
-                <w:rFonts w:ascii="Avenir" w:eastAsia="Avenir" w:hAnsi="Avenir" w:cs="Avenir"/>
-                <w:color w:val="000000"/>
-              </w:rPr>
-            </w:pPr>
-            <w:r>
-              <w:rPr>
-                <w:rFonts w:ascii="Avenir" w:eastAsia="Avenir" w:hAnsi="Avenir" w:cs="Avenir"/>
-                <w:color w:val="000000"/>
-              </w:rPr>
-              <w:t xml:space="preserve">No</w:t>
-            </w:r>
-            <w:proofErr w:type="spellStart"/>
-            <w:r>
-              <w:rPr>
-                <w:rFonts w:ascii="Avenir" w:eastAsia="Avenir" w:hAnsi="Avenir" w:cs="Avenir"/>
-                <w:color w:val="000000"/>
-              </w:rPr>
-              <w:t/>
-            </w:r>
-            <w:proofErr w:type="spellEnd"/>
-            <w:r>
-              <w:rPr>
-                <w:rFonts w:ascii="Avenir" w:eastAsia="Avenir" w:hAnsi="Avenir" w:cs="Avenir"/>
-                <w:color w:val="000000"/>
-              </w:rPr>
-              <w:t/>
-            </w:r>
-          </w:p>
-        </w:tc>
-      </w:tr>
-      <w:tr>
-        <w:trPr>
-          <w:trHeight w:val="311"/>
-        </w:trPr>
-        <w:tc>
-          <w:tcPr>
-            <w:cnfStyle w:val="001000000000" w:firstRow="0" w:lastRow="0" w:firstColumn="1" w:lastColumn="0" w:oddVBand="0" w:evenVBand="0" w:oddHBand="0" w:evenHBand="0" w:firstRowFirstColumn="0" w:firstRowLastColumn="0" w:lastRowFirstColumn="0" w:lastRowLastColumn="0"/>
-            <w:tcW w:w="5387" w:type="dxa"/>
-          </w:tcPr>
-          <w:p>
-            <w:pPr>
-              <w:spacing w:before="20" w:after="20"/>
-              <w:rPr>
-                <w:rFonts w:ascii="Avenir" w:eastAsia="Avenir" w:hAnsi="Avenir" w:cs="Avenir"/>
-                <w:color w:val="000000"/>
-              </w:rPr>
-            </w:pPr>
-            <w:r>
-              <w:rPr>
-                <w:rFonts w:ascii="Avenir" w:eastAsia="Avenir" w:hAnsi="Avenir" w:cs="Avenir"/>
-                <w:b w:val="0"/>
-                <w:color w:val="000000"/>
-              </w:rPr>
-              <w:t>Electrical Technology</w:t>
-            </w:r>
-          </w:p>
-        </w:tc>
-        <w:tc>
-          <w:tcPr>
-            <w:tcW w:w="4536" w:type="dxa"/>
-          </w:tcPr>
-          <w:p>
-            <w:pPr>
-              <w:spacing w:before="20" w:after="20"/>
-              <w:jc w:val="center"/>
-              <w:cnfStyle w:val="000000000000" w:firstRow="0" w:lastRow="0" w:firstColumn="0" w:lastColumn="0" w:oddVBand="0" w:evenVBand="0" w:oddHBand="0" w:evenHBand="0" w:firstRowFirstColumn="0" w:firstRowLastColumn="0" w:lastRowFirstColumn="0" w:lastRowLastColumn="0"/>
-              <w:rPr>
-                <w:rFonts w:ascii="Avenir" w:eastAsia="Avenir" w:hAnsi="Avenir" w:cs="Avenir"/>
-                <w:color w:val="000000"/>
-              </w:rPr>
-            </w:pPr>
-            <w:r>
-              <w:rPr>
-                <w:rFonts w:ascii="Avenir" w:eastAsia="Avenir" w:hAnsi="Avenir" w:cs="Avenir"/>
-                <w:color w:val="000000"/>
-              </w:rPr>
-              <w:t xml:space="preserve">No</w:t>
-            </w:r>
-            <w:proofErr w:type="spellStart"/>
-            <w:r>
-              <w:rPr>
-                <w:rFonts w:ascii="Avenir" w:eastAsia="Avenir" w:hAnsi="Avenir" w:cs="Avenir"/>
-                <w:color w:val="000000"/>
-              </w:rPr>
-              <w:t/>
-            </w:r>
-            <w:proofErr w:type="spellEnd"/>
-            <w:r>
-              <w:rPr>
-                <w:rFonts w:ascii="Avenir" w:eastAsia="Avenir" w:hAnsi="Avenir" w:cs="Avenir"/>
-                <w:color w:val="000000"/>
-              </w:rPr>
-              <w:t/>
-            </w:r>
-          </w:p>
-        </w:tc>
-      </w:tr>
-      <w:tr>
-        <w:trPr>
-          <w:cnfStyle w:val="000000100000" w:firstRow="0" w:lastRow="0" w:firstColumn="0" w:lastColumn="0" w:oddVBand="0" w:evenVBand="0" w:oddHBand="1" w:evenHBand="0" w:firstRowFirstColumn="0" w:firstRowLastColumn="0" w:lastRowFirstColumn="0" w:lastRowLastColumn="0"/>
-          <w:trHeight w:val="324"/>
-        </w:trPr>
-        <w:tc>
-          <w:tcPr>
-            <w:cnfStyle w:val="001000000000" w:firstRow="0" w:lastRow="0" w:firstColumn="1" w:lastColumn="0" w:oddVBand="0" w:evenVBand="0" w:oddHBand="0" w:evenHBand="0" w:firstRowFirstColumn="0" w:firstRowLastColumn="0" w:lastRowFirstColumn="0" w:lastRowLastColumn="0"/>
-            <w:tcW w:w="5387" w:type="dxa"/>
-          </w:tcPr>
-          <w:p>
-            <w:pPr>
-              <w:spacing w:before="20" w:after="20"/>
-              <w:rPr>
-                <w:rFonts w:ascii="Avenir" w:eastAsia="Avenir" w:hAnsi="Avenir" w:cs="Avenir"/>
-                <w:color w:val="000000"/>
-              </w:rPr>
-            </w:pPr>
-            <w:r>
-              <w:rPr>
-                <w:rFonts w:ascii="Avenir" w:eastAsia="Avenir" w:hAnsi="Avenir" w:cs="Avenir"/>
-                <w:b w:val="0"/>
-                <w:color w:val="000000"/>
-              </w:rPr>
-              <w:t>Embedded System Design</w:t>
-            </w:r>
-          </w:p>
-        </w:tc>
-        <w:tc>
-          <w:tcPr>
-            <w:tcW w:w="4536" w:type="dxa"/>
-          </w:tcPr>
-          <w:p>
-            <w:pPr>
-              <w:spacing w:before="20" w:after="20"/>
-              <w:jc w:val="center"/>
-              <w:cnfStyle w:val="000000100000" w:firstRow="0" w:lastRow="0" w:firstColumn="0" w:lastColumn="0" w:oddVBand="0" w:evenVBand="0" w:oddHBand="1" w:evenHBand="0" w:firstRowFirstColumn="0" w:firstRowLastColumn="0" w:lastRowFirstColumn="0" w:lastRowLastColumn="0"/>
-              <w:rPr>
-                <w:rFonts w:ascii="Avenir" w:eastAsia="Avenir" w:hAnsi="Avenir" w:cs="Avenir"/>
-                <w:color w:val="000000"/>
-              </w:rPr>
-            </w:pPr>
-            <w:r>
-              <w:rPr>
-                <w:rFonts w:ascii="Avenir" w:eastAsia="Avenir" w:hAnsi="Avenir" w:cs="Avenir"/>
-                <w:color w:val="000000"/>
-              </w:rPr>
-              <w:t xml:space="preserve">No</w:t>
-            </w:r>
-            <w:proofErr w:type="spellStart"/>
-            <w:r>
-              <w:rPr>
-                <w:rFonts w:ascii="Avenir" w:eastAsia="Avenir" w:hAnsi="Avenir" w:cs="Avenir"/>
-                <w:color w:val="000000"/>
-              </w:rPr>
-              <w:t/>
-            </w:r>
-            <w:proofErr w:type="spellEnd"/>
-            <w:r>
-              <w:rPr>
-                <w:rFonts w:ascii="Avenir" w:eastAsia="Avenir" w:hAnsi="Avenir" w:cs="Avenir"/>
-                <w:color w:val="000000"/>
-              </w:rPr>
-              <w:t/>
-            </w:r>
-          </w:p>
-        </w:tc>
-      </w:tr>
-      <w:tr>
-        <w:trPr>
-          <w:trHeight w:val="324"/>
-        </w:trPr>
-        <w:tc>
-          <w:tcPr>
-            <w:cnfStyle w:val="001000000000" w:firstRow="0" w:lastRow="0" w:firstColumn="1" w:lastColumn="0" w:oddVBand="0" w:evenVBand="0" w:oddHBand="0" w:evenHBand="0" w:firstRowFirstColumn="0" w:firstRowLastColumn="0" w:lastRowFirstColumn="0" w:lastRowLastColumn="0"/>
-            <w:tcW w:w="5387" w:type="dxa"/>
-          </w:tcPr>
-          <w:p>
-            <w:pPr>
-              <w:spacing w:before="20" w:after="20"/>
-              <w:rPr>
-                <w:rFonts w:ascii="Avenir" w:eastAsia="Avenir" w:hAnsi="Avenir" w:cs="Avenir"/>
-                <w:color w:val="000000"/>
-              </w:rPr>
-            </w:pPr>
-            <w:r>
-              <w:rPr>
-                <w:rFonts w:ascii="Avenir" w:eastAsia="Avenir" w:hAnsi="Avenir" w:cs="Avenir"/>
-                <w:b w:val="0"/>
-                <w:color w:val="000000"/>
-              </w:rPr>
-              <w:t>Environmental Management</w:t>
-            </w:r>
-          </w:p>
-        </w:tc>
-        <w:tc>
-          <w:tcPr>
-            <w:tcW w:w="4536" w:type="dxa"/>
-          </w:tcPr>
-          <w:p>
-            <w:pPr>
-              <w:spacing w:before="20" w:after="20"/>
-              <w:jc w:val="center"/>
-              <w:cnfStyle w:val="000000000000" w:firstRow="0" w:lastRow="0" w:firstColumn="0" w:lastColumn="0" w:oddVBand="0" w:evenVBand="0" w:oddHBand="0" w:evenHBand="0" w:firstRowFirstColumn="0" w:firstRowLastColumn="0" w:lastRowFirstColumn="0" w:lastRowLastColumn="0"/>
-              <w:rPr>
-                <w:rFonts w:ascii="Avenir" w:eastAsia="Avenir" w:hAnsi="Avenir" w:cs="Avenir"/>
-                <w:color w:val="000000"/>
-              </w:rPr>
-            </w:pPr>
-            <w:r>
-              <w:rPr>
-                <w:rFonts w:ascii="Avenir" w:eastAsia="Avenir" w:hAnsi="Avenir" w:cs="Avenir"/>
-                <w:color w:val="000000"/>
-              </w:rPr>
-              <w:t xml:space="preserve">No</w:t>
-            </w:r>
-            <w:proofErr w:type="spellStart"/>
-            <w:r>
-              <w:rPr>
-                <w:rFonts w:ascii="Avenir" w:eastAsia="Avenir" w:hAnsi="Avenir" w:cs="Avenir"/>
-                <w:color w:val="000000"/>
-              </w:rPr>
-              <w:t/>
-            </w:r>
-            <w:proofErr w:type="spellEnd"/>
-            <w:r>
-              <w:rPr>
-                <w:rFonts w:ascii="Avenir" w:eastAsia="Avenir" w:hAnsi="Avenir" w:cs="Avenir"/>
-                <w:color w:val="000000"/>
-              </w:rPr>
-              <w:t/>
-            </w:r>
-          </w:p>
-        </w:tc>
-      </w:tr>
-      <w:tr>
-        <w:trPr>
-          <w:cnfStyle w:val="000000100000" w:firstRow="0" w:lastRow="0" w:firstColumn="0" w:lastColumn="0" w:oddVBand="0" w:evenVBand="0" w:oddHBand="1" w:evenHBand="0" w:firstRowFirstColumn="0" w:firstRowLastColumn="0" w:lastRowFirstColumn="0" w:lastRowLastColumn="0"/>
-          <w:trHeight w:val="311"/>
-        </w:trPr>
-        <w:tc>
-          <w:tcPr>
-            <w:cnfStyle w:val="001000000000" w:firstRow="0" w:lastRow="0" w:firstColumn="1" w:lastColumn="0" w:oddVBand="0" w:evenVBand="0" w:oddHBand="0" w:evenHBand="0" w:firstRowFirstColumn="0" w:firstRowLastColumn="0" w:lastRowFirstColumn="0" w:lastRowLastColumn="0"/>
-            <w:tcW w:w="5387" w:type="dxa"/>
-          </w:tcPr>
-          <w:p>
-            <w:pPr>
-              <w:spacing w:before="20" w:after="20"/>
-              <w:rPr>
-                <w:rFonts w:ascii="Avenir" w:eastAsia="Avenir" w:hAnsi="Avenir" w:cs="Avenir"/>
-                <w:color w:val="000000"/>
-              </w:rPr>
-            </w:pPr>
-            <w:r>
-              <w:rPr>
-                <w:rFonts w:ascii="Avenir" w:eastAsia="Avenir" w:hAnsi="Avenir" w:cs="Avenir"/>
-                <w:b w:val="0"/>
-                <w:color w:val="000000"/>
-              </w:rPr>
-              <w:t>Metallurgical Engineering</w:t>
-            </w:r>
-          </w:p>
-        </w:tc>
-        <w:tc>
-          <w:tcPr>
-            <w:tcW w:w="4536" w:type="dxa"/>
-          </w:tcPr>
-          <w:p>
-            <w:pPr>
-              <w:spacing w:before="20" w:after="20"/>
-              <w:jc w:val="center"/>
-              <w:cnfStyle w:val="000000100000" w:firstRow="0" w:lastRow="0" w:firstColumn="0" w:lastColumn="0" w:oddVBand="0" w:evenVBand="0" w:oddHBand="1" w:evenHBand="0" w:firstRowFirstColumn="0" w:firstRowLastColumn="0" w:lastRowFirstColumn="0" w:lastRowLastColumn="0"/>
-              <w:rPr>
-                <w:rFonts w:ascii="Avenir" w:eastAsia="Avenir" w:hAnsi="Avenir" w:cs="Avenir"/>
-                <w:color w:val="000000"/>
-              </w:rPr>
-            </w:pPr>
-            <w:r>
-              <w:rPr>
-                <w:rFonts w:ascii="Avenir" w:eastAsia="Avenir" w:hAnsi="Avenir" w:cs="Avenir"/>
-                <w:color w:val="000000"/>
-              </w:rPr>
-              <w:t xml:space="preserve">No</w:t>
-            </w:r>
-            <w:proofErr w:type="spellStart"/>
-            <w:r>
-              <w:rPr>
-                <w:rFonts w:ascii="Avenir" w:eastAsia="Avenir" w:hAnsi="Avenir" w:cs="Avenir"/>
-                <w:color w:val="000000"/>
-              </w:rPr>
-              <w:t/>
-            </w:r>
-            <w:proofErr w:type="spellEnd"/>
-            <w:r>
-              <w:rPr>
-                <w:rFonts w:ascii="Avenir" w:eastAsia="Avenir" w:hAnsi="Avenir" w:cs="Avenir"/>
-                <w:color w:val="000000"/>
-              </w:rPr>
-              <w:t/>
-            </w:r>
-          </w:p>
-        </w:tc>
-      </w:tr>
-      <w:tr>
-        <w:trPr>
-          <w:trHeight w:val="324"/>
-        </w:trPr>
-        <w:tc>
-          <w:tcPr>
-            <w:cnfStyle w:val="001000000000" w:firstRow="0" w:lastRow="0" w:firstColumn="1" w:lastColumn="0" w:oddVBand="0" w:evenVBand="0" w:oddHBand="0" w:evenHBand="0" w:firstRowFirstColumn="0" w:firstRowLastColumn="0" w:lastRowFirstColumn="0" w:lastRowLastColumn="0"/>
-            <w:tcW w:w="5387" w:type="dxa"/>
-          </w:tcPr>
-          <w:p>
-            <w:pPr>
-              <w:spacing w:before="20" w:after="20"/>
-              <w:ind w:right="-1326"/>
-              <w:rPr>
-                <w:rFonts w:ascii="Avenir" w:eastAsia="Avenir" w:hAnsi="Avenir" w:cs="Avenir"/>
-                <w:color w:val="000000"/>
-              </w:rPr>
-            </w:pPr>
-            <w:r>
-              <w:rPr>
-                <w:rFonts w:ascii="Avenir" w:eastAsia="Avenir" w:hAnsi="Avenir" w:cs="Avenir"/>
-                <w:b w:val="0"/>
-                <w:color w:val="000000"/>
-              </w:rPr>
-              <w:t>Operations Management</w:t>
-            </w:r>
-          </w:p>
-        </w:tc>
-        <w:tc>
-          <w:tcPr>
-            <w:tcW w:w="4536" w:type="dxa"/>
-          </w:tcPr>
-          <w:p>
-            <w:pPr>
-              <w:spacing w:before="20" w:after="20"/>
-              <w:jc w:val="center"/>
-              <w:cnfStyle w:val="000000000000" w:firstRow="0" w:lastRow="0" w:firstColumn="0" w:lastColumn="0" w:oddVBand="0" w:evenVBand="0" w:oddHBand="0" w:evenHBand="0" w:firstRowFirstColumn="0" w:firstRowLastColumn="0" w:lastRowFirstColumn="0" w:lastRowLastColumn="0"/>
-              <w:rPr>
-                <w:rFonts w:ascii="Avenir" w:eastAsia="Avenir" w:hAnsi="Avenir" w:cs="Avenir"/>
-                <w:color w:val="000000"/>
-              </w:rPr>
-            </w:pPr>
-            <w:r>
-              <w:rPr>
-                <w:rFonts w:ascii="Avenir" w:eastAsia="Avenir" w:hAnsi="Avenir" w:cs="Avenir"/>
-                <w:color w:val="000000"/>
-              </w:rPr>
-              <w:t xml:space="preserve">undefined</w:t>
-            </w:r>
-            <w:proofErr w:type="spellStart"/>
-            <w:r>
-              <w:rPr>
-                <w:rFonts w:ascii="Avenir" w:eastAsia="Avenir" w:hAnsi="Avenir" w:cs="Avenir"/>
-                <w:color w:val="000000"/>
-              </w:rPr>
-              <w:t/>
-            </w:r>
-            <w:proofErr w:type="spellEnd"/>
-            <w:r>
-              <w:rPr>
-                <w:rFonts w:ascii="Avenir" w:eastAsia="Avenir" w:hAnsi="Avenir" w:cs="Avenir"/>
-                <w:color w:val="000000"/>
-              </w:rPr>
-              <w:t/>
-            </w:r>
-          </w:p>
-        </w:tc>
-      </w:tr>
-      <w:tr>
-        <w:trPr>
-          <w:cnfStyle w:val="000000100000" w:firstRow="0" w:lastRow="0" w:firstColumn="0" w:lastColumn="0" w:oddVBand="0" w:evenVBand="0" w:oddHBand="1" w:evenHBand="0" w:firstRowFirstColumn="0" w:firstRowLastColumn="0" w:lastRowFirstColumn="0" w:lastRowLastColumn="0"/>
-          <w:trHeight w:val="311"/>
-        </w:trPr>
-        <w:tc>
-          <w:tcPr>
-            <w:cnfStyle w:val="001000000000" w:firstRow="0" w:lastRow="0" w:firstColumn="1" w:lastColumn="0" w:oddVBand="0" w:evenVBand="0" w:oddHBand="0" w:evenHBand="0" w:firstRowFirstColumn="0" w:firstRowLastColumn="0" w:lastRowFirstColumn="0" w:lastRowLastColumn="0"/>
-            <w:tcW w:w="5387" w:type="dxa"/>
-          </w:tcPr>
-          <w:p>
-            <w:pPr>
-              <w:spacing w:before="20" w:after="20"/>
-              <w:rPr>
-                <w:rFonts w:ascii="Avenir" w:eastAsia="Avenir" w:hAnsi="Avenir" w:cs="Avenir"/>
-                <w:color w:val="000000"/>
-              </w:rPr>
-            </w:pPr>
-            <w:r>
-              <w:rPr>
-                <w:rFonts w:ascii="Avenir" w:eastAsia="Avenir" w:hAnsi="Avenir" w:cs="Avenir"/>
-                <w:b w:val="0"/>
-                <w:color w:val="000000"/>
-              </w:rPr>
-              <w:t>Finance</w:t>
-            </w:r>
-          </w:p>
-        </w:tc>
-        <w:tc>
-          <w:tcPr>
-            <w:tcW w:w="4536" w:type="dxa"/>
-          </w:tcPr>
-          <w:p>
-            <w:pPr>
-              <w:spacing w:before="20" w:after="20"/>
-              <w:jc w:val="center"/>
-              <w:cnfStyle w:val="000000100000" w:firstRow="0" w:lastRow="0" w:firstColumn="0" w:lastColumn="0" w:oddVBand="0" w:evenVBand="0" w:oddHBand="1" w:evenHBand="0" w:firstRowFirstColumn="0" w:firstRowLastColumn="0" w:lastRowFirstColumn="0" w:lastRowLastColumn="0"/>
-              <w:rPr>
-                <w:rFonts w:ascii="Avenir" w:eastAsia="Avenir" w:hAnsi="Avenir" w:cs="Avenir"/>
-                <w:color w:val="000000"/>
-              </w:rPr>
-            </w:pPr>
-            <w:r>
-              <w:rPr>
-                <w:rFonts w:ascii="Avenir" w:eastAsia="Avenir" w:hAnsi="Avenir" w:cs="Avenir"/>
-                <w:color w:val="000000"/>
-              </w:rPr>
-              <w:t xml:space="preserve">No</w:t>
-            </w:r>
-            <w:proofErr w:type="spellStart"/>
-            <w:r>
-              <w:rPr>
-                <w:rFonts w:ascii="Avenir" w:eastAsia="Avenir" w:hAnsi="Avenir" w:cs="Avenir"/>
-                <w:color w:val="000000"/>
-              </w:rPr>
-              <w:t/>
-            </w:r>
-            <w:proofErr w:type="spellEnd"/>
-            <w:r>
-              <w:rPr>
-                <w:rFonts w:ascii="Avenir" w:eastAsia="Avenir" w:hAnsi="Avenir" w:cs="Avenir"/>
-                <w:color w:val="000000"/>
-              </w:rPr>
-              <w:t/>
-            </w:r>
-          </w:p>
-        </w:tc>
-      </w:tr>
-      <w:tr>
-        <w:trPr>
-          <w:trHeight w:val="311"/>
-        </w:trPr>
-        <w:tc>
-          <w:tcPr>
-            <w:cnfStyle w:val="001000000000" w:firstRow="0" w:lastRow="0" w:firstColumn="1" w:lastColumn="0" w:oddVBand="0" w:evenVBand="0" w:oddHBand="0" w:evenHBand="0" w:firstRowFirstColumn="0" w:firstRowLastColumn="0" w:lastRowFirstColumn="0" w:lastRowLastColumn="0"/>
-            <w:tcW w:w="5387" w:type="dxa"/>
-          </w:tcPr>
-          <w:p>
-            <w:pPr>
-              <w:tabs>
-                <w:tab w:val="left" w:pos="1056"/>
-              </w:tabs>
-              <w:spacing w:before="20" w:after="20"/>
-              <w:rPr>
-                <w:rFonts w:ascii="Avenir" w:eastAsia="Avenir" w:hAnsi="Avenir" w:cs="Avenir"/>
-                <w:b w:val="0"/>
-                <w:color w:val="000000"/>
-              </w:rPr>
-            </w:pPr>
-            <w:r>
-              <w:rPr>
-                <w:rFonts w:ascii="Avenir" w:eastAsia="Avenir" w:hAnsi="Avenir" w:cs="Avenir"/>
-                <w:b w:val="0"/>
-                <w:color w:val="000000"/>
-              </w:rPr>
-              <w:t>Marketing</w:t>
-            </w:r>
-          </w:p>
-        </w:tc>
-        <w:tc>
-          <w:tcPr>
-            <w:tcW w:w="4536" w:type="dxa"/>
-          </w:tcPr>
-          <w:p>
-            <w:pPr>
-              <w:spacing w:before="20" w:after="20"/>
-              <w:jc w:val="center"/>
-              <w:cnfStyle w:val="000000000000" w:firstRow="0" w:lastRow="0" w:firstColumn="0" w:lastColumn="0" w:oddVBand="0" w:evenVBand="0" w:oddHBand="0" w:evenHBand="0" w:firstRowFirstColumn="0" w:firstRowLastColumn="0" w:lastRowFirstColumn="0" w:lastRowLastColumn="0"/>
-              <w:rPr>
-                <w:rFonts w:ascii="Avenir" w:eastAsia="Avenir" w:hAnsi="Avenir" w:cs="Avenir"/>
-                <w:color w:val="000000"/>
-              </w:rPr>
-            </w:pPr>
-            <w:r>
-              <w:rPr>
-                <w:rFonts w:ascii="Avenir" w:eastAsia="Avenir" w:hAnsi="Avenir" w:cs="Avenir"/>
-                <w:color w:val="000000"/>
-              </w:rPr>
-              <w:t xml:space="preserve">No</w:t>
-            </w:r>
-            <w:proofErr w:type="spellStart"/>
-            <w:r>
-              <w:rPr>
-                <w:rFonts w:ascii="Avenir" w:eastAsia="Avenir" w:hAnsi="Avenir" w:cs="Avenir"/>
-                <w:color w:val="000000"/>
-              </w:rPr>
-              <w:t/>
-            </w:r>
-            <w:proofErr w:type="spellEnd"/>
-            <w:r>
-              <w:rPr>
-                <w:rFonts w:ascii="Avenir" w:eastAsia="Avenir" w:hAnsi="Avenir" w:cs="Avenir"/>
-                <w:color w:val="000000"/>
-              </w:rPr>
-              <w:t/>
-            </w:r>
-          </w:p>
-        </w:tc>
-      </w:tr>
-      <w:tr>
-        <w:trPr>
-          <w:cnfStyle w:val="000000100000" w:firstRow="0" w:lastRow="0" w:firstColumn="0" w:lastColumn="0" w:oddVBand="0" w:evenVBand="0" w:oddHBand="1" w:evenHBand="0" w:firstRowFirstColumn="0" w:firstRowLastColumn="0" w:lastRowFirstColumn="0" w:lastRowLastColumn="0"/>
-          <w:trHeight w:val="311"/>
-        </w:trPr>
-        <w:tc>
-          <w:tcPr>
-            <w:cnfStyle w:val="001000000000" w:firstRow="0" w:lastRow="0" w:firstColumn="1" w:lastColumn="0" w:oddVBand="0" w:evenVBand="0" w:oddHBand="0" w:evenHBand="0" w:firstRowFirstColumn="0" w:firstRowLastColumn="0" w:lastRowFirstColumn="0" w:lastRowLastColumn="0"/>
-            <w:tcW w:w="5387" w:type="dxa"/>
-          </w:tcPr>
-          <w:p>
-            <w:pPr>
-              <w:tabs>
-                <w:tab w:val="left" w:pos="1056"/>
-              </w:tabs>
-              <w:spacing w:before="20" w:after="20"/>
-              <w:rPr>
-                <w:rFonts w:ascii="Avenir" w:eastAsia="Avenir" w:hAnsi="Avenir" w:cs="Avenir"/>
-                <w:b w:val="0"/>
-                <w:color w:val="000000"/>
-              </w:rPr>
-            </w:pPr>
-            <w:r>
-              <w:rPr>
-                <w:rFonts w:ascii="Avenir" w:eastAsia="Avenir" w:hAnsi="Avenir" w:cs="Avenir"/>
-                <w:b w:val="0"/>
-                <w:color w:val="000000"/>
-              </w:rPr>
-              <w:t>Mathematics and Statistics</w:t>
-            </w:r>
-          </w:p>
-        </w:tc>
-        <w:tc>
-          <w:tcPr>
-            <w:tcW w:w="4536" w:type="dxa"/>
-          </w:tcPr>
-          <w:p>
-            <w:pPr>
-              <w:spacing w:before="20" w:after="20"/>
-              <w:jc w:val="center"/>
-              <w:cnfStyle w:val="000000100000" w:firstRow="0" w:lastRow="0" w:firstColumn="0" w:lastColumn="0" w:oddVBand="0" w:evenVBand="0" w:oddHBand="1" w:evenHBand="0" w:firstRowFirstColumn="0" w:firstRowLastColumn="0" w:lastRowFirstColumn="0" w:lastRowLastColumn="0"/>
-              <w:rPr>
-                <w:rFonts w:ascii="Avenir" w:eastAsia="Avenir" w:hAnsi="Avenir" w:cs="Avenir"/>
-                <w:color w:val="000000"/>
-              </w:rPr>
-            </w:pPr>
-            <w:r>
-              <w:rPr>
-                <w:rFonts w:ascii="Avenir" w:eastAsia="Avenir" w:hAnsi="Avenir" w:cs="Avenir"/>
-                <w:color w:val="000000"/>
-              </w:rPr>
-              <w:t xml:space="preserve">No</w:t>
-            </w:r>
-            <w:proofErr w:type="spellStart"/>
-            <w:r>
-              <w:rPr>
-                <w:rFonts w:ascii="Avenir" w:eastAsia="Avenir" w:hAnsi="Avenir" w:cs="Avenir"/>
-                <w:color w:val="000000"/>
-              </w:rPr>
-              <w:t/>
-            </w:r>
-            <w:proofErr w:type="spellEnd"/>
-            <w:r>
-              <w:rPr>
-                <w:rFonts w:ascii="Avenir" w:eastAsia="Avenir" w:hAnsi="Avenir" w:cs="Avenir"/>
-                <w:color w:val="000000"/>
-              </w:rPr>
-              <w:t/>
-            </w:r>
-          </w:p>
-        </w:tc>
-      </w:tr>
-      <w:tr>
-        <w:trPr>
-          <w:trHeight w:val="311"/>
-        </w:trPr>
-        <w:tc>
-          <w:tcPr>
-            <w:cnfStyle w:val="001000000000" w:firstRow="0" w:lastRow="0" w:firstColumn="1" w:lastColumn="0" w:oddVBand="0" w:evenVBand="0" w:oddHBand="0" w:evenHBand="0" w:firstRowFirstColumn="0" w:firstRowLastColumn="0" w:lastRowFirstColumn="0" w:lastRowLastColumn="0"/>
-            <w:tcW w:w="5387" w:type="dxa"/>
-          </w:tcPr>
-          <w:p>
-            <w:pPr>
-              <w:tabs>
-                <w:tab w:val="left" w:pos="1056"/>
-              </w:tabs>
-              <w:spacing w:before="20" w:after="20"/>
-              <w:rPr>
-                <w:rFonts w:ascii="Avenir" w:eastAsia="Avenir" w:hAnsi="Avenir" w:cs="Avenir"/>
-                <w:b w:val="0"/>
-                <w:color w:val="000000"/>
-              </w:rPr>
-            </w:pPr>
-            <w:r>
-              <w:rPr>
-                <w:rFonts w:ascii="Avenir" w:eastAsia="Avenir" w:hAnsi="Avenir" w:cs="Avenir"/>
-                <w:b w:val="0"/>
-                <w:color w:val="000000"/>
-              </w:rPr>
-              <w:t>Robotics</w:t>
-            </w:r>
-          </w:p>
-        </w:tc>
-        <w:tc>
-          <w:tcPr>
-            <w:tcW w:w="4536" w:type="dxa"/>
-          </w:tcPr>
-          <w:p>
-            <w:pPr>
-              <w:spacing w:before="20" w:after="20"/>
-              <w:jc w:val="center"/>
-              <w:cnfStyle w:val="000000000000" w:firstRow="0" w:lastRow="0" w:firstColumn="0" w:lastColumn="0" w:oddVBand="0" w:evenVBand="0" w:oddHBand="0" w:evenHBand="0" w:firstRowFirstColumn="0" w:firstRowLastColumn="0" w:lastRowFirstColumn="0" w:lastRowLastColumn="0"/>
-              <w:rPr>
-                <w:rFonts w:ascii="Avenir" w:eastAsia="Avenir" w:hAnsi="Avenir" w:cs="Avenir"/>
-                <w:color w:val="000000"/>
-              </w:rPr>
-            </w:pPr>
-            <w:r>
-              <w:rPr>
-                <w:rFonts w:ascii="Avenir" w:eastAsia="Avenir" w:hAnsi="Avenir" w:cs="Avenir"/>
-                <w:color w:val="000000"/>
-              </w:rPr>
-              <w:t xml:space="preserve">No</w:t>
-            </w:r>
-            <w:proofErr w:type="spellStart"/>
-            <w:r>
-              <w:rPr>
-                <w:rFonts w:ascii="Avenir" w:eastAsia="Avenir" w:hAnsi="Avenir" w:cs="Avenir"/>
-                <w:color w:val="000000"/>
-              </w:rPr>
-              <w:t/>
-            </w:r>
-            <w:proofErr w:type="spellEnd"/>
-            <w:r>
-              <w:rPr>
-                <w:rFonts w:ascii="Avenir" w:eastAsia="Avenir" w:hAnsi="Avenir" w:cs="Avenir"/>
-                <w:color w:val="000000"/>
-              </w:rPr>
-              <w:t/>
-            </w:r>
-          </w:p>
-        </w:tc>
-      </w:tr>
-      <w:tr>
-        <w:trPr>
-          <w:cnfStyle w:val="000000100000" w:firstRow="0" w:lastRow="0" w:firstColumn="0" w:lastColumn="0" w:oddVBand="0" w:evenVBand="0" w:oddHBand="1" w:evenHBand="0" w:firstRowFirstColumn="0" w:firstRowLastColumn="0" w:lastRowFirstColumn="0" w:lastRowLastColumn="0"/>
-          <w:trHeight w:val="311"/>
-        </w:trPr>
-        <w:tc>
-          <w:tcPr>
-            <w:cnfStyle w:val="001000000000" w:firstRow="0" w:lastRow="0" w:firstColumn="1" w:lastColumn="0" w:oddVBand="0" w:evenVBand="0" w:oddHBand="0" w:evenHBand="0" w:firstRowFirstColumn="0" w:firstRowLastColumn="0" w:lastRowFirstColumn="0" w:lastRowLastColumn="0"/>
-            <w:tcW w:w="5387" w:type="dxa"/>
-          </w:tcPr>
-          <w:p>
-            <w:pPr>
-              <w:tabs>
-                <w:tab w:val="left" w:pos="1056"/>
-              </w:tabs>
-              <w:spacing w:before="20" w:after="20"/>
-              <w:rPr>
-                <w:rFonts w:ascii="Avenir" w:eastAsia="Avenir" w:hAnsi="Avenir" w:cs="Avenir"/>
-                <w:b w:val="0"/>
-                <w:color w:val="000000"/>
-              </w:rPr>
-            </w:pPr>
-            <w:r>
-              <w:rPr>
-                <w:rFonts w:ascii="Avenir" w:eastAsia="Avenir" w:hAnsi="Avenir" w:cs="Avenir"/>
-                <w:b w:val="0"/>
-                <w:color w:val="000000"/>
-              </w:rPr>
-              <w:t>Manufacturing</w:t>
-            </w:r>
-          </w:p>
-        </w:tc>
-        <w:tc>
-          <w:tcPr>
-            <w:tcW w:w="4536" w:type="dxa"/>
-          </w:tcPr>
-          <w:p>
-            <w:pPr>
-              <w:spacing w:before="20" w:after="20"/>
-              <w:jc w:val="center"/>
-              <w:cnfStyle w:val="000000100000" w:firstRow="0" w:lastRow="0" w:firstColumn="0" w:lastColumn="0" w:oddVBand="0" w:evenVBand="0" w:oddHBand="1" w:evenHBand="0" w:firstRowFirstColumn="0" w:firstRowLastColumn="0" w:lastRowFirstColumn="0" w:lastRowLastColumn="0"/>
-              <w:rPr>
-                <w:rFonts w:ascii="Avenir" w:eastAsia="Avenir" w:hAnsi="Avenir" w:cs="Avenir"/>
-                <w:color w:val="000000"/>
-              </w:rPr>
-            </w:pPr>
-            <w:r>
-              <w:rPr>
-                <w:rFonts w:ascii="Avenir" w:eastAsia="Avenir" w:hAnsi="Avenir" w:cs="Avenir"/>
-                <w:color w:val="000000"/>
-              </w:rPr>
-              <w:t xml:space="preserve">No</w:t>
-            </w:r>
-            <w:proofErr w:type="spellStart"/>
-            <w:r>
-              <w:rPr>
-                <w:rFonts w:ascii="Avenir" w:eastAsia="Avenir" w:hAnsi="Avenir" w:cs="Avenir"/>
-                <w:color w:val="000000"/>
-              </w:rPr>
-              <w:t/>
-            </w:r>
-            <w:proofErr w:type="spellEnd"/>
-            <w:r>
-              <w:rPr>
-                <w:rFonts w:ascii="Avenir" w:eastAsia="Avenir" w:hAnsi="Avenir" w:cs="Avenir"/>
-                <w:color w:val="000000"/>
-              </w:rPr>
-              <w:t/>
-            </w:r>
-          </w:p>
-        </w:tc>
-      </w:tr>
-      <w:tr>
-        <w:trPr>
-          <w:trHeight w:val="311"/>
-        </w:trPr>
-        <w:tc>
-          <w:tcPr>
-            <w:cnfStyle w:val="001000000000" w:firstRow="0" w:lastRow="0" w:firstColumn="1" w:lastColumn="0" w:oddVBand="0" w:evenVBand="0" w:oddHBand="0" w:evenHBand="0" w:firstRowFirstColumn="0" w:firstRowLastColumn="0" w:lastRowFirstColumn="0" w:lastRowLastColumn="0"/>
-            <w:tcW w:w="5387" w:type="dxa"/>
-          </w:tcPr>
-          <w:p>
-            <w:pPr>
-              <w:tabs>
-                <w:tab w:val="left" w:pos="1056"/>
-              </w:tabs>
-              <w:spacing w:before="20" w:after="20"/>
-              <w:rPr>
-                <w:rFonts w:ascii="Avenir" w:eastAsia="Avenir" w:hAnsi="Avenir" w:cs="Avenir"/>
-                <w:b w:val="0"/>
-                <w:color w:val="000000"/>
-              </w:rPr>
-            </w:pPr>
-            <w:r>
-              <w:rPr>
-                <w:rFonts w:ascii="Avenir" w:eastAsia="Avenir" w:hAnsi="Avenir" w:cs="Avenir"/>
-                <w:b w:val="0"/>
-                <w:color w:val="000000"/>
-              </w:rPr>
-              <w:t>Computational Fluid Dynamics</w:t>
-            </w:r>
-          </w:p>
-        </w:tc>
-        <w:tc>
-          <w:tcPr>
-            <w:tcW w:w="4536" w:type="dxa"/>
-          </w:tcPr>
-          <w:p>
-            <w:pPr>
-              <w:spacing w:before="20" w:after="20"/>
-              <w:jc w:val="center"/>
-              <w:cnfStyle w:val="000000000000" w:firstRow="0" w:lastRow="0" w:firstColumn="0" w:lastColumn="0" w:oddVBand="0" w:evenVBand="0" w:oddHBand="0" w:evenHBand="0" w:firstRowFirstColumn="0" w:firstRowLastColumn="0" w:lastRowFirstColumn="0" w:lastRowLastColumn="0"/>
-              <w:rPr>
-                <w:rFonts w:ascii="Avenir" w:eastAsia="Avenir" w:hAnsi="Avenir" w:cs="Avenir"/>
-                <w:color w:val="000000"/>
-              </w:rPr>
-            </w:pPr>
-            <w:r>
-              <w:rPr>
-                <w:rFonts w:ascii="Avenir" w:eastAsia="Avenir" w:hAnsi="Avenir" w:cs="Avenir"/>
-                <w:color w:val="000000"/>
-              </w:rPr>
-              <w:t xml:space="preserve">No</w:t>
-            </w:r>
-            <w:proofErr w:type="spellStart"/>
-            <w:r>
-              <w:rPr>
-                <w:rFonts w:ascii="Avenir" w:eastAsia="Avenir" w:hAnsi="Avenir" w:cs="Avenir"/>
-                <w:color w:val="000000"/>
-              </w:rPr>
-              <w:t/>
-            </w:r>
-            <w:proofErr w:type="spellEnd"/>
-            <w:r>
-              <w:rPr>
-                <w:rFonts w:ascii="Avenir" w:eastAsia="Avenir" w:hAnsi="Avenir" w:cs="Avenir"/>
-                <w:color w:val="000000"/>
-              </w:rPr>
-              <w:t/>
-            </w:r>
-          </w:p>
-        </w:tc>
-      </w:tr>
-      <w:tr>
-        <w:trPr>
-          <w:cnfStyle w:val="000000100000" w:firstRow="0" w:lastRow="0" w:firstColumn="0" w:lastColumn="0" w:oddVBand="0" w:evenVBand="0" w:oddHBand="1" w:evenHBand="0" w:firstRowFirstColumn="0" w:firstRowLastColumn="0" w:lastRowFirstColumn="0" w:lastRowLastColumn="0"/>
-          <w:trHeight w:val="311"/>
-        </w:trPr>
-        <w:tc>
-          <w:tcPr>
-            <w:cnfStyle w:val="001000000000" w:firstRow="0" w:lastRow="0" w:firstColumn="1" w:lastColumn="0" w:oddVBand="0" w:evenVBand="0" w:oddHBand="0" w:evenHBand="0" w:firstRowFirstColumn="0" w:firstRowLastColumn="0" w:lastRowFirstColumn="0" w:lastRowLastColumn="0"/>
-            <w:tcW w:w="5387" w:type="dxa"/>
-          </w:tcPr>
-          <w:p>
-            <w:pPr>
-              <w:tabs>
-                <w:tab w:val="left" w:pos="1056"/>
-              </w:tabs>
-              <w:spacing w:before="20" w:after="20"/>
-              <w:rPr>
-                <w:rFonts w:ascii="Avenir" w:eastAsia="Avenir" w:hAnsi="Avenir" w:cs="Avenir"/>
-                <w:b w:val="0"/>
-                <w:color w:val="000000"/>
-              </w:rPr>
-            </w:pPr>
-            <w:r>
-              <w:rPr>
-                <w:rFonts w:ascii="Avenir" w:eastAsia="Avenir" w:hAnsi="Avenir" w:cs="Avenir"/>
-                <w:b w:val="0"/>
-                <w:color w:val="000000"/>
-              </w:rPr>
-              <w:t>Mining Methods and Safety</w:t>
-            </w:r>
-          </w:p>
-        </w:tc>
-        <w:tc>
-          <w:tcPr>
-            <w:tcW w:w="4536" w:type="dxa"/>
-          </w:tcPr>
-          <w:p>
-            <w:pPr>
-              <w:spacing w:before="20" w:after="20"/>
-              <w:jc w:val="center"/>
-              <w:cnfStyle w:val="000000100000" w:firstRow="0" w:lastRow="0" w:firstColumn="0" w:lastColumn="0" w:oddVBand="0" w:evenVBand="0" w:oddHBand="1" w:evenHBand="0" w:firstRowFirstColumn="0" w:firstRowLastColumn="0" w:lastRowFirstColumn="0" w:lastRowLastColumn="0"/>
-              <w:rPr>
-                <w:rFonts w:ascii="Avenir" w:eastAsia="Avenir" w:hAnsi="Avenir" w:cs="Avenir"/>
-                <w:color w:val="000000"/>
-              </w:rPr>
-            </w:pPr>
-            <w:r>
-              <w:rPr>
-                <w:rFonts w:ascii="Avenir" w:eastAsia="Avenir" w:hAnsi="Avenir" w:cs="Avenir"/>
-                <w:color w:val="000000"/>
-              </w:rPr>
-              <w:t xml:space="preserve">No</w:t>
-            </w:r>
-            <w:proofErr w:type="spellStart"/>
-            <w:r>
-              <w:rPr>
-                <w:rFonts w:ascii="Avenir" w:eastAsia="Avenir" w:hAnsi="Avenir" w:cs="Avenir"/>
-                <w:color w:val="000000"/>
-              </w:rPr>
-              <w:t/>
-            </w:r>
-            <w:proofErr w:type="spellEnd"/>
-            <w:r>
-              <w:rPr>
-                <w:rFonts w:ascii="Avenir" w:eastAsia="Avenir" w:hAnsi="Avenir" w:cs="Avenir"/>
-                <w:color w:val="000000"/>
-              </w:rPr>
-              <w:t/>
-            </w:r>
-          </w:p>
-        </w:tc>
-      </w:tr>
-      <w:tr>
-        <w:trPr>
-          <w:trHeight w:val="311"/>
-        </w:trPr>
-        <w:tc>
-          <w:tcPr>
-            <w:cnfStyle w:val="001000000000" w:firstRow="0" w:lastRow="0" w:firstColumn="1" w:lastColumn="0" w:oddVBand="0" w:evenVBand="0" w:oddHBand="0" w:evenHBand="0" w:firstRowFirstColumn="0" w:firstRowLastColumn="0" w:lastRowFirstColumn="0" w:lastRowLastColumn="0"/>
-            <w:tcW w:w="5387" w:type="dxa"/>
-          </w:tcPr>
-          <w:p>
-            <w:pPr>
-              <w:tabs>
-                <w:tab w:val="left" w:pos="1056"/>
-              </w:tabs>
-              <w:spacing w:before="20" w:after="20"/>
-              <w:rPr>
-                <w:rFonts w:ascii="Avenir" w:eastAsia="Avenir" w:hAnsi="Avenir" w:cs="Avenir"/>
-                <w:b w:val="0"/>
-                <w:color w:val="000000"/>
-              </w:rPr>
-            </w:pPr>
-            <w:r>
-              <w:rPr>
-                <w:rFonts w:ascii="Avenir" w:eastAsia="Avenir" w:hAnsi="Avenir" w:cs="Avenir"/>
-                <w:b w:val="0"/>
-                <w:color w:val="000000"/>
-              </w:rPr>
-              <w:t>Material Handling Engineering</w:t>
-            </w:r>
-          </w:p>
-        </w:tc>
-        <w:tc>
-          <w:tcPr>
-            <w:tcW w:w="4536" w:type="dxa"/>
-          </w:tcPr>
-          <w:p>
-            <w:pPr>
-              <w:spacing w:before="20" w:after="20"/>
-              <w:jc w:val="center"/>
-              <w:cnfStyle w:val="000000000000" w:firstRow="0" w:lastRow="0" w:firstColumn="0" w:lastColumn="0" w:oddVBand="0" w:evenVBand="0" w:oddHBand="0" w:evenHBand="0" w:firstRowFirstColumn="0" w:firstRowLastColumn="0" w:lastRowFirstColumn="0" w:lastRowLastColumn="0"/>
-              <w:rPr>
-                <w:rFonts w:ascii="Avenir" w:eastAsia="Avenir" w:hAnsi="Avenir" w:cs="Avenir"/>
-                <w:color w:val="000000"/>
-              </w:rPr>
-            </w:pPr>
-            <w:r>
-              <w:rPr>
-                <w:rFonts w:ascii="Avenir" w:eastAsia="Avenir" w:hAnsi="Avenir" w:cs="Avenir"/>
-                <w:color w:val="000000"/>
-              </w:rPr>
-              <w:t xml:space="preserve">No</w:t>
-            </w:r>
-            <w:proofErr w:type="spellStart"/>
-            <w:r>
-              <w:rPr>
-                <w:rFonts w:ascii="Avenir" w:eastAsia="Avenir" w:hAnsi="Avenir" w:cs="Avenir"/>
-                <w:color w:val="000000"/>
-              </w:rPr>
-              <w:t/>
-            </w:r>
-            <w:proofErr w:type="spellEnd"/>
-            <w:r>
-              <w:rPr>
-                <w:rFonts w:ascii="Avenir" w:eastAsia="Avenir" w:hAnsi="Avenir" w:cs="Avenir"/>
-                <w:color w:val="000000"/>
-              </w:rPr>
-              <w:t/>
-            </w:r>
-          </w:p>
-        </w:tc>
-      </w:tr>
-      <w:tr>
-        <w:trPr>
-          <w:cnfStyle w:val="000000100000" w:firstRow="0" w:lastRow="0" w:firstColumn="0" w:lastColumn="0" w:oddVBand="0" w:evenVBand="0" w:oddHBand="1" w:evenHBand="0" w:firstRowFirstColumn="0" w:firstRowLastColumn="0" w:lastRowFirstColumn="0" w:lastRowLastColumn="0"/>
-          <w:trHeight w:val="311"/>
-        </w:trPr>
-        <w:tc>
-          <w:tcPr>
-            <w:cnfStyle w:val="001000000000" w:firstRow="0" w:lastRow="0" w:firstColumn="1" w:lastColumn="0" w:oddVBand="0" w:evenVBand="0" w:oddHBand="0" w:evenHBand="0" w:firstRowFirstColumn="0" w:firstRowLastColumn="0" w:lastRowFirstColumn="0" w:lastRowLastColumn="0"/>
-            <w:tcW w:w="5387" w:type="dxa"/>
-          </w:tcPr>
-          <w:p>
-            <w:pPr>
-              <w:tabs>
-                <w:tab w:val="left" w:pos="1056"/>
-              </w:tabs>
-              <w:spacing w:before="20" w:after="20"/>
-              <w:rPr>
-                <w:rFonts w:ascii="Avenir" w:eastAsia="Avenir" w:hAnsi="Avenir" w:cs="Avenir"/>
-                <w:b w:val="0"/>
-                <w:color w:val="000000"/>
-              </w:rPr>
-            </w:pPr>
-            <w:r>
-              <w:rPr>
-                <w:rFonts w:ascii="Avenir" w:eastAsia="Avenir" w:hAnsi="Avenir" w:cs="Avenir"/>
-                <w:b w:val="0"/>
-                <w:color w:val="000000"/>
-              </w:rPr>
-              <w:t>Petroleum Production Operations</w:t>
-            </w:r>
-          </w:p>
-        </w:tc>
-        <w:tc>
-          <w:tcPr>
-            <w:tcW w:w="4536" w:type="dxa"/>
-          </w:tcPr>
-          <w:p>
-            <w:pPr>
-              <w:spacing w:before="20" w:after="20"/>
-              <w:jc w:val="center"/>
-              <w:cnfStyle w:val="000000100000" w:firstRow="0" w:lastRow="0" w:firstColumn="0" w:lastColumn="0" w:oddVBand="0" w:evenVBand="0" w:oddHBand="1" w:evenHBand="0" w:firstRowFirstColumn="0" w:firstRowLastColumn="0" w:lastRowFirstColumn="0" w:lastRowLastColumn="0"/>
-              <w:rPr>
-                <w:rFonts w:ascii="Avenir" w:eastAsia="Avenir" w:hAnsi="Avenir" w:cs="Avenir"/>
-                <w:color w:val="000000"/>
-              </w:rPr>
-            </w:pPr>
-            <w:r>
-              <w:rPr>
-                <w:rFonts w:ascii="Avenir" w:eastAsia="Avenir" w:hAnsi="Avenir" w:cs="Avenir"/>
-                <w:color w:val="000000"/>
-              </w:rPr>
-              <w:t xml:space="preserve">No</w:t>
-            </w:r>
-            <w:proofErr w:type="spellStart"/>
-            <w:r>
-              <w:rPr>
-                <w:rFonts w:ascii="Avenir" w:eastAsia="Avenir" w:hAnsi="Avenir" w:cs="Avenir"/>
-                <w:color w:val="000000"/>
-              </w:rPr>
-              <w:t/>
-            </w:r>
-            <w:proofErr w:type="spellEnd"/>
-            <w:r>
-              <w:rPr>
-                <w:rFonts w:ascii="Avenir" w:eastAsia="Avenir" w:hAnsi="Avenir" w:cs="Avenir"/>
-                <w:color w:val="000000"/>
-              </w:rPr>
-              <w:t/>
-            </w:r>
-          </w:p>
-        </w:tc>
-      </w:tr>
-      <w:tr>
-        <w:trPr>
-          <w:trHeight w:val="311"/>
-        </w:trPr>
-        <w:tc>
-          <w:tcPr>
-            <w:cnfStyle w:val="001000000000" w:firstRow="0" w:lastRow="0" w:firstColumn="1" w:lastColumn="0" w:oddVBand="0" w:evenVBand="0" w:oddHBand="0" w:evenHBand="0" w:firstRowFirstColumn="0" w:firstRowLastColumn="0" w:lastRowFirstColumn="0" w:lastRowLastColumn="0"/>
-            <w:tcW w:w="5387" w:type="dxa"/>
-          </w:tcPr>
-          <w:p>
-            <w:pPr>
-              <w:tabs>
-                <w:tab w:val="left" w:pos="1056"/>
-              </w:tabs>
-              <w:spacing w:before="20" w:after="20"/>
-              <w:rPr>
-                <w:rFonts w:ascii="Avenir" w:eastAsia="Avenir" w:hAnsi="Avenir" w:cs="Avenir"/>
-                <w:b w:val="0"/>
-                <w:color w:val="000000"/>
-              </w:rPr>
-            </w:pPr>
-            <w:r>
-              <w:rPr>
-                <w:rFonts w:ascii="Avenir" w:eastAsia="Avenir" w:hAnsi="Avenir" w:cs="Avenir"/>
-                <w:b w:val="0"/>
-                <w:color w:val="000000"/>
-              </w:rPr>
-              <w:t>High Energy Physics</w:t>
-            </w:r>
-          </w:p>
-        </w:tc>
-        <w:tc>
-          <w:tcPr>
-            <w:tcW w:w="4536" w:type="dxa"/>
-          </w:tcPr>
-          <w:p>
-            <w:pPr>
-              <w:spacing w:before="20" w:after="20"/>
-              <w:jc w:val="center"/>
-              <w:cnfStyle w:val="000000000000" w:firstRow="0" w:lastRow="0" w:firstColumn="0" w:lastColumn="0" w:oddVBand="0" w:evenVBand="0" w:oddHBand="0" w:evenHBand="0" w:firstRowFirstColumn="0" w:firstRowLastColumn="0" w:lastRowFirstColumn="0" w:lastRowLastColumn="0"/>
-              <w:rPr>
-                <w:rFonts w:ascii="Avenir" w:eastAsia="Avenir" w:hAnsi="Avenir" w:cs="Avenir"/>
-                <w:color w:val="000000"/>
-              </w:rPr>
-            </w:pPr>
-            <w:r>
-              <w:rPr>
-                <w:rFonts w:ascii="Avenir" w:eastAsia="Avenir" w:hAnsi="Avenir" w:cs="Avenir"/>
-                <w:color w:val="000000"/>
-              </w:rPr>
-              <w:t xml:space="preserve">No</w:t>
-            </w:r>
-            <w:proofErr w:type="spellStart"/>
-            <w:r>
-              <w:rPr>
-                <w:rFonts w:ascii="Avenir" w:eastAsia="Avenir" w:hAnsi="Avenir" w:cs="Avenir"/>
-                <w:color w:val="000000"/>
-              </w:rPr>
-              <w:t/>
-            </w:r>
-            <w:proofErr w:type="spellEnd"/>
-            <w:r>
-              <w:rPr>
-                <w:rFonts w:ascii="Avenir" w:eastAsia="Avenir" w:hAnsi="Avenir" w:cs="Avenir"/>
-                <w:color w:val="000000"/>
-              </w:rPr>
-              <w:t/>
-            </w:r>
-          </w:p>
-        </w:tc>
-      </w:tr>
-      <w:tr>
-        <w:trPr>
-          <w:cnfStyle w:val="000000100000" w:firstRow="0" w:lastRow="0" w:firstColumn="0" w:lastColumn="0" w:oddVBand="0" w:evenVBand="0" w:oddHBand="1" w:evenHBand="0" w:firstRowFirstColumn="0" w:firstRowLastColumn="0" w:lastRowFirstColumn="0" w:lastRowLastColumn="0"/>
-          <w:trHeight w:val="311"/>
-        </w:trPr>
-        <w:tc>
-          <w:tcPr>
-            <w:cnfStyle w:val="001000000000" w:firstRow="0" w:lastRow="0" w:firstColumn="1" w:lastColumn="0" w:oddVBand="0" w:evenVBand="0" w:oddHBand="0" w:evenHBand="0" w:firstRowFirstColumn="0" w:firstRowLastColumn="0" w:lastRowFirstColumn="0" w:lastRowLastColumn="0"/>
-            <w:tcW w:w="5387" w:type="dxa"/>
-          </w:tcPr>
-          <w:p>
-            <w:pPr>
-              <w:tabs>
-                <w:tab w:val="left" w:pos="1056"/>
-              </w:tabs>
-              <w:spacing w:before="20" w:after="20"/>
-              <w:rPr>
-                <w:rFonts w:ascii="Avenir" w:eastAsia="Avenir" w:hAnsi="Avenir" w:cs="Avenir"/>
-                <w:b w:val="0"/>
-                <w:color w:val="000000"/>
-              </w:rPr>
-            </w:pPr>
-            <w:r>
-              <w:rPr>
-                <w:rFonts w:ascii="Avenir" w:eastAsia="Avenir" w:hAnsi="Avenir" w:cs="Avenir"/>
-                <w:b w:val="0"/>
-                <w:color w:val="000000"/>
-              </w:rPr>
-              <w:t>Nanotechnology</w:t>
-            </w:r>
-          </w:p>
-        </w:tc>
-        <w:tc>
-          <w:tcPr>
-            <w:tcW w:w="4536" w:type="dxa"/>
-          </w:tcPr>
-          <w:p>
-            <w:pPr>
-              <w:spacing w:before="20" w:after="20"/>
-              <w:jc w:val="center"/>
-              <w:cnfStyle w:val="000000100000" w:firstRow="0" w:lastRow="0" w:firstColumn="0" w:lastColumn="0" w:oddVBand="0" w:evenVBand="0" w:oddHBand="1" w:evenHBand="0" w:firstRowFirstColumn="0" w:firstRowLastColumn="0" w:lastRowFirstColumn="0" w:lastRowLastColumn="0"/>
-              <w:rPr>
-                <w:rFonts w:ascii="Avenir" w:eastAsia="Avenir" w:hAnsi="Avenir" w:cs="Avenir"/>
-                <w:color w:val="000000"/>
-              </w:rPr>
-            </w:pPr>
-            <w:r>
-              <w:rPr>
-                <w:rFonts w:ascii="Avenir" w:eastAsia="Avenir" w:hAnsi="Avenir" w:cs="Avenir"/>
-                <w:color w:val="000000"/>
-              </w:rPr>
-              <w:t xml:space="preserve">No</w:t>
-            </w:r>
-            <w:bookmarkStart w:id="1" w:name="_GoBack"/>
-            <w:bookmarkEnd w:id="1"/>
-            <w:r>
-              <w:rPr>
-                <w:rFonts w:ascii="Avenir" w:eastAsia="Avenir" w:hAnsi="Avenir" w:cs="Avenir"/>
-                <w:color w:val="000000"/>
-              </w:rPr>
-              <w:t/>
-            </w:r>
-          </w:p>
-        </w:tc>
-      </w:tr>
-    </w:tbl>
-    <w:p>
-      <w:pPr>
-        <w:tabs>
-          <w:tab w:val="left" w:pos="6480"/>
-        </w:tabs>
-        <w:ind w:right="-180"/>
-        <w:jc w:val="both"/>
-        <w:rPr>
-          <w:rFonts w:ascii="Avenir" w:eastAsia="Avenir" w:hAnsi="Avenir" w:cs="Avenir"/>
-          <w:b/>
-          <w:sz w:val="32"/>
-          <w:szCs w:val="32"/>
-        </w:rPr>
-      </w:pPr>
-    </w:p>
-    <w:p>
-      <w:pPr>
-        <w:tabs>
-          <w:tab w:val="left" w:pos="6480"/>
-        </w:tabs>
-        <w:ind w:right="-180"/>
-        <w:jc w:val="both"/>
-        <w:rPr>
-          <w:rFonts w:ascii="Avenir" w:eastAsia="Avenir" w:hAnsi="Avenir" w:cs="Avenir"/>
-          <w:b/>
-          <w:sz w:val="32"/>
-          <w:szCs w:val="32"/>
-        </w:rPr>
-      </w:pPr>
-    </w:p>
-    <w:p>
-      <w:pPr>
-        <w:tabs>
-          <w:tab w:val="left" w:pos="6480"/>
-        </w:tabs>
-        <w:ind w:right="-180"/>
-        <w:jc w:val="both"/>
-        <w:rPr>
-          <w:rFonts w:ascii="Avenir" w:eastAsia="Avenir" w:hAnsi="Avenir" w:cs="Avenir"/>
-          <w:b/>
-          <w:sz w:val="32"/>
-          <w:szCs w:val="32"/>
-        </w:rPr>
-      </w:pPr>
-    </w:p>
-    <w:p>
-      <w:pPr>
-        <w:tabs>
-          <w:tab w:val="left" w:pos="6480"/>
-        </w:tabs>
-        <w:ind w:right="-180"/>
-        <w:jc w:val="both"/>
-        <w:rPr>
-          <w:rFonts w:ascii="Avenir" w:eastAsia="Avenir" w:hAnsi="Avenir" w:cs="Avenir"/>
-          <w:b/>
-          <w:sz w:val="32"/>
-          <w:szCs w:val="32"/>
-          <w:u w:val="single"/>
-          <w:shd w:val="clear" w:color="auto" w:fill="9FC5E8"/>
-        </w:rPr>
-      </w:pPr>
-      <w:r>
-        <w:rPr>
-          <w:rFonts w:ascii="Avenir" w:eastAsia="Avenir" w:hAnsi="Avenir" w:cs="Avenir"/>
-          <w:b/>
-          <w:sz w:val="32"/>
-          <w:szCs w:val="32"/>
-          <w:u w:val="single"/>
-        </w:rPr>
-        <w:t xml:space="preserve">3-Year </w:t>
-      </w:r>
-      <w:proofErr w:type="spellStart"/>
-      <w:r>
-        <w:rPr>
-          <w:rFonts w:ascii="Avenir" w:eastAsia="Avenir" w:hAnsi="Avenir" w:cs="Avenir"/>
-          <w:b/>
-          <w:sz w:val="32"/>
-          <w:szCs w:val="32"/>
-          <w:u w:val="single"/>
-        </w:rPr>
-        <w:t>MSc.Tech</w:t>
-      </w:r>
-      <w:proofErr w:type="spellEnd"/>
-      <w:r>
-        <w:rPr>
-          <w:rFonts w:ascii="Avenir" w:eastAsia="Avenir" w:hAnsi="Avenir" w:cs="Avenir"/>
-          <w:b/>
-          <w:sz w:val="32"/>
-          <w:szCs w:val="32"/>
-          <w:u w:val="single"/>
-        </w:rPr>
-        <w:t xml:space="preserve"> Programs</w:t>
-      </w:r>
-    </w:p>
-    <w:p>
-      <w:pPr>
-        <w:spacing w:before="40" w:after="80"/>
-        <w:ind w:right="-187"/>
-        <w:jc w:val="both"/>
-        <w:rPr>
-          <w:rFonts w:ascii="Avenir" w:eastAsia="Avenir" w:hAnsi="Avenir" w:cs="Avenir"/>
-          <w:b/>
-        </w:rPr>
-      </w:pPr>
-      <w:r>
-        <w:rPr>
-          <w:rFonts w:ascii="Avenir" w:eastAsia="Avenir" w:hAnsi="Avenir" w:cs="Avenir"/>
-        </w:rPr>
-        <w:t xml:space="preserve">Admitted through </w:t>
-      </w:r>
-      <w:r>
-        <w:rPr>
-          <w:rFonts w:ascii="Avenir" w:eastAsia="Avenir" w:hAnsi="Avenir" w:cs="Avenir"/>
-          <w:b/>
           <w:sz w:val="26"/>
           <w:szCs w:val="26"/>
         </w:rPr>
@@ -4881,7 +3202,7 @@
     </w:p>
     <w:tbl>
       <w:tblPr>
-        <w:tblStyle w:val="affc"/>
+        <w:tblStyle w:val="aff0"/>
         <w:tblW w:w="9781" w:type="dxa"/>
         <w:jc w:val="center"/>
         <w:tblBorders>
@@ -4957,7 +3278,29 @@
                 <w:sz w:val="26"/>
                 <w:szCs w:val="26"/>
               </w:rPr>
-              <w:t>Select through Checkbox(es)</w:t>
+              <w:t>Select through Checkbox(</w:t>
+            </w:r>
+            <w:proofErr w:type="spellStart"/>
+            <w:r>
+              <w:rPr>
+                <w:rFonts w:ascii="Avenir" w:eastAsia="Avenir" w:hAnsi="Avenir" w:cs="Avenir"/>
+                <w:b/>
+                <w:color w:val="000000"/>
+                <w:sz w:val="26"/>
+                <w:szCs w:val="26"/>
+              </w:rPr>
+              <w:t>es</w:t>
+            </w:r>
+            <w:proofErr w:type="spellEnd"/>
+            <w:r>
+              <w:rPr>
+                <w:rFonts w:ascii="Avenir" w:eastAsia="Avenir" w:hAnsi="Avenir" w:cs="Avenir"/>
+                <w:b/>
+                <w:color w:val="000000"/>
+                <w:sz w:val="26"/>
+                <w:szCs w:val="26"/>
+              </w:rPr>
+              <w:t>)</w:t>
             </w:r>
           </w:p>
         </w:tc>
@@ -5149,10 +3492,7 @@
     </w:tbl>
     <w:p>
       <w:pPr>
-        <w:tabs>
-          <w:tab w:val="left" w:pos="6480"/>
-        </w:tabs>
-        <w:ind w:right="-187"/>
+        <w:spacing w:line="360" w:lineRule="auto"/>
         <w:jc w:val="both"/>
         <w:rPr>
           <w:rFonts w:ascii="Avenir" w:eastAsia="Avenir" w:hAnsi="Avenir" w:cs="Avenir"/>
@@ -5163,10 +3503,18 @@
     </w:p>
     <w:p>
       <w:pPr>
-        <w:tabs>
-          <w:tab w:val="left" w:pos="6480"/>
-        </w:tabs>
-        <w:ind w:right="-187"/>
+        <w:spacing w:line="360" w:lineRule="auto"/>
+        <w:jc w:val="both"/>
+        <w:rPr>
+          <w:rFonts w:ascii="Avenir" w:eastAsia="Avenir" w:hAnsi="Avenir" w:cs="Avenir"/>
+          <w:sz w:val="16"/>
+          <w:szCs w:val="16"/>
+        </w:rPr>
+      </w:pPr>
+    </w:p>
+    <w:p>
+      <w:pPr>
+        <w:spacing w:line="360" w:lineRule="auto"/>
         <w:jc w:val="both"/>
         <w:rPr>
           <w:rFonts w:ascii="Avenir" w:eastAsia="Avenir" w:hAnsi="Avenir" w:cs="Avenir"/>
@@ -5240,6 +3588,7 @@
         <w:rPr>
           <w:rFonts w:ascii="Avenir" w:eastAsia="Avenir" w:hAnsi="Avenir" w:cs="Avenir"/>
         </w:rPr>
+        <w:lastRenderedPageBreak/>
         <w:t xml:space="preserve">Admitted through </w:t>
       </w:r>
       <w:r>
@@ -5252,7 +3601,7 @@
     </w:p>
     <w:tbl>
       <w:tblPr>
-        <w:tblStyle w:val="affd"/>
+        <w:tblStyle w:val="aff1"/>
         <w:tblW w:w="9781" w:type="dxa"/>
         <w:tblInd w:w="137" w:type="dxa"/>
         <w:tblBorders>
@@ -5326,7 +3675,27 @@
                 <w:sz w:val="26"/>
                 <w:szCs w:val="26"/>
               </w:rPr>
-              <w:t>Select through Checkbox(es)</w:t>
+              <w:t>Select through Checkbox(</w:t>
+            </w:r>
+            <w:proofErr w:type="spellStart"/>
+            <w:r>
+              <w:rPr>
+                <w:rFonts w:ascii="Avenir" w:eastAsia="Avenir" w:hAnsi="Avenir" w:cs="Avenir"/>
+                <w:color w:val="000000"/>
+                <w:sz w:val="26"/>
+                <w:szCs w:val="26"/>
+              </w:rPr>
+              <w:t>es</w:t>
+            </w:r>
+            <w:proofErr w:type="spellEnd"/>
+            <w:r>
+              <w:rPr>
+                <w:rFonts w:ascii="Avenir" w:eastAsia="Avenir" w:hAnsi="Avenir" w:cs="Avenir"/>
+                <w:color w:val="000000"/>
+                <w:sz w:val="26"/>
+                <w:szCs w:val="26"/>
+              </w:rPr>
+              <w:t>)</w:t>
             </w:r>
           </w:p>
         </w:tc>
@@ -5962,7 +4331,6 @@
                 <w:b w:val="0"/>
                 <w:color w:val="000000"/>
               </w:rPr>
-              <w:lastRenderedPageBreak/>
               <w:t>Environmental Engineering</w:t>
             </w:r>
           </w:p>
@@ -6490,54 +4858,6 @@
           <w:rFonts w:ascii="Avenir" w:eastAsia="Avenir" w:hAnsi="Avenir" w:cs="Avenir"/>
           <w:sz w:val="16"/>
           <w:szCs w:val="16"/>
-        </w:rPr>
-      </w:pPr>
-    </w:p>
-    <w:p>
-      <w:pPr>
-        <w:tabs>
-          <w:tab w:val="left" w:pos="6480"/>
-        </w:tabs>
-        <w:ind w:right="-187"/>
-        <w:jc w:val="both"/>
-        <w:rPr>
-          <w:rFonts w:ascii="Avenir" w:eastAsia="Avenir" w:hAnsi="Avenir" w:cs="Avenir"/>
-          <w:b/>
-          <w:sz w:val="32"/>
-          <w:szCs w:val="32"/>
-          <w:u w:val="single"/>
-        </w:rPr>
-      </w:pPr>
-    </w:p>
-    <w:p>
-      <w:pPr>
-        <w:tabs>
-          <w:tab w:val="left" w:pos="6480"/>
-        </w:tabs>
-        <w:ind w:right="-187"/>
-        <w:jc w:val="both"/>
-        <w:rPr>
-          <w:rFonts w:ascii="Avenir" w:eastAsia="Avenir" w:hAnsi="Avenir" w:cs="Avenir"/>
-          <w:b/>
-          <w:sz w:val="32"/>
-          <w:szCs w:val="32"/>
-          <w:u w:val="single"/>
-        </w:rPr>
-      </w:pPr>
-    </w:p>
-    <w:p>
-      <w:pPr>
-        <w:tabs>
-          <w:tab w:val="left" w:pos="6480"/>
-        </w:tabs>
-        <w:ind w:right="-187"/>
-        <w:jc w:val="both"/>
-        <w:rPr>
-          <w:rFonts w:ascii="Avenir" w:eastAsia="Avenir" w:hAnsi="Avenir" w:cs="Avenir"/>
-          <w:b/>
-          <w:sz w:val="32"/>
-          <w:szCs w:val="32"/>
-          <w:u w:val="single"/>
         </w:rPr>
       </w:pPr>
     </w:p>
@@ -6615,7 +4935,7 @@
     </w:p>
     <w:tbl>
       <w:tblPr>
-        <w:tblStyle w:val="affe"/>
+        <w:tblStyle w:val="aff2"/>
         <w:tblW w:w="9644" w:type="dxa"/>
         <w:jc w:val="center"/>
         <w:tblBorders>
@@ -6691,7 +5011,29 @@
                 <w:sz w:val="26"/>
                 <w:szCs w:val="26"/>
               </w:rPr>
-              <w:t>Select through Checkbox(es)</w:t>
+              <w:t>Select through Checkbox(</w:t>
+            </w:r>
+            <w:proofErr w:type="spellStart"/>
+            <w:r>
+              <w:rPr>
+                <w:rFonts w:ascii="Avenir" w:eastAsia="Avenir" w:hAnsi="Avenir" w:cs="Avenir"/>
+                <w:b/>
+                <w:color w:val="000000"/>
+                <w:sz w:val="26"/>
+                <w:szCs w:val="26"/>
+              </w:rPr>
+              <w:t>es</w:t>
+            </w:r>
+            <w:proofErr w:type="spellEnd"/>
+            <w:r>
+              <w:rPr>
+                <w:rFonts w:ascii="Avenir" w:eastAsia="Avenir" w:hAnsi="Avenir" w:cs="Avenir"/>
+                <w:b/>
+                <w:color w:val="000000"/>
+                <w:sz w:val="26"/>
+                <w:szCs w:val="26"/>
+              </w:rPr>
+              <w:t>)</w:t>
             </w:r>
           </w:p>
         </w:tc>
@@ -7200,6 +5542,86 @@
         <w:rPr>
           <w:rFonts w:ascii="Avenir" w:eastAsia="Avenir" w:hAnsi="Avenir" w:cs="Avenir"/>
           <w:b/>
+          <w:sz w:val="16"/>
+          <w:szCs w:val="16"/>
+          <w:u w:val="single"/>
+        </w:rPr>
+      </w:pPr>
+    </w:p>
+    <w:p>
+      <w:pPr>
+        <w:tabs>
+          <w:tab w:val="left" w:pos="6480"/>
+        </w:tabs>
+        <w:ind w:right="-180"/>
+        <w:jc w:val="both"/>
+        <w:rPr>
+          <w:rFonts w:ascii="Avenir" w:eastAsia="Avenir" w:hAnsi="Avenir" w:cs="Avenir"/>
+          <w:b/>
+          <w:sz w:val="16"/>
+          <w:szCs w:val="16"/>
+          <w:u w:val="single"/>
+        </w:rPr>
+      </w:pPr>
+    </w:p>
+    <w:p>
+      <w:pPr>
+        <w:tabs>
+          <w:tab w:val="left" w:pos="6480"/>
+        </w:tabs>
+        <w:ind w:right="-180"/>
+        <w:jc w:val="both"/>
+        <w:rPr>
+          <w:rFonts w:ascii="Avenir" w:eastAsia="Avenir" w:hAnsi="Avenir" w:cs="Avenir"/>
+          <w:b/>
+          <w:sz w:val="16"/>
+          <w:szCs w:val="16"/>
+          <w:u w:val="single"/>
+        </w:rPr>
+      </w:pPr>
+    </w:p>
+    <w:p>
+      <w:pPr>
+        <w:tabs>
+          <w:tab w:val="left" w:pos="6480"/>
+        </w:tabs>
+        <w:ind w:right="-180"/>
+        <w:jc w:val="both"/>
+        <w:rPr>
+          <w:rFonts w:ascii="Avenir" w:eastAsia="Avenir" w:hAnsi="Avenir" w:cs="Avenir"/>
+          <w:b/>
+          <w:sz w:val="32"/>
+          <w:szCs w:val="32"/>
+          <w:u w:val="single"/>
+        </w:rPr>
+      </w:pPr>
+    </w:p>
+    <w:p>
+      <w:pPr>
+        <w:tabs>
+          <w:tab w:val="left" w:pos="6480"/>
+        </w:tabs>
+        <w:ind w:right="-180"/>
+        <w:jc w:val="both"/>
+        <w:rPr>
+          <w:rFonts w:ascii="Avenir" w:eastAsia="Avenir" w:hAnsi="Avenir" w:cs="Avenir"/>
+          <w:b/>
+          <w:sz w:val="32"/>
+          <w:szCs w:val="32"/>
+          <w:u w:val="single"/>
+        </w:rPr>
+      </w:pPr>
+    </w:p>
+    <w:p>
+      <w:pPr>
+        <w:tabs>
+          <w:tab w:val="left" w:pos="6480"/>
+        </w:tabs>
+        <w:ind w:right="-180"/>
+        <w:jc w:val="both"/>
+        <w:rPr>
+          <w:rFonts w:ascii="Avenir" w:eastAsia="Avenir" w:hAnsi="Avenir" w:cs="Avenir"/>
+          <w:b/>
           <w:sz w:val="32"/>
           <w:szCs w:val="32"/>
           <w:u w:val="single"/>
@@ -7233,6 +5655,7 @@
         <w:rPr>
           <w:rFonts w:ascii="Avenir" w:eastAsia="Avenir" w:hAnsi="Avenir" w:cs="Avenir"/>
         </w:rPr>
+        <w:lastRenderedPageBreak/>
         <w:t xml:space="preserve">Admitted through </w:t>
       </w:r>
       <w:r>
@@ -7269,7 +5692,7 @@
     </w:p>
     <w:tbl>
       <w:tblPr>
-        <w:tblStyle w:val="afff"/>
+        <w:tblStyle w:val="aff3"/>
         <w:tblW w:w="9634" w:type="dxa"/>
         <w:jc w:val="center"/>
         <w:tblBorders>
@@ -7345,7 +5768,29 @@
                 <w:sz w:val="26"/>
                 <w:szCs w:val="26"/>
               </w:rPr>
-              <w:t>Select through Checkbox(es)</w:t>
+              <w:t>Select through Checkbox(</w:t>
+            </w:r>
+            <w:proofErr w:type="spellStart"/>
+            <w:r>
+              <w:rPr>
+                <w:rFonts w:ascii="Avenir" w:eastAsia="Avenir" w:hAnsi="Avenir" w:cs="Avenir"/>
+                <w:b/>
+                <w:color w:val="000000"/>
+                <w:sz w:val="26"/>
+                <w:szCs w:val="26"/>
+              </w:rPr>
+              <w:t>es</w:t>
+            </w:r>
+            <w:proofErr w:type="spellEnd"/>
+            <w:r>
+              <w:rPr>
+                <w:rFonts w:ascii="Avenir" w:eastAsia="Avenir" w:hAnsi="Avenir" w:cs="Avenir"/>
+                <w:b/>
+                <w:color w:val="000000"/>
+                <w:sz w:val="26"/>
+                <w:szCs w:val="26"/>
+              </w:rPr>
+              <w:t>)</w:t>
             </w:r>
           </w:p>
         </w:tc>
@@ -7682,7 +6127,7 @@
     </w:p>
     <w:tbl>
       <w:tblPr>
-        <w:tblStyle w:val="afff0"/>
+        <w:tblStyle w:val="aff4"/>
         <w:tblW w:w="10060" w:type="dxa"/>
         <w:jc w:val="center"/>
         <w:tblBorders>
@@ -7697,8 +6142,8 @@
         <w:tblLook w:val="04A0" w:firstRow="1" w:lastRow="0" w:firstColumn="1" w:lastColumn="0" w:noHBand="0" w:noVBand="1"/>
       </w:tblPr>
       <w:tblGrid>
-        <w:gridCol w:w="3256"/>
-        <w:gridCol w:w="6804"/>
+        <w:gridCol w:w="3114"/>
+        <w:gridCol w:w="6946"/>
       </w:tblGrid>
       <w:tr>
         <w:trPr>
@@ -7709,8 +6154,9 @@
         <w:tc>
           <w:tcPr>
             <w:cnfStyle w:val="001000000000" w:firstRow="0" w:lastRow="0" w:firstColumn="1" w:lastColumn="0" w:oddVBand="0" w:evenVBand="0" w:oddHBand="0" w:evenHBand="0" w:firstRowFirstColumn="0" w:firstRowLastColumn="0" w:lastRowFirstColumn="0" w:lastRowLastColumn="0"/>
-            <w:tcW w:w="3256" w:type="dxa"/>
+            <w:tcW w:w="3114" w:type="dxa"/>
             <w:shd w:val="clear" w:color="auto" w:fill="FFFFFF"/>
+            <w:vAlign w:val="center"/>
           </w:tcPr>
           <w:p>
             <w:pPr>
@@ -7736,8 +6182,9 @@
         </w:tc>
         <w:tc>
           <w:tcPr>
-            <w:tcW w:w="6804" w:type="dxa"/>
+            <w:tcW w:w="6946" w:type="dxa"/>
             <w:shd w:val="clear" w:color="auto" w:fill="FFFFFF"/>
+            <w:vAlign w:val="center"/>
           </w:tcPr>
           <w:p>
             <w:pPr>
@@ -7787,14 +6234,15 @@
       <w:tr>
         <w:trPr>
           <w:cnfStyle w:val="000000100000" w:firstRow="0" w:lastRow="0" w:firstColumn="0" w:lastColumn="0" w:oddVBand="0" w:evenVBand="0" w:oddHBand="1" w:evenHBand="0" w:firstRowFirstColumn="0" w:firstRowLastColumn="0" w:lastRowFirstColumn="0" w:lastRowLastColumn="0"/>
-          <w:trHeight w:val="465"/>
+          <w:trHeight w:val="675"/>
           <w:jc w:val="center"/>
         </w:trPr>
         <w:tc>
           <w:tcPr>
             <w:cnfStyle w:val="001000000000" w:firstRow="0" w:lastRow="0" w:firstColumn="1" w:lastColumn="0" w:oddVBand="0" w:evenVBand="0" w:oddHBand="0" w:evenHBand="0" w:firstRowFirstColumn="0" w:firstRowLastColumn="0" w:lastRowFirstColumn="0" w:lastRowLastColumn="0"/>
-            <w:tcW w:w="3256" w:type="dxa"/>
+            <w:tcW w:w="3114" w:type="dxa"/>
             <w:vMerge w:val="restart"/>
+            <w:vAlign w:val="center"/>
           </w:tcPr>
           <w:p>
             <w:pPr>
@@ -7814,17 +6262,17 @@
                 <w:sz w:val="24"/>
                 <w:szCs w:val="24"/>
               </w:rPr>
-              <w:lastRenderedPageBreak/>
               <w:t>Type of Test</w:t>
             </w:r>
           </w:p>
         </w:tc>
         <w:tc>
           <w:tcPr>
-            <w:tcW w:w="6804" w:type="dxa"/>
+            <w:tcW w:w="6946" w:type="dxa"/>
             <w:tcBorders>
               <w:bottom w:val="single" w:sz="4" w:space="0" w:color="auto"/>
             </w:tcBorders>
+            <w:vAlign w:val="center"/>
           </w:tcPr>
           <w:p>
             <w:pPr>
@@ -7844,7 +6292,7 @@
                 <w:sz w:val="24"/>
                 <w:szCs w:val="24"/>
               </w:rPr>
-              <w:t xml:space="preserve">Technical:No</w:t>
+              <w:t xml:space="preserve">Technical:Yes</w:t>
             </w:r>
             <w:proofErr w:type="spellStart"/>
             <w:r>
@@ -7864,7 +6312,7 @@
                 <w:sz w:val="24"/>
                 <w:szCs w:val="24"/>
               </w:rPr>
-              <w:t xml:space="preserve">  </w:t>
+              <w:t/>
             </w:r>
           </w:p>
           <w:p>
@@ -7878,28 +6326,20 @@
                 <w:szCs w:val="24"/>
               </w:rPr>
             </w:pPr>
-            <w:r>
-              <w:rPr>
-                <w:rFonts w:ascii="Avenir" w:eastAsia="Avenir" w:hAnsi="Avenir" w:cs="Avenir"/>
-                <w:color w:val="000000"/>
-                <w:sz w:val="24"/>
-                <w:szCs w:val="24"/>
-              </w:rPr>
-              <w:t xml:space="preserve">  </w:t>
-            </w:r>
           </w:p>
         </w:tc>
       </w:tr>
       <w:tr>
         <w:trPr>
-          <w:trHeight w:val="447"/>
+          <w:trHeight w:val="720"/>
           <w:jc w:val="center"/>
         </w:trPr>
         <w:tc>
           <w:tcPr>
             <w:cnfStyle w:val="001000000000" w:firstRow="0" w:lastRow="0" w:firstColumn="1" w:lastColumn="0" w:oddVBand="0" w:evenVBand="0" w:oddHBand="0" w:evenHBand="0" w:firstRowFirstColumn="0" w:firstRowLastColumn="0" w:lastRowFirstColumn="0" w:lastRowLastColumn="0"/>
-            <w:tcW w:w="3256" w:type="dxa"/>
+            <w:tcW w:w="3114" w:type="dxa"/>
             <w:vMerge/>
+            <w:vAlign w:val="center"/>
           </w:tcPr>
           <w:p>
             <w:pPr>
@@ -7913,11 +6353,12 @@
         </w:tc>
         <w:tc>
           <w:tcPr>
-            <w:tcW w:w="6804" w:type="dxa"/>
+            <w:tcW w:w="6946" w:type="dxa"/>
             <w:tcBorders>
               <w:top w:val="single" w:sz="4" w:space="0" w:color="auto"/>
               <w:bottom w:val="single" w:sz="4" w:space="0" w:color="auto"/>
             </w:tcBorders>
+            <w:vAlign w:val="center"/>
           </w:tcPr>
           <w:p>
             <w:pPr>
@@ -7926,6 +6367,8 @@
               <w:rPr>
                 <w:rFonts w:ascii="Avenir" w:eastAsia="Avenir" w:hAnsi="Avenir" w:cs="Avenir"/>
                 <w:color w:val="000000"/>
+                <w:sz w:val="24"/>
+                <w:szCs w:val="24"/>
               </w:rPr>
             </w:pPr>
             <w:r>
@@ -7957,20 +6400,31 @@
               </w:rPr>
               <w:t/>
             </w:r>
+          </w:p>
+          <w:p>
+            <w:pPr>
+              <w:spacing w:before="10" w:after="10"/>
+              <w:cnfStyle w:val="000000000000" w:firstRow="0" w:lastRow="0" w:firstColumn="0" w:lastColumn="0" w:oddVBand="0" w:evenVBand="0" w:oddHBand="0" w:evenHBand="0" w:firstRowFirstColumn="0" w:firstRowLastColumn="0" w:lastRowFirstColumn="0" w:lastRowLastColumn="0"/>
+              <w:rPr>
+                <w:rFonts w:ascii="Avenir" w:eastAsia="Avenir" w:hAnsi="Avenir" w:cs="Avenir"/>
+                <w:color w:val="000000"/>
+              </w:rPr>
+            </w:pPr>
           </w:p>
         </w:tc>
       </w:tr>
       <w:tr>
         <w:trPr>
           <w:cnfStyle w:val="000000100000" w:firstRow="0" w:lastRow="0" w:firstColumn="0" w:lastColumn="0" w:oddVBand="0" w:evenVBand="0" w:oddHBand="1" w:evenHBand="0" w:firstRowFirstColumn="0" w:firstRowLastColumn="0" w:lastRowFirstColumn="0" w:lastRowLastColumn="0"/>
-          <w:trHeight w:val="471"/>
+          <w:trHeight w:val="383"/>
           <w:jc w:val="center"/>
         </w:trPr>
         <w:tc>
           <w:tcPr>
             <w:cnfStyle w:val="001000000000" w:firstRow="0" w:lastRow="0" w:firstColumn="1" w:lastColumn="0" w:oddVBand="0" w:evenVBand="0" w:oddHBand="0" w:evenHBand="0" w:firstRowFirstColumn="0" w:firstRowLastColumn="0" w:lastRowFirstColumn="0" w:lastRowLastColumn="0"/>
-            <w:tcW w:w="3256" w:type="dxa"/>
+            <w:tcW w:w="3114" w:type="dxa"/>
             <w:vMerge/>
+            <w:vAlign w:val="center"/>
           </w:tcPr>
           <w:p>
             <w:pPr>
@@ -7984,11 +6438,12 @@
         </w:tc>
         <w:tc>
           <w:tcPr>
-            <w:tcW w:w="6804" w:type="dxa"/>
+            <w:tcW w:w="6946" w:type="dxa"/>
             <w:tcBorders>
               <w:top w:val="single" w:sz="4" w:space="0" w:color="auto"/>
               <w:bottom w:val="single" w:sz="4" w:space="0" w:color="auto"/>
             </w:tcBorders>
+            <w:vAlign w:val="center"/>
           </w:tcPr>
           <w:p>
             <w:pPr>
@@ -7997,6 +6452,8 @@
               <w:rPr>
                 <w:rFonts w:ascii="Avenir" w:eastAsia="Avenir" w:hAnsi="Avenir" w:cs="Avenir"/>
                 <w:color w:val="000000"/>
+                <w:sz w:val="24"/>
+                <w:szCs w:val="24"/>
               </w:rPr>
             </w:pPr>
             <w:r>
@@ -8026,21 +6483,32 @@
                 <w:sz w:val="24"/>
                 <w:szCs w:val="24"/>
               </w:rPr>
-              <w:t xml:space="preserve">       </w:t>
-            </w:r>
+              <w:t/>
+            </w:r>
+          </w:p>
+          <w:p>
+            <w:pPr>
+              <w:spacing w:before="10" w:after="10"/>
+              <w:cnfStyle w:val="000000100000" w:firstRow="0" w:lastRow="0" w:firstColumn="0" w:lastColumn="0" w:oddVBand="0" w:evenVBand="0" w:oddHBand="1" w:evenHBand="0" w:firstRowFirstColumn="0" w:firstRowLastColumn="0" w:lastRowFirstColumn="0" w:lastRowLastColumn="0"/>
+              <w:rPr>
+                <w:rFonts w:ascii="Avenir" w:eastAsia="Avenir" w:hAnsi="Avenir" w:cs="Avenir"/>
+                <w:color w:val="000000"/>
+              </w:rPr>
+            </w:pPr>
           </w:p>
         </w:tc>
       </w:tr>
       <w:tr>
         <w:trPr>
-          <w:trHeight w:val="574"/>
+          <w:trHeight w:val="611"/>
           <w:jc w:val="center"/>
         </w:trPr>
         <w:tc>
           <w:tcPr>
             <w:cnfStyle w:val="001000000000" w:firstRow="0" w:lastRow="0" w:firstColumn="1" w:lastColumn="0" w:oddVBand="0" w:evenVBand="0" w:oddHBand="0" w:evenHBand="0" w:firstRowFirstColumn="0" w:firstRowLastColumn="0" w:lastRowFirstColumn="0" w:lastRowLastColumn="0"/>
-            <w:tcW w:w="3256" w:type="dxa"/>
+            <w:tcW w:w="3114" w:type="dxa"/>
             <w:vMerge/>
+            <w:vAlign w:val="center"/>
           </w:tcPr>
           <w:p>
             <w:pPr>
@@ -8054,10 +6522,11 @@
         </w:tc>
         <w:tc>
           <w:tcPr>
-            <w:tcW w:w="6804" w:type="dxa"/>
+            <w:tcW w:w="6946" w:type="dxa"/>
             <w:tcBorders>
               <w:top w:val="single" w:sz="4" w:space="0" w:color="auto"/>
             </w:tcBorders>
+            <w:vAlign w:val="center"/>
           </w:tcPr>
           <w:p>
             <w:pPr>
@@ -8103,15 +6572,16 @@
       <w:tr>
         <w:trPr>
           <w:cnfStyle w:val="000000100000" w:firstRow="0" w:lastRow="0" w:firstColumn="0" w:lastColumn="0" w:oddVBand="0" w:evenVBand="0" w:oddHBand="1" w:evenHBand="0" w:firstRowFirstColumn="0" w:firstRowLastColumn="0" w:lastRowFirstColumn="0" w:lastRowLastColumn="0"/>
-          <w:trHeight w:val="492"/>
+          <w:trHeight w:val="454"/>
           <w:jc w:val="center"/>
         </w:trPr>
         <w:tc>
           <w:tcPr>
             <w:cnfStyle w:val="001000000000" w:firstRow="0" w:lastRow="0" w:firstColumn="1" w:lastColumn="0" w:oddVBand="0" w:evenVBand="0" w:oddHBand="0" w:evenHBand="0" w:firstRowFirstColumn="0" w:firstRowLastColumn="0" w:lastRowFirstColumn="0" w:lastRowLastColumn="0"/>
-            <w:tcW w:w="3256" w:type="dxa"/>
+            <w:tcW w:w="3114" w:type="dxa"/>
             <w:vMerge w:val="restart"/>
             <w:shd w:val="clear" w:color="auto" w:fill="FFFFFF"/>
+            <w:vAlign w:val="center"/>
           </w:tcPr>
           <w:p>
             <w:pPr>
@@ -8147,11 +6617,12 @@
         </w:tc>
         <w:tc>
           <w:tcPr>
-            <w:tcW w:w="6804" w:type="dxa"/>
+            <w:tcW w:w="6946" w:type="dxa"/>
             <w:tcBorders>
               <w:bottom w:val="single" w:sz="4" w:space="0" w:color="auto"/>
             </w:tcBorders>
             <w:shd w:val="clear" w:color="auto" w:fill="FFFFFF"/>
+            <w:vAlign w:val="center"/>
           </w:tcPr>
           <w:p>
             <w:pPr>
@@ -8191,34 +6662,23 @@
                 <w:sz w:val="24"/>
                 <w:szCs w:val="24"/>
               </w:rPr>
-              <w:t xml:space="preserve"> </w:t>
-            </w:r>
-          </w:p>
-          <w:p>
-            <w:pPr>
-              <w:spacing w:before="10" w:after="10"/>
-              <w:cnfStyle w:val="000000100000" w:firstRow="0" w:lastRow="0" w:firstColumn="0" w:lastColumn="0" w:oddVBand="0" w:evenVBand="0" w:oddHBand="1" w:evenHBand="0" w:firstRowFirstColumn="0" w:firstRowLastColumn="0" w:lastRowFirstColumn="0" w:lastRowLastColumn="0"/>
-              <w:rPr>
-                <w:rFonts w:ascii="Avenir" w:eastAsia="Avenir" w:hAnsi="Avenir" w:cs="Avenir"/>
-                <w:color w:val="000000"/>
-                <w:sz w:val="24"/>
-                <w:szCs w:val="24"/>
-              </w:rPr>
-            </w:pPr>
+              <w:t/>
+            </w:r>
           </w:p>
         </w:tc>
       </w:tr>
       <w:tr>
         <w:trPr>
-          <w:trHeight w:val="494"/>
+          <w:trHeight w:val="843"/>
           <w:jc w:val="center"/>
         </w:trPr>
         <w:tc>
           <w:tcPr>
             <w:cnfStyle w:val="001000000000" w:firstRow="0" w:lastRow="0" w:firstColumn="1" w:lastColumn="0" w:oddVBand="0" w:evenVBand="0" w:oddHBand="0" w:evenHBand="0" w:firstRowFirstColumn="0" w:firstRowLastColumn="0" w:lastRowFirstColumn="0" w:lastRowLastColumn="0"/>
-            <w:tcW w:w="3256" w:type="dxa"/>
+            <w:tcW w:w="3114" w:type="dxa"/>
             <w:vMerge/>
             <w:shd w:val="clear" w:color="auto" w:fill="FFFFFF"/>
+            <w:vAlign w:val="center"/>
           </w:tcPr>
           <w:p>
             <w:pPr>
@@ -8232,12 +6692,13 @@
         </w:tc>
         <w:tc>
           <w:tcPr>
-            <w:tcW w:w="6804" w:type="dxa"/>
+            <w:tcW w:w="6946" w:type="dxa"/>
             <w:tcBorders>
               <w:top w:val="single" w:sz="4" w:space="0" w:color="auto"/>
               <w:bottom w:val="single" w:sz="4" w:space="0" w:color="auto"/>
             </w:tcBorders>
             <w:shd w:val="clear" w:color="auto" w:fill="FFFFFF"/>
+            <w:vAlign w:val="center"/>
           </w:tcPr>
           <w:p>
             <w:pPr>
@@ -8250,45 +6711,14 @@
                 <w:szCs w:val="24"/>
               </w:rPr>
             </w:pPr>
-            <w:proofErr w:type="spellStart"/>
-            <w:r>
-              <w:rPr>
-                <w:rFonts w:ascii="Avenir" w:eastAsia="Avenir" w:hAnsi="Avenir" w:cs="Avenir"/>
-                <w:color w:val="000000"/>
-                <w:sz w:val="24"/>
-                <w:szCs w:val="24"/>
-              </w:rPr>
-              <w:t>CaseStudy</w:t>
-            </w:r>
-            <w:proofErr w:type="spellEnd"/>
-            <w:r>
-              <w:rPr>
-                <w:rFonts w:ascii="Avenir" w:eastAsia="Avenir" w:hAnsi="Avenir" w:cs="Avenir"/>
-                <w:color w:val="000000"/>
-                <w:sz w:val="24"/>
-                <w:szCs w:val="24"/>
-              </w:rPr>
-              <w:t xml:space="preserve">:No</w:t>
-            </w:r>
-            <w:proofErr w:type="spellStart"/>
-            <w:r>
-              <w:rPr>
-                <w:rFonts w:ascii="Avenir" w:eastAsia="Avenir" w:hAnsi="Avenir" w:cs="Avenir"/>
-                <w:color w:val="000000"/>
-                <w:sz w:val="24"/>
-                <w:szCs w:val="24"/>
-              </w:rPr>
-              <w:t/>
-            </w:r>
-            <w:proofErr w:type="spellEnd"/>
-            <w:r>
-              <w:rPr>
-                <w:rFonts w:ascii="Avenir" w:eastAsia="Avenir" w:hAnsi="Avenir" w:cs="Avenir"/>
-                <w:color w:val="000000"/>
-                <w:sz w:val="24"/>
-                <w:szCs w:val="24"/>
-              </w:rPr>
-              <w:t xml:space="preserve"> </w:t>
+            <w:r>
+              <w:rPr>
+                <w:rFonts w:ascii="Avenir" w:eastAsia="Avenir" w:hAnsi="Avenir" w:cs="Avenir"/>
+                <w:color w:val="000000"/>
+                <w:sz w:val="24"/>
+                <w:szCs w:val="24"/>
+              </w:rPr>
+              <w:t xml:space="preserve">Case-Study:No</w:t>
             </w:r>
           </w:p>
           <w:p>
@@ -8306,15 +6736,16 @@
       <w:tr>
         <w:trPr>
           <w:cnfStyle w:val="000000100000" w:firstRow="0" w:lastRow="0" w:firstColumn="0" w:lastColumn="0" w:oddVBand="0" w:evenVBand="0" w:oddHBand="1" w:evenHBand="0" w:firstRowFirstColumn="0" w:firstRowLastColumn="0" w:lastRowFirstColumn="0" w:lastRowLastColumn="0"/>
-          <w:trHeight w:val="476"/>
+          <w:trHeight w:val="506"/>
           <w:jc w:val="center"/>
         </w:trPr>
         <w:tc>
           <w:tcPr>
             <w:cnfStyle w:val="001000000000" w:firstRow="0" w:lastRow="0" w:firstColumn="1" w:lastColumn="0" w:oddVBand="0" w:evenVBand="0" w:oddHBand="0" w:evenHBand="0" w:firstRowFirstColumn="0" w:firstRowLastColumn="0" w:lastRowFirstColumn="0" w:lastRowLastColumn="0"/>
-            <w:tcW w:w="3256" w:type="dxa"/>
+            <w:tcW w:w="3114" w:type="dxa"/>
             <w:vMerge/>
             <w:shd w:val="clear" w:color="auto" w:fill="FFFFFF"/>
+            <w:vAlign w:val="center"/>
           </w:tcPr>
           <w:p>
             <w:pPr>
@@ -8328,11 +6759,12 @@
         </w:tc>
         <w:tc>
           <w:tcPr>
-            <w:tcW w:w="6804" w:type="dxa"/>
+            <w:tcW w:w="6946" w:type="dxa"/>
             <w:tcBorders>
               <w:top w:val="single" w:sz="4" w:space="0" w:color="auto"/>
             </w:tcBorders>
             <w:shd w:val="clear" w:color="auto" w:fill="FFFFFF"/>
+            <w:vAlign w:val="center"/>
           </w:tcPr>
           <w:p>
             <w:pPr>
@@ -8350,40 +6782,21 @@
                 <w:sz w:val="24"/>
                 <w:szCs w:val="24"/>
               </w:rPr>
-              <w:t xml:space="preserve">Interview:No</w:t>
-            </w:r>
-            <w:proofErr w:type="spellStart"/>
-            <w:r>
-              <w:rPr>
-                <w:rFonts w:ascii="Avenir" w:eastAsia="Avenir" w:hAnsi="Avenir" w:cs="Avenir"/>
-                <w:color w:val="000000"/>
-                <w:sz w:val="24"/>
-                <w:szCs w:val="24"/>
-              </w:rPr>
-              <w:t/>
-            </w:r>
-            <w:proofErr w:type="spellEnd"/>
-            <w:r>
-              <w:rPr>
-                <w:rFonts w:ascii="Avenir" w:eastAsia="Avenir" w:hAnsi="Avenir" w:cs="Avenir"/>
-                <w:color w:val="000000"/>
-                <w:sz w:val="24"/>
-                <w:szCs w:val="24"/>
-              </w:rPr>
-              <w:t/>
+              <w:t xml:space="preserve">Interview:Yes</w:t>
             </w:r>
           </w:p>
         </w:tc>
       </w:tr>
       <w:tr>
         <w:trPr>
-          <w:trHeight w:val="635"/>
+          <w:trHeight w:val="458"/>
           <w:jc w:val="center"/>
         </w:trPr>
         <w:tc>
           <w:tcPr>
             <w:cnfStyle w:val="001000000000" w:firstRow="0" w:lastRow="0" w:firstColumn="1" w:lastColumn="0" w:oddVBand="0" w:evenVBand="0" w:oddHBand="0" w:evenHBand="0" w:firstRowFirstColumn="0" w:firstRowLastColumn="0" w:lastRowFirstColumn="0" w:lastRowLastColumn="0"/>
-            <w:tcW w:w="3256" w:type="dxa"/>
+            <w:tcW w:w="3114" w:type="dxa"/>
+            <w:vAlign w:val="center"/>
           </w:tcPr>
           <w:p>
             <w:pPr>
@@ -8409,7 +6822,8 @@
         </w:tc>
         <w:tc>
           <w:tcPr>
-            <w:tcW w:w="6804" w:type="dxa"/>
+            <w:tcW w:w="6946" w:type="dxa"/>
+            <w:vAlign w:val="center"/>
           </w:tcPr>
           <w:p>
             <w:pPr>
@@ -8429,7 +6843,7 @@
                 <w:sz w:val="24"/>
                 <w:szCs w:val="24"/>
               </w:rPr>
-              <w:t xml:space="preserve">2</w:t>
+              <w:t xml:space="preserve">3</w:t>
             </w:r>
             <w:proofErr w:type="spellStart"/>
             <w:r>
@@ -8463,8 +6877,9 @@
         <w:tc>
           <w:tcPr>
             <w:cnfStyle w:val="001000000000" w:firstRow="0" w:lastRow="0" w:firstColumn="1" w:lastColumn="0" w:oddVBand="0" w:evenVBand="0" w:oddHBand="0" w:evenHBand="0" w:firstRowFirstColumn="0" w:firstRowLastColumn="0" w:lastRowFirstColumn="0" w:lastRowLastColumn="0"/>
-            <w:tcW w:w="3256" w:type="dxa"/>
+            <w:tcW w:w="3114" w:type="dxa"/>
             <w:shd w:val="clear" w:color="auto" w:fill="FFFFFF"/>
+            <w:vAlign w:val="center"/>
           </w:tcPr>
           <w:p>
             <w:pPr>
@@ -8490,8 +6905,9 @@
         </w:tc>
         <w:tc>
           <w:tcPr>
-            <w:tcW w:w="6804" w:type="dxa"/>
+            <w:tcW w:w="6946" w:type="dxa"/>
             <w:shd w:val="clear" w:color="auto" w:fill="FFFFFF"/>
+            <w:vAlign w:val="center"/>
           </w:tcPr>
           <w:p>
             <w:pPr>
@@ -8511,7 +6927,7 @@
                 <w:sz w:val="24"/>
                 <w:szCs w:val="24"/>
               </w:rPr>
-              <w:t xml:space="preserve">5</w:t>
+              <w:t xml:space="preserve">5-10</w:t>
             </w:r>
             <w:proofErr w:type="spellStart"/>
             <w:r>
@@ -8544,7 +6960,8 @@
         <w:tc>
           <w:tcPr>
             <w:cnfStyle w:val="001000000000" w:firstRow="0" w:lastRow="0" w:firstColumn="1" w:lastColumn="0" w:oddVBand="0" w:evenVBand="0" w:oddHBand="0" w:evenHBand="0" w:firstRowFirstColumn="0" w:firstRowLastColumn="0" w:lastRowFirstColumn="0" w:lastRowLastColumn="0"/>
-            <w:tcW w:w="3256" w:type="dxa"/>
+            <w:tcW w:w="3114" w:type="dxa"/>
+            <w:vAlign w:val="center"/>
           </w:tcPr>
           <w:p>
             <w:pPr>
@@ -8570,7 +6987,8 @@
         </w:tc>
         <w:tc>
           <w:tcPr>
-            <w:tcW w:w="6804" w:type="dxa"/>
+            <w:tcW w:w="6946" w:type="dxa"/>
+            <w:vAlign w:val="center"/>
           </w:tcPr>
           <w:p>
             <w:pPr>
@@ -8593,15 +7011,6 @@
               <w:t xml:space="preserve">NA</w:t>
             </w:r>
             <w:proofErr w:type="spellStart"/>
-            <w:r>
-              <w:rPr>
-                <w:rFonts w:ascii="Avenir" w:eastAsia="Avenir" w:hAnsi="Avenir" w:cs="Avenir"/>
-                <w:color w:val="000000"/>
-                <w:sz w:val="24"/>
-                <w:szCs w:val="24"/>
-              </w:rPr>
-              <w:t/>
-            </w:r>
             <w:r>
               <w:rPr>
                 <w:rFonts w:ascii="Avenir" w:eastAsia="Avenir" w:hAnsi="Avenir" w:cs="Avenir"/>
@@ -8631,6 +7040,51 @@
           <w:rFonts w:ascii="Avenir" w:eastAsia="Avenir" w:hAnsi="Avenir" w:cs="Avenir"/>
         </w:rPr>
       </w:pPr>
+    </w:p>
+    <w:p>
+      <w:pPr>
+        <w:rPr>
+          <w:rFonts w:ascii="Avenir" w:eastAsia="Avenir" w:hAnsi="Avenir" w:cs="Avenir"/>
+        </w:rPr>
+      </w:pPr>
+    </w:p>
+    <w:p>
+      <w:pPr>
+        <w:rPr>
+          <w:rFonts w:ascii="Avenir" w:eastAsia="Avenir" w:hAnsi="Avenir" w:cs="Avenir"/>
+          <w:b/>
+          <w:color w:val="000000" w:themeColor="text1"/>
+          <w:sz w:val="28"/>
+          <w:szCs w:val="28"/>
+        </w:rPr>
+      </w:pPr>
+      <w:r>
+        <w:rPr>
+          <w:rFonts w:ascii="Avenir" w:eastAsia="Avenir" w:hAnsi="Avenir" w:cs="Avenir"/>
+          <w:b/>
+          <w:sz w:val="28"/>
+          <w:szCs w:val="28"/>
+        </w:rPr>
+        <w:t xml:space="preserve"> </w:t>
+      </w:r>
+      <w:r>
+        <w:rPr>
+          <w:rFonts w:ascii="Avenir" w:eastAsia="Avenir" w:hAnsi="Avenir" w:cs="Avenir"/>
+          <w:b/>
+          <w:sz w:val="28"/>
+          <w:szCs w:val="28"/>
+        </w:rPr>
+        <w:tab/>
+      </w:r>
+      <w:r>
+        <w:rPr>
+          <w:rFonts w:ascii="Avenir" w:eastAsia="Avenir" w:hAnsi="Avenir" w:cs="Avenir"/>
+          <w:b/>
+          <w:sz w:val="28"/>
+          <w:szCs w:val="28"/>
+        </w:rPr>
+        <w:t xml:space="preserve">                                         </w:t>
+      </w:r>
     </w:p>
     <w:p>
       <w:pPr>
@@ -8655,16 +7109,7 @@
           <w:szCs w:val="28"/>
         </w:rPr>
         <w:tab/>
-      </w:r>
-      <w:r>
-        <w:rPr>
-          <w:rFonts w:ascii="Avenir" w:eastAsia="Avenir" w:hAnsi="Avenir" w:cs="Avenir"/>
-          <w:b/>
-          <w:color w:val="000000" w:themeColor="text1"/>
-          <w:sz w:val="28"/>
-          <w:szCs w:val="28"/>
-        </w:rPr>
-        <w:t>Priority of Slot Booking</w:t>
+        <w:t>PRIORITY OF SLOT BOOKING</w:t>
       </w:r>
       <w:r>
         <w:rPr>
@@ -8675,17 +7120,6 @@
         </w:rPr>
         <w:tab/>
       </w:r>
-    </w:p>
-    <w:p>
-      <w:pPr>
-        <w:rPr>
-          <w:rFonts w:ascii="Avenir" w:eastAsia="Avenir" w:hAnsi="Avenir" w:cs="Avenir"/>
-          <w:b/>
-          <w:color w:val="000000" w:themeColor="text1"/>
-          <w:sz w:val="28"/>
-          <w:szCs w:val="28"/>
-        </w:rPr>
-      </w:pPr>
     </w:p>
     <w:p>
       <w:pPr>
@@ -8807,7 +7241,19 @@
               <w:rPr>
                 <w:rFonts w:ascii="Avenir" w:eastAsia="Avenir" w:hAnsi="Avenir" w:cs="Avenir"/>
               </w:rPr>
-              <w:t xml:space="preserve">                      </w:t>
+              <w:t xml:space="preserve">                    </w:t>
+            </w:r>
+            <w:r>
+              <w:rPr>
+                <w:rFonts w:ascii="Avenir" w:eastAsia="Avenir" w:hAnsi="Avenir" w:cs="Avenir"/>
+              </w:rPr>
+              <w:t xml:space="preserve"> </w:t>
+            </w:r>
+            <w:r>
+              <w:rPr>
+                <w:rFonts w:ascii="Avenir" w:eastAsia="Avenir" w:hAnsi="Avenir" w:cs="Avenir"/>
+              </w:rPr>
+              <w:t xml:space="preserve"> </w:t>
             </w:r>
             <w:proofErr w:type="spellStart"/>
             <w:r>
@@ -8859,26 +7305,16 @@
               <w:rPr>
                 <w:rFonts w:ascii="Avenir" w:eastAsia="Avenir" w:hAnsi="Avenir" w:cs="Avenir"/>
               </w:rPr>
-              <w:t xml:space="preserve">      </w:t>
-            </w:r>
-            <w:r>
-              <w:rPr>
-                <w:rFonts w:ascii="Avenir" w:eastAsia="Avenir" w:hAnsi="Avenir" w:cs="Avenir"/>
-              </w:rPr>
-              <w:t xml:space="preserve">                </w:t>
-            </w:r>
-            <w:r>
-              <w:rPr>
-                <w:rFonts w:ascii="Avenir" w:eastAsia="Avenir" w:hAnsi="Avenir" w:cs="Avenir"/>
-              </w:rPr>
-              <w:t/>
-            </w:r>
-            <w:r>
-              <w:rPr>
-                <w:rFonts w:ascii="Avenir" w:eastAsia="Avenir" w:hAnsi="Avenir" w:cs="Avenir"/>
-              </w:rPr>
-              <w:t/>
-            </w:r>
+              <w:t xml:space="preserve">   </w:t>
+            </w:r>
+            <w:r>
+              <w:rPr>
+                <w:rFonts w:ascii="Avenir" w:eastAsia="Avenir" w:hAnsi="Avenir" w:cs="Avenir"/>
+              </w:rPr>
+              <w:t xml:space="preserve">                   </w:t>
+            </w:r>
+            <w:bookmarkStart w:id="1" w:name="_GoBack"/>
+            <w:bookmarkEnd w:id="1"/>
             <w:r>
               <w:rPr>
                 <w:rFonts w:ascii="Avenir" w:eastAsia="Avenir" w:hAnsi="Avenir" w:cs="Avenir"/>
@@ -8914,6 +7350,55 @@
       <w:pPr>
         <w:rPr>
           <w:rFonts w:ascii="Avenir" w:eastAsia="Avenir" w:hAnsi="Avenir" w:cs="Avenir"/>
+        </w:rPr>
+      </w:pPr>
+    </w:p>
+    <w:p>
+      <w:pPr>
+        <w:rPr>
+          <w:rFonts w:ascii="Avenir" w:eastAsia="Avenir" w:hAnsi="Avenir" w:cs="Avenir"/>
+        </w:rPr>
+      </w:pPr>
+    </w:p>
+    <w:p>
+      <w:pPr>
+        <w:rPr>
+          <w:rFonts w:ascii="Avenir" w:eastAsia="Avenir" w:hAnsi="Avenir" w:cs="Avenir"/>
+        </w:rPr>
+      </w:pPr>
+    </w:p>
+    <w:p>
+      <w:pPr>
+        <w:rPr>
+          <w:rFonts w:ascii="Avenir" w:eastAsia="Avenir" w:hAnsi="Avenir" w:cs="Avenir"/>
+        </w:rPr>
+      </w:pPr>
+    </w:p>
+    <w:p>
+      <w:pPr>
+        <w:rPr>
+          <w:rFonts w:ascii="Avenir" w:eastAsia="Avenir" w:hAnsi="Avenir" w:cs="Avenir"/>
+        </w:rPr>
+      </w:pPr>
+    </w:p>
+    <w:p>
+      <w:pPr>
+        <w:rPr>
+          <w:rFonts w:ascii="Avenir" w:eastAsia="Avenir" w:hAnsi="Avenir" w:cs="Avenir"/>
+        </w:rPr>
+      </w:pPr>
+    </w:p>
+    <w:p>
+      <w:pPr>
+        <w:tabs>
+          <w:tab w:val="left" w:pos="4320"/>
+        </w:tabs>
+        <w:ind w:right="-180"/>
+        <w:jc w:val="both"/>
+        <w:rPr>
+          <w:rFonts w:ascii="Avenir" w:eastAsia="Avenir" w:hAnsi="Avenir" w:cs="Avenir"/>
+          <w:sz w:val="16"/>
+          <w:szCs w:val="16"/>
         </w:rPr>
       </w:pPr>
     </w:p>
@@ -8940,6 +7425,14 @@
           <w:szCs w:val="28"/>
         </w:rPr>
         <w:tab/>
+      </w:r>
+      <w:r>
+        <w:rPr>
+          <w:rFonts w:ascii="Avenir" w:eastAsia="Avenir" w:hAnsi="Avenir" w:cs="Avenir"/>
+          <w:b/>
+          <w:sz w:val="28"/>
+          <w:szCs w:val="28"/>
+        </w:rPr>
         <w:t>CONTACT PERSONNEL DETAILS</w:t>
       </w:r>
       <w:r>
@@ -9147,7 +7640,7 @@
                 <w:sz w:val="24"/>
                 <w:szCs w:val="24"/>
               </w:rPr>
-              <w:t xml:space="preserve">          Niket </w:t>
+              <w:t xml:space="preserve">          Niket Gupta</w:t>
             </w:r>
             <w:proofErr w:type="spellStart"/>
             <w:r>
@@ -9406,7 +7899,7 @@
                 <w:sz w:val="24"/>
                 <w:szCs w:val="24"/>
               </w:rPr>
-              <w:t xml:space="preserve">          indulge1239@gmail.com</w:t>
+              <w:t xml:space="preserve">          niketgupta101@gmail.com</w:t>
             </w:r>
             <w:proofErr w:type="spellStart"/>
             <w:r>
@@ -9622,6 +8115,13 @@
         </w:tc>
       </w:tr>
     </w:tbl>
+    <w:p>
+      <w:pPr>
+        <w:rPr>
+          <w:rFonts w:ascii="Avenir" w:eastAsia="Avenir" w:hAnsi="Avenir" w:cs="Avenir"/>
+        </w:rPr>
+      </w:pPr>
+    </w:p>
     <w:p>
       <w:pPr>
         <w:rPr>
@@ -9637,7 +8137,7 @@
       <w:headerReference w:type="first" r:id="rId12"/>
       <w:footerReference w:type="first" r:id="rId13"/>
       <w:pgSz w:w="11906" w:h="16838"/>
-      <w:pgMar w:top="426" w:right="1016" w:bottom="1440" w:left="990" w:header="708" w:footer="708" w:gutter="0"/>
+      <w:pgMar w:top="630" w:right="1016" w:bottom="1440" w:left="990" w:header="708" w:footer="708" w:gutter="0"/>
       <w:pgNumType w:start="1"/>
       <w:cols w:space="720"/>
     </w:sectPr>
@@ -9715,7 +8215,25 @@
         <w:sz w:val="18"/>
         <w:szCs w:val="18"/>
       </w:rPr>
-      <w:t xml:space="preserve">Indian Institute of Technology (ISM) Dhanbad </w:t>
+      <w:t xml:space="preserve">Indian Institute of Technology (ISM) </w:t>
+    </w:r>
+    <w:proofErr w:type="spellStart"/>
+    <w:r>
+      <w:rPr>
+        <w:color w:val="0070C0"/>
+        <w:sz w:val="18"/>
+        <w:szCs w:val="18"/>
+      </w:rPr>
+      <w:t>Dhanbad</w:t>
+    </w:r>
+    <w:proofErr w:type="spellEnd"/>
+    <w:r>
+      <w:rPr>
+        <w:color w:val="0070C0"/>
+        <w:sz w:val="18"/>
+        <w:szCs w:val="18"/>
+      </w:rPr>
+      <w:t xml:space="preserve"> </w:t>
     </w:r>
     <w:r>
       <w:rPr>
@@ -9848,7 +8366,7 @@
         <w:rFonts w:ascii="Times New Roman" w:eastAsia="Times New Roman" w:hAnsi="Times New Roman" w:cs="Times New Roman"/>
         <w:sz w:val="24"/>
         <w:szCs w:val="24"/>
-        <w:lang w:val="en-US" w:eastAsia="en-US" w:bidi="ar-SA"/>
+        <w:lang w:val="en-US" w:eastAsia="en-IN" w:bidi="ar-SA"/>
       </w:rPr>
     </w:rPrDefault>
     <w:pPrDefault/>
@@ -10392,6 +8910,8 @@
     <w:name w:val="Subtitle"/>
     <w:basedOn w:val="Normal"/>
     <w:next w:val="Normal"/>
+    <w:uiPriority w:val="11"/>
+    <w:qFormat/>
     <w:pPr>
       <w:jc w:val="center"/>
     </w:pPr>
@@ -11886,452 +10406,95 @@
       </w:tcPr>
     </w:tblStylePr>
   </w:style>
-  <w:style w:type="table" w:customStyle="1" w:styleId="aff6">
-    <w:basedOn w:val="TableNormal"/>
+  <w:style w:type="character" w:customStyle="1" w:styleId="muitypography-root">
+    <w:name w:val="muitypography-root"/>
+    <w:basedOn w:val="DefaultParagraphFont"/>
+    <w:rsid w:val="001B76AD"/>
+  </w:style>
+  <w:style w:type="character" w:customStyle="1" w:styleId="muiradio-root">
+    <w:name w:val="muiradio-root"/>
+    <w:basedOn w:val="DefaultParagraphFont"/>
+    <w:rsid w:val="001B76AD"/>
+  </w:style>
+  <w:style w:type="paragraph" w:styleId="z-TopofForm">
+    <w:name w:val="HTML Top of Form"/>
+    <w:basedOn w:val="Normal"/>
+    <w:next w:val="Normal"/>
+    <w:link w:val="z-TopofFormChar"/>
+    <w:hidden/>
+    <w:uiPriority w:val="99"/>
+    <w:semiHidden/>
+    <w:unhideWhenUsed/>
+    <w:rsid w:val="001B76AD"/>
+    <w:pPr>
+      <w:pBdr>
+        <w:bottom w:val="single" w:sz="6" w:space="1" w:color="auto"/>
+      </w:pBdr>
+      <w:jc w:val="center"/>
+    </w:pPr>
     <w:rPr>
-      <w:rFonts w:ascii="Cambria" w:eastAsia="Cambria" w:hAnsi="Cambria" w:cs="Cambria"/>
-      <w:color w:val="2F5496"/>
-      <w:sz w:val="22"/>
-      <w:szCs w:val="22"/>
+      <w:rFonts w:ascii="Arial" w:hAnsi="Arial" w:cs="Arial"/>
+      <w:vanish/>
+      <w:sz w:val="16"/>
+      <w:szCs w:val="16"/>
     </w:rPr>
-    <w:tblPr>
-      <w:tblStyleRowBandSize w:val="1"/>
-      <w:tblStyleColBandSize w:val="1"/>
-      <w:tblCellMar>
-        <w:left w:w="115" w:type="dxa"/>
-        <w:right w:w="115" w:type="dxa"/>
-      </w:tblCellMar>
-    </w:tblPr>
   </w:style>
-  <w:style w:type="table" w:customStyle="1" w:styleId="aff7">
-    <w:basedOn w:val="TableNormal"/>
+  <w:style w:type="character" w:customStyle="1" w:styleId="z-TopofFormChar">
+    <w:name w:val="z-Top of Form Char"/>
+    <w:basedOn w:val="DefaultParagraphFont"/>
+    <w:link w:val="z-TopofForm"/>
+    <w:uiPriority w:val="99"/>
+    <w:semiHidden/>
+    <w:rsid w:val="001B76AD"/>
     <w:rPr>
-      <w:rFonts w:ascii="Cambria" w:eastAsia="Cambria" w:hAnsi="Cambria" w:cs="Cambria"/>
-      <w:color w:val="2F5496"/>
-      <w:sz w:val="22"/>
-      <w:szCs w:val="22"/>
+      <w:rFonts w:ascii="Arial" w:hAnsi="Arial" w:cs="Arial"/>
+      <w:vanish/>
+      <w:sz w:val="16"/>
+      <w:szCs w:val="16"/>
     </w:rPr>
-    <w:tblPr>
-      <w:tblStyleRowBandSize w:val="1"/>
-      <w:tblStyleColBandSize w:val="1"/>
-      <w:tblCellMar>
-        <w:left w:w="115" w:type="dxa"/>
-        <w:right w:w="115" w:type="dxa"/>
-      </w:tblCellMar>
-    </w:tblPr>
-    <w:tblStylePr w:type="firstRow">
-      <w:rPr>
-        <w:b/>
-      </w:rPr>
-      <w:tblPr/>
-      <w:tcPr>
-        <w:tcBorders>
-          <w:bottom w:val="single" w:sz="12" w:space="0" w:color="8EAADB"/>
-        </w:tcBorders>
-      </w:tcPr>
-    </w:tblStylePr>
-    <w:tblStylePr w:type="lastRow">
-      <w:rPr>
-        <w:b/>
-      </w:rPr>
-      <w:tblPr/>
-      <w:tcPr>
-        <w:tcBorders>
-          <w:top w:val="single" w:sz="4" w:space="0" w:color="8EAADB"/>
-        </w:tcBorders>
-      </w:tcPr>
-    </w:tblStylePr>
-    <w:tblStylePr w:type="firstCol">
-      <w:rPr>
-        <w:b/>
-      </w:rPr>
-    </w:tblStylePr>
-    <w:tblStylePr w:type="lastCol">
-      <w:rPr>
-        <w:b/>
-      </w:rPr>
-    </w:tblStylePr>
-    <w:tblStylePr w:type="band1Vert">
-      <w:tblPr/>
-      <w:tcPr>
-        <w:shd w:val="clear" w:color="auto" w:fill="D9E2F3"/>
-      </w:tcPr>
-    </w:tblStylePr>
-    <w:tblStylePr w:type="band1Horz">
-      <w:tblPr/>
-      <w:tcPr>
-        <w:shd w:val="clear" w:color="auto" w:fill="D9E2F3"/>
-      </w:tcPr>
-    </w:tblStylePr>
   </w:style>
-  <w:style w:type="table" w:customStyle="1" w:styleId="aff8">
-    <w:basedOn w:val="TableNormal"/>
+  <w:style w:type="paragraph" w:styleId="z-BottomofForm">
+    <w:name w:val="HTML Bottom of Form"/>
+    <w:basedOn w:val="Normal"/>
+    <w:next w:val="Normal"/>
+    <w:link w:val="z-BottomofFormChar"/>
+    <w:hidden/>
+    <w:uiPriority w:val="99"/>
+    <w:semiHidden/>
+    <w:unhideWhenUsed/>
+    <w:rsid w:val="001B76AD"/>
+    <w:pPr>
+      <w:pBdr>
+        <w:top w:val="single" w:sz="6" w:space="1" w:color="auto"/>
+      </w:pBdr>
+      <w:jc w:val="center"/>
+    </w:pPr>
     <w:rPr>
-      <w:rFonts w:ascii="Cambria" w:eastAsia="Cambria" w:hAnsi="Cambria" w:cs="Cambria"/>
-      <w:color w:val="2F5496"/>
-      <w:sz w:val="22"/>
-      <w:szCs w:val="22"/>
+      <w:rFonts w:ascii="Arial" w:hAnsi="Arial" w:cs="Arial"/>
+      <w:vanish/>
+      <w:sz w:val="16"/>
+      <w:szCs w:val="16"/>
     </w:rPr>
-    <w:tblPr>
-      <w:tblStyleRowBandSize w:val="1"/>
-      <w:tblStyleColBandSize w:val="1"/>
-      <w:tblCellMar>
-        <w:left w:w="115" w:type="dxa"/>
-        <w:right w:w="115" w:type="dxa"/>
-      </w:tblCellMar>
-    </w:tblPr>
-    <w:tblStylePr w:type="firstRow">
-      <w:rPr>
-        <w:b/>
-        <w:color w:val="FFFFFF"/>
-      </w:rPr>
-      <w:tblPr/>
-      <w:tcPr>
-        <w:shd w:val="clear" w:color="auto" w:fill="A5A5A5"/>
-      </w:tcPr>
-    </w:tblStylePr>
-    <w:tblStylePr w:type="lastRow">
-      <w:rPr>
-        <w:b/>
-      </w:rPr>
-    </w:tblStylePr>
-    <w:tblStylePr w:type="firstCol">
-      <w:rPr>
-        <w:b/>
-      </w:rPr>
-    </w:tblStylePr>
-    <w:tblStylePr w:type="lastCol">
-      <w:rPr>
-        <w:b/>
-      </w:rPr>
-    </w:tblStylePr>
-    <w:tblStylePr w:type="band1Vert">
-      <w:tblPr/>
-      <w:tcPr>
-        <w:shd w:val="clear" w:color="auto" w:fill="EDEDED"/>
-      </w:tcPr>
-    </w:tblStylePr>
-    <w:tblStylePr w:type="band1Horz">
-      <w:tblPr/>
-      <w:tcPr>
-        <w:shd w:val="clear" w:color="auto" w:fill="EDEDED"/>
-      </w:tcPr>
-    </w:tblStylePr>
   </w:style>
-  <w:style w:type="table" w:customStyle="1" w:styleId="aff9">
-    <w:basedOn w:val="TableNormal"/>
+  <w:style w:type="character" w:customStyle="1" w:styleId="z-BottomofFormChar">
+    <w:name w:val="z-Bottom of Form Char"/>
+    <w:basedOn w:val="DefaultParagraphFont"/>
+    <w:link w:val="z-BottomofForm"/>
+    <w:uiPriority w:val="99"/>
+    <w:semiHidden/>
+    <w:rsid w:val="001B76AD"/>
     <w:rPr>
-      <w:rFonts w:ascii="Cambria" w:eastAsia="Cambria" w:hAnsi="Cambria" w:cs="Cambria"/>
-      <w:color w:val="2F5496"/>
-      <w:sz w:val="22"/>
-      <w:szCs w:val="22"/>
+      <w:rFonts w:ascii="Arial" w:hAnsi="Arial" w:cs="Arial"/>
+      <w:vanish/>
+      <w:sz w:val="16"/>
+      <w:szCs w:val="16"/>
     </w:rPr>
-    <w:tblPr>
-      <w:tblStyleRowBandSize w:val="1"/>
-      <w:tblStyleColBandSize w:val="1"/>
-      <w:tblCellMar>
-        <w:left w:w="115" w:type="dxa"/>
-        <w:right w:w="115" w:type="dxa"/>
-      </w:tblCellMar>
-    </w:tblPr>
-    <w:tblStylePr w:type="firstRow">
-      <w:rPr>
-        <w:b/>
-      </w:rPr>
-    </w:tblStylePr>
-    <w:tblStylePr w:type="lastRow">
-      <w:rPr>
-        <w:b/>
-      </w:rPr>
-      <w:tblPr/>
-      <w:tcPr>
-        <w:tcBorders>
-          <w:top w:val="single" w:sz="4" w:space="0" w:color="BFBFBF"/>
-        </w:tcBorders>
-      </w:tcPr>
-    </w:tblStylePr>
-    <w:tblStylePr w:type="firstCol">
-      <w:rPr>
-        <w:b/>
-      </w:rPr>
-    </w:tblStylePr>
-    <w:tblStylePr w:type="lastCol">
-      <w:rPr>
-        <w:b/>
-      </w:rPr>
-    </w:tblStylePr>
-    <w:tblStylePr w:type="band1Vert">
-      <w:tblPr/>
-      <w:tcPr>
-        <w:shd w:val="clear" w:color="auto" w:fill="F2F2F2"/>
-      </w:tcPr>
-    </w:tblStylePr>
-    <w:tblStylePr w:type="band1Horz">
-      <w:tblPr/>
-      <w:tcPr>
-        <w:shd w:val="clear" w:color="auto" w:fill="F2F2F2"/>
-      </w:tcPr>
-    </w:tblStylePr>
-  </w:style>
-  <w:style w:type="table" w:customStyle="1" w:styleId="affa">
-    <w:basedOn w:val="TableNormal"/>
-    <w:rPr>
-      <w:rFonts w:ascii="Cambria" w:eastAsia="Cambria" w:hAnsi="Cambria" w:cs="Cambria"/>
-      <w:color w:val="2F5496"/>
-      <w:sz w:val="22"/>
-      <w:szCs w:val="22"/>
-    </w:rPr>
-    <w:tblPr>
-      <w:tblStyleRowBandSize w:val="1"/>
-      <w:tblStyleColBandSize w:val="1"/>
-      <w:tblCellMar>
-        <w:left w:w="115" w:type="dxa"/>
-        <w:right w:w="115" w:type="dxa"/>
-      </w:tblCellMar>
-    </w:tblPr>
-  </w:style>
-  <w:style w:type="table" w:customStyle="1" w:styleId="affb">
-    <w:basedOn w:val="TableNormal"/>
-    <w:rPr>
-      <w:rFonts w:ascii="Cambria" w:eastAsia="Cambria" w:hAnsi="Cambria" w:cs="Cambria"/>
-      <w:color w:val="2F5496"/>
-      <w:sz w:val="22"/>
-      <w:szCs w:val="22"/>
-    </w:rPr>
-    <w:tblPr>
-      <w:tblStyleRowBandSize w:val="1"/>
-      <w:tblStyleColBandSize w:val="1"/>
-      <w:tblCellMar>
-        <w:left w:w="115" w:type="dxa"/>
-        <w:right w:w="115" w:type="dxa"/>
-      </w:tblCellMar>
-    </w:tblPr>
-  </w:style>
-  <w:style w:type="table" w:customStyle="1" w:styleId="affc">
-    <w:basedOn w:val="TableNormal"/>
-    <w:rPr>
-      <w:rFonts w:ascii="Cambria" w:eastAsia="Cambria" w:hAnsi="Cambria" w:cs="Cambria"/>
-      <w:color w:val="2F5496"/>
-      <w:sz w:val="22"/>
-      <w:szCs w:val="22"/>
-    </w:rPr>
-    <w:tblPr>
-      <w:tblStyleRowBandSize w:val="1"/>
-      <w:tblStyleColBandSize w:val="1"/>
-      <w:tblCellMar>
-        <w:left w:w="115" w:type="dxa"/>
-        <w:right w:w="115" w:type="dxa"/>
-      </w:tblCellMar>
-    </w:tblPr>
-  </w:style>
-  <w:style w:type="table" w:customStyle="1" w:styleId="affd">
-    <w:basedOn w:val="TableNormal"/>
-    <w:rPr>
-      <w:rFonts w:ascii="Cambria" w:eastAsia="Cambria" w:hAnsi="Cambria" w:cs="Cambria"/>
-      <w:color w:val="2F5496"/>
-      <w:sz w:val="22"/>
-      <w:szCs w:val="22"/>
-    </w:rPr>
-    <w:tblPr>
-      <w:tblStyleRowBandSize w:val="1"/>
-      <w:tblStyleColBandSize w:val="1"/>
-      <w:tblCellMar>
-        <w:left w:w="115" w:type="dxa"/>
-        <w:right w:w="115" w:type="dxa"/>
-      </w:tblCellMar>
-    </w:tblPr>
-    <w:tblStylePr w:type="firstRow">
-      <w:rPr>
-        <w:b/>
-      </w:rPr>
-    </w:tblStylePr>
-    <w:tblStylePr w:type="lastRow">
-      <w:rPr>
-        <w:b/>
-      </w:rPr>
-      <w:tblPr/>
-      <w:tcPr>
-        <w:tcBorders>
-          <w:top w:val="single" w:sz="4" w:space="0" w:color="BFBFBF"/>
-        </w:tcBorders>
-      </w:tcPr>
-    </w:tblStylePr>
-    <w:tblStylePr w:type="firstCol">
-      <w:rPr>
-        <w:b/>
-      </w:rPr>
-    </w:tblStylePr>
-    <w:tblStylePr w:type="lastCol">
-      <w:rPr>
-        <w:b/>
-      </w:rPr>
-    </w:tblStylePr>
-    <w:tblStylePr w:type="band1Vert">
-      <w:tblPr/>
-      <w:tcPr>
-        <w:shd w:val="clear" w:color="auto" w:fill="F2F2F2"/>
-      </w:tcPr>
-    </w:tblStylePr>
-    <w:tblStylePr w:type="band1Horz">
-      <w:tblPr/>
-      <w:tcPr>
-        <w:shd w:val="clear" w:color="auto" w:fill="F2F2F2"/>
-      </w:tcPr>
-    </w:tblStylePr>
-  </w:style>
-  <w:style w:type="table" w:customStyle="1" w:styleId="affe">
-    <w:basedOn w:val="TableNormal"/>
-    <w:rPr>
-      <w:rFonts w:ascii="Cambria" w:eastAsia="Cambria" w:hAnsi="Cambria" w:cs="Cambria"/>
-      <w:color w:val="2F5496"/>
-      <w:sz w:val="22"/>
-      <w:szCs w:val="22"/>
-    </w:rPr>
-    <w:tblPr>
-      <w:tblStyleRowBandSize w:val="1"/>
-      <w:tblStyleColBandSize w:val="1"/>
-      <w:tblCellMar>
-        <w:left w:w="115" w:type="dxa"/>
-        <w:right w:w="115" w:type="dxa"/>
-      </w:tblCellMar>
-    </w:tblPr>
-  </w:style>
-  <w:style w:type="table" w:customStyle="1" w:styleId="afff">
-    <w:basedOn w:val="TableNormal"/>
-    <w:rPr>
-      <w:rFonts w:ascii="Cambria" w:eastAsia="Cambria" w:hAnsi="Cambria" w:cs="Cambria"/>
-      <w:color w:val="2F5496"/>
-      <w:sz w:val="22"/>
-      <w:szCs w:val="22"/>
-    </w:rPr>
-    <w:tblPr>
-      <w:tblStyleRowBandSize w:val="1"/>
-      <w:tblStyleColBandSize w:val="1"/>
-      <w:tblCellMar>
-        <w:left w:w="115" w:type="dxa"/>
-        <w:right w:w="115" w:type="dxa"/>
-      </w:tblCellMar>
-    </w:tblPr>
-  </w:style>
-  <w:style w:type="table" w:customStyle="1" w:styleId="afff0">
-    <w:basedOn w:val="TableNormal"/>
-    <w:rPr>
-      <w:rFonts w:ascii="Cambria" w:eastAsia="Cambria" w:hAnsi="Cambria" w:cs="Cambria"/>
-      <w:color w:val="2F5496"/>
-      <w:sz w:val="22"/>
-      <w:szCs w:val="22"/>
-    </w:rPr>
-    <w:tblPr>
-      <w:tblStyleRowBandSize w:val="1"/>
-      <w:tblStyleColBandSize w:val="1"/>
-      <w:tblCellMar>
-        <w:left w:w="115" w:type="dxa"/>
-        <w:right w:w="115" w:type="dxa"/>
-      </w:tblCellMar>
-    </w:tblPr>
-    <w:tblStylePr w:type="firstRow">
-      <w:rPr>
-        <w:b/>
-        <w:color w:val="FFFFFF"/>
-      </w:rPr>
-      <w:tblPr/>
-      <w:tcPr>
-        <w:shd w:val="clear" w:color="auto" w:fill="A5A5A5"/>
-      </w:tcPr>
-    </w:tblStylePr>
-    <w:tblStylePr w:type="lastRow">
-      <w:rPr>
-        <w:b/>
-      </w:rPr>
-    </w:tblStylePr>
-    <w:tblStylePr w:type="firstCol">
-      <w:rPr>
-        <w:b/>
-      </w:rPr>
-    </w:tblStylePr>
-    <w:tblStylePr w:type="lastCol">
-      <w:rPr>
-        <w:b/>
-      </w:rPr>
-    </w:tblStylePr>
-    <w:tblStylePr w:type="band1Vert">
-      <w:tblPr/>
-      <w:tcPr>
-        <w:shd w:val="clear" w:color="auto" w:fill="EDEDED"/>
-      </w:tcPr>
-    </w:tblStylePr>
-    <w:tblStylePr w:type="band1Horz">
-      <w:tblPr/>
-      <w:tcPr>
-        <w:shd w:val="clear" w:color="auto" w:fill="EDEDED"/>
-      </w:tcPr>
-    </w:tblStylePr>
-  </w:style>
-  <w:style w:type="table" w:customStyle="1" w:styleId="afff1">
-    <w:basedOn w:val="TableNormal"/>
-    <w:rPr>
-      <w:rFonts w:ascii="Cambria" w:eastAsia="Cambria" w:hAnsi="Cambria" w:cs="Cambria"/>
-      <w:color w:val="2F5496"/>
-      <w:sz w:val="22"/>
-      <w:szCs w:val="22"/>
-    </w:rPr>
-    <w:tblPr>
-      <w:tblStyleRowBandSize w:val="1"/>
-      <w:tblStyleColBandSize w:val="1"/>
-      <w:tblCellMar>
-        <w:left w:w="115" w:type="dxa"/>
-        <w:right w:w="115" w:type="dxa"/>
-      </w:tblCellMar>
-    </w:tblPr>
-    <w:tblStylePr w:type="firstRow">
-      <w:rPr>
-        <w:b/>
-      </w:rPr>
-      <w:tblPr/>
-      <w:tcPr>
-        <w:shd w:val="clear" w:color="auto" w:fill="FFFFFF"/>
-      </w:tcPr>
-    </w:tblStylePr>
-    <w:tblStylePr w:type="lastRow">
-      <w:rPr>
-        <w:b/>
-      </w:rPr>
-      <w:tblPr/>
-      <w:tcPr>
-        <w:shd w:val="clear" w:color="auto" w:fill="FFFFFF"/>
-      </w:tcPr>
-    </w:tblStylePr>
-    <w:tblStylePr w:type="firstCol">
-      <w:rPr>
-        <w:b/>
-      </w:rPr>
-    </w:tblStylePr>
-    <w:tblStylePr w:type="lastCol">
-      <w:rPr>
-        <w:b/>
-      </w:rPr>
-    </w:tblStylePr>
-    <w:tblStylePr w:type="band1Vert">
-      <w:tblPr/>
-      <w:tcPr>
-        <w:shd w:val="clear" w:color="auto" w:fill="EDEDED"/>
-      </w:tcPr>
-    </w:tblStylePr>
-    <w:tblStylePr w:type="band1Horz">
-      <w:tblPr/>
-      <w:tcPr>
-        <w:shd w:val="clear" w:color="auto" w:fill="EDEDED"/>
-      </w:tcPr>
-    </w:tblStylePr>
   </w:style>
   <w:style w:type="table" w:styleId="TableGrid">
     <w:name w:val="Table Grid"/>
     <w:basedOn w:val="TableNormal"/>
     <w:uiPriority w:val="39"/>
-    <w:rsid w:val="0033691D"/>
-    <w:rPr>
-      <w:lang w:eastAsia="en-IN"/>
-    </w:rPr>
+    <w:rsid w:val="001B76AD"/>
     <w:tblPr>
       <w:tblBorders>
         <w:top w:val="single" w:sz="4" w:space="0" w:color="auto"/>
@@ -12668,7 +10831,7 @@
 
 <file path=customXml/item1.xml><?xml version="1.0" encoding="utf-8"?>
 <go:gDocsCustomXmlDataStorage xmlns:go="http://customooxmlschemas.google.com/" xmlns:r="http://schemas.openxmlformats.org/officeDocument/2006/relationships">
-  <go:docsCustomData xmlns:go="http://customooxmlschemas.google.com/" roundtripDataSignature="AMtx7mgAxw/Gvff1MfH8mwZ8oFG+W/BQbg==">AMUW2mUw6lWDzTXL8/fVXRfJhX8SzWcX8TqRpdO1QonHL8VLAy9mxWpSPxaVzdh1aSAaUr2AqiG5MuzaAfEaLQoP6IzShdNv7TQ3v12+GLbvrRHcn6t5LqmT4AUt8TrgKxD9UsgxGdUl</go:docsCustomData>
+  <go:docsCustomData xmlns:go="http://customooxmlschemas.google.com/" roundtripDataSignature="AMtx7mhNRcoiirKcPsn5eWt1KYtLqPY1bg==">AMUW2mVFTYi4nx4ZvOvePjBi3jxNX2Qu+Yg74OOaH4AG6mg0d1lr3WZ8Icrhu6mKuYmhmJWUjtkuvbrsUgbqXfxSazUC3exy8lV5z5UjlgUKnPoFs4ywCYwkXXxyeuuo7iMbdzmfGj/j</go:docsCustomData>
 </go:gDocsCustomXmlDataStorage>
 </file>
 

</xml_diff>

<commit_message>
add bad gateway on server error
</commit_message>
<xml_diff>
--- a/server/src/api/utils/service/PDFservice/output.docx
+++ b/server/src/api/utils/service/PDFservice/output.docx
@@ -626,7 +626,7 @@
               <w:rPr>
                 <w:b/>
               </w:rPr>
-              <w:t xml:space="preserve">Google Inc.</w:t>
+              <w:t xml:space="preserve">Ashutosh Tripathi</w:t>
             </w:r>
             <w:proofErr w:type="spellStart"/>
             <w:r>
@@ -693,7 +693,7 @@
               <w:rPr>
                 <w:b/>
               </w:rPr>
-              <w:t xml:space="preserve"> Private Sector         /        IT</w:t>
+              <w:t xml:space="preserve"> Government Owned         /        Consulting</w:t>
             </w:r>
             <w:r>
               <w:rPr>
@@ -751,7 +751,7 @@
               <w:rPr>
                 <w:b/>
               </w:rPr>
-              <w:t xml:space="preserve">www.google.com</w:t>
+              <w:t xml:space="preserve">google.com</w:t>
             </w:r>
           </w:p>
         </w:tc>
@@ -915,7 +915,7 @@
                 <w:b/>
                 <w:color w:val="000000"/>
               </w:rPr>
-              <w:t xml:space="preserve">Graphics Designer</w:t>
+              <w:t xml:space="preserve">sde 21</w:t>
             </w:r>
             <w:proofErr w:type="spellStart"/>
             <w:r>
@@ -986,7 +986,7 @@
                 <w:b/>
                 <w:color w:val="000000"/>
               </w:rPr>
-              <w:t xml:space="preserve">NA</w:t>
+              <w:t xml:space="preserve">sde 21</w:t>
             </w:r>
             <w:proofErr w:type="spellStart"/>
             <w:r>
@@ -1167,7 +1167,7 @@
                 <w:b/>
                 <w:color w:val="000000"/>
               </w:rPr>
-              <w:t xml:space="preserve">Delhi</w:t>
+              <w:t xml:space="preserve">sde 21</w:t>
             </w:r>
             <w:proofErr w:type="spellStart"/>
             <w:r>
@@ -1321,7 +1321,7 @@
               <w:rPr>
                 <w:color w:val="000000"/>
               </w:rPr>
-              <w:t xml:space="preserve">1L</w:t>
+              <w:t xml:space="preserve">sde 21</w:t>
             </w:r>
             <w:proofErr w:type="spellStart"/>
             <w:r>
@@ -1392,7 +1392,7 @@
               <w:rPr>
                 <w:b/>
               </w:rPr>
-              <w:t xml:space="preserve">Yes</w:t>
+              <w:t xml:space="preserve">No</w:t>
             </w:r>
             <w:proofErr w:type="spellStart"/>
             <w:r>
@@ -1456,7 +1456,7 @@
               <w:cnfStyle w:val="000000000000" w:firstRow="0" w:lastRow="0" w:firstColumn="0" w:lastColumn="0" w:oddVBand="0" w:evenVBand="0" w:oddHBand="0" w:evenHBand="0" w:firstRowFirstColumn="0" w:firstRowLastColumn="0" w:lastRowFirstColumn="0" w:lastRowLastColumn="0"/>
             </w:pPr>
             <w:r>
-              <w:t xml:space="preserve">20L</w:t>
+              <w:t xml:space="preserve">sde 21</w:t>
             </w:r>
           </w:p>
         </w:tc>
@@ -1751,7 +1751,7 @@
                 <w:rFonts w:ascii="Quattrocento Sans" w:eastAsia="Quattrocento Sans" w:hAnsi="Quattrocento Sans" w:cs="Quattrocento Sans"/>
                 <w:color w:val="000000"/>
               </w:rPr>
-              <w:t xml:space="preserve">No</w:t>
+              <w:t xml:space="preserve">Yes</w:t>
             </w:r>
             <w:proofErr w:type="spellStart"/>
             <w:r>
@@ -1818,7 +1818,7 @@
                 <w:rFonts w:ascii="Avenir" w:eastAsia="Avenir" w:hAnsi="Avenir" w:cs="Avenir"/>
                 <w:color w:val="000000"/>
               </w:rPr>
-              <w:t xml:space="preserve">No</w:t>
+              <w:t xml:space="preserve">Yes</w:t>
             </w:r>
             <w:proofErr w:type="spellStart"/>
             <w:r>
@@ -1886,7 +1886,7 @@
                 <w:rFonts w:ascii="Avenir" w:eastAsia="Avenir" w:hAnsi="Avenir" w:cs="Avenir"/>
                 <w:color w:val="000000"/>
               </w:rPr>
-              <w:t xml:space="preserve">No</w:t>
+              <w:t xml:space="preserve">Yes</w:t>
             </w:r>
             <w:proofErr w:type="spellStart"/>
             <w:r>
@@ -1953,7 +1953,7 @@
                 <w:rFonts w:ascii="Avenir" w:eastAsia="Avenir" w:hAnsi="Avenir" w:cs="Avenir"/>
                 <w:color w:val="000000"/>
               </w:rPr>
-              <w:t xml:space="preserve">No</w:t>
+              <w:t xml:space="preserve">Yes</w:t>
             </w:r>
             <w:proofErr w:type="spellStart"/>
             <w:r>
@@ -2021,7 +2021,7 @@
                 <w:rFonts w:ascii="Avenir" w:eastAsia="Avenir" w:hAnsi="Avenir" w:cs="Avenir"/>
                 <w:color w:val="000000"/>
               </w:rPr>
-              <w:t xml:space="preserve">No</w:t>
+              <w:t xml:space="preserve">Yes</w:t>
             </w:r>
             <w:proofErr w:type="spellStart"/>
             <w:r>
@@ -2085,7 +2085,7 @@
                 <w:rFonts w:ascii="Avenir" w:eastAsia="Avenir" w:hAnsi="Avenir" w:cs="Avenir"/>
                 <w:color w:val="000000"/>
               </w:rPr>
-              <w:t xml:space="preserve">No</w:t>
+              <w:t xml:space="preserve">Yes</w:t>
             </w:r>
             <w:proofErr w:type="spellStart"/>
             <w:r>
@@ -2153,7 +2153,7 @@
                 <w:rFonts w:ascii="Avenir" w:eastAsia="Avenir" w:hAnsi="Avenir" w:cs="Avenir"/>
                 <w:color w:val="000000"/>
               </w:rPr>
-              <w:t xml:space="preserve">No</w:t>
+              <w:t xml:space="preserve">Yes</w:t>
             </w:r>
             <w:proofErr w:type="spellStart"/>
             <w:r>
@@ -2220,7 +2220,7 @@
                 <w:rFonts w:ascii="Avenir" w:eastAsia="Avenir" w:hAnsi="Avenir" w:cs="Avenir"/>
                 <w:color w:val="000000"/>
               </w:rPr>
-              <w:t xml:space="preserve">No</w:t>
+              <w:t xml:space="preserve">Yes</w:t>
             </w:r>
             <w:proofErr w:type="spellStart"/>
             <w:r>
@@ -2288,7 +2288,7 @@
                 <w:rFonts w:ascii="Avenir" w:eastAsia="Avenir" w:hAnsi="Avenir" w:cs="Avenir"/>
                 <w:color w:val="000000"/>
               </w:rPr>
-              <w:t xml:space="preserve">No</w:t>
+              <w:t xml:space="preserve">Yes</w:t>
             </w:r>
             <w:proofErr w:type="spellStart"/>
             <w:r>
@@ -2355,7 +2355,7 @@
                 <w:rFonts w:ascii="Avenir" w:eastAsia="Avenir" w:hAnsi="Avenir" w:cs="Avenir"/>
                 <w:color w:val="000000"/>
               </w:rPr>
-              <w:t xml:space="preserve">No</w:t>
+              <w:t xml:space="preserve">Yes</w:t>
             </w:r>
             <w:proofErr w:type="spellStart"/>
             <w:r>
@@ -2423,7 +2423,7 @@
                 <w:rFonts w:ascii="Avenir" w:eastAsia="Avenir" w:hAnsi="Avenir" w:cs="Avenir"/>
                 <w:color w:val="000000"/>
               </w:rPr>
-              <w:t xml:space="preserve">No</w:t>
+              <w:t xml:space="preserve">Yes</w:t>
             </w:r>
             <w:proofErr w:type="spellStart"/>
             <w:r>
@@ -2491,7 +2491,7 @@
                 <w:rFonts w:ascii="Avenir" w:eastAsia="Avenir" w:hAnsi="Avenir" w:cs="Avenir"/>
                 <w:color w:val="000000"/>
               </w:rPr>
-              <w:t xml:space="preserve">No</w:t>
+              <w:t xml:space="preserve">Yes</w:t>
             </w:r>
             <w:proofErr w:type="spellStart"/>
             <w:r>
@@ -2559,7 +2559,7 @@
                 <w:rFonts w:ascii="Avenir" w:eastAsia="Avenir" w:hAnsi="Avenir" w:cs="Avenir"/>
                 <w:color w:val="000000"/>
               </w:rPr>
-              <w:t xml:space="preserve">No</w:t>
+              <w:t xml:space="preserve">Yes</w:t>
             </w:r>
             <w:proofErr w:type="spellStart"/>
             <w:r>
@@ -6843,7 +6843,7 @@
                 <w:sz w:val="24"/>
                 <w:szCs w:val="24"/>
               </w:rPr>
-              <w:t xml:space="preserve">3</w:t>
+              <w:t xml:space="preserve">ashutosh</w:t>
             </w:r>
             <w:proofErr w:type="spellStart"/>
             <w:r>
@@ -6927,7 +6927,7 @@
                 <w:sz w:val="24"/>
                 <w:szCs w:val="24"/>
               </w:rPr>
-              <w:t xml:space="preserve">5-10</w:t>
+              <w:t xml:space="preserve">anannas</w:t>
             </w:r>
             <w:proofErr w:type="spellStart"/>
             <w:r>
@@ -7008,7 +7008,7 @@
                 <w:sz w:val="24"/>
                 <w:szCs w:val="24"/>
               </w:rPr>
-              <w:t xml:space="preserve">NA</w:t>
+              <w:t xml:space="preserve">anannas</w:t>
             </w:r>
             <w:proofErr w:type="spellStart"/>
             <w:r>
@@ -7640,7 +7640,7 @@
                 <w:sz w:val="24"/>
                 <w:szCs w:val="24"/>
               </w:rPr>
-              <w:t xml:space="preserve">          Niket Gupta</w:t>
+              <w:t xml:space="preserve">          ashutosh</w:t>
             </w:r>
             <w:proofErr w:type="spellStart"/>
             <w:r>
@@ -7899,7 +7899,7 @@
                 <w:sz w:val="24"/>
                 <w:szCs w:val="24"/>
               </w:rPr>
-              <w:t xml:space="preserve">          niketgupta101@gmail.com</w:t>
+              <w:t xml:space="preserve">          ashutosh</w:t>
             </w:r>
             <w:proofErr w:type="spellStart"/>
             <w:r>
@@ -8038,7 +8038,7 @@
                 <w:sz w:val="24"/>
                 <w:szCs w:val="24"/>
               </w:rPr>
-              <w:t xml:space="preserve">          1234567890</w:t>
+              <w:t xml:space="preserve">          ashutosh</w:t>
             </w:r>
             <w:proofErr w:type="spellStart"/>
             <w:r>

</xml_diff>